<commit_message>
Kapitel 1 - Einleitung
</commit_message>
<xml_diff>
--- a/Paper/PortfolioZusammenstellungSMI_blaser_gruetter.docx
+++ b/Paper/PortfolioZusammenstellungSMI_blaser_gruetter.docx
@@ -309,10 +309,17 @@
           <w:szCs w:val="32"/>
         </w:rPr>
         <w:tab/>
-        <w:t>Denis Bieri</w:t>
-      </w:r>
-      <w:bookmarkStart w:id="0" w:name="_GoBack"/>
-      <w:bookmarkEnd w:id="0"/>
+        <w:t xml:space="preserve">Denis </w:t>
+      </w:r>
+      <w:proofErr w:type="spellStart"/>
+      <w:r>
+        <w:rPr>
+          <w:sz w:val="28"/>
+          <w:szCs w:val="32"/>
+        </w:rPr>
+        <w:t>Bieri</w:t>
+      </w:r>
+      <w:proofErr w:type="spellEnd"/>
     </w:p>
     <w:p>
       <w:pPr>
@@ -364,7 +371,7 @@
           <w:sz w:val="28"/>
           <w:szCs w:val="32"/>
         </w:rPr>
-        <w:t>19.05.2020</w:t>
+        <w:t>20.05.2020</w:t>
       </w:r>
       <w:r>
         <w:rPr>
@@ -385,14 +392,14 @@
     </w:p>
     <w:p>
       <w:pPr>
-        <w:pStyle w:val="Verzeichnis1"/>
         <w:rPr>
           <w:rStyle w:val="berschrift1Zchn"/>
         </w:rPr>
       </w:pPr>
-      <w:bookmarkStart w:id="1" w:name="_Toc38201802"/>
-      <w:bookmarkStart w:id="2" w:name="_Toc39494799"/>
-      <w:bookmarkStart w:id="3" w:name="_Toc40779714"/>
+      <w:bookmarkStart w:id="0" w:name="_Toc38201802"/>
+      <w:bookmarkStart w:id="1" w:name="_Toc39494799"/>
+      <w:bookmarkStart w:id="2" w:name="_Toc40866354"/>
+      <w:bookmarkStart w:id="3" w:name="_Toc40866636"/>
       <w:r>
         <w:rPr>
           <w:rStyle w:val="berschrift1Zchn"/>
@@ -400,6 +407,7 @@
         <w:lastRenderedPageBreak/>
         <w:t>Inhaltsverzeichnis</w:t>
       </w:r>
+      <w:bookmarkEnd w:id="0"/>
       <w:bookmarkEnd w:id="1"/>
       <w:bookmarkEnd w:id="2"/>
       <w:bookmarkEnd w:id="3"/>
@@ -409,7 +417,7 @@
         <w:rPr>
           <w:lang w:val="de-DE"/>
         </w:rPr>
-        <w:id w:val="-924956344"/>
+        <w:id w:val="-657376489"/>
         <w:docPartObj>
           <w:docPartGallery w:val="Table of Contents"/>
           <w:docPartUnique/>
@@ -441,7 +449,7 @@
           <w:r>
             <w:fldChar w:fldCharType="separate"/>
           </w:r>
-          <w:hyperlink w:anchor="_Toc40779714" w:history="1">
+          <w:hyperlink w:anchor="_Toc40866636" w:history="1">
             <w:r>
               <w:rPr>
                 <w:rStyle w:val="Hyperlink"/>
@@ -468,7 +476,7 @@
                 <w:noProof/>
                 <w:webHidden/>
               </w:rPr>
-              <w:instrText xml:space="preserve"> PAGEREF _Toc40779714 \h </w:instrText>
+              <w:instrText xml:space="preserve"> PAGEREF _Toc40866636 \h </w:instrText>
             </w:r>
             <w:r>
               <w:rPr>
@@ -509,7 +517,7 @@
               <w:lang w:eastAsia="de-CH"/>
             </w:rPr>
           </w:pPr>
-          <w:hyperlink w:anchor="_Toc40779715" w:history="1">
+          <w:hyperlink w:anchor="_Toc40866637" w:history="1">
             <w:r>
               <w:rPr>
                 <w:rStyle w:val="Hyperlink"/>
@@ -536,7 +544,7 @@
                 <w:noProof/>
                 <w:webHidden/>
               </w:rPr>
-              <w:instrText xml:space="preserve"> PAGEREF _Toc40779715 \h </w:instrText>
+              <w:instrText xml:space="preserve"> PAGEREF _Toc40866637 \h </w:instrText>
             </w:r>
             <w:r>
               <w:rPr>
@@ -580,7 +588,7 @@
               <w:lang w:eastAsia="de-CH"/>
             </w:rPr>
           </w:pPr>
-          <w:hyperlink w:anchor="_Toc40779716" w:history="1">
+          <w:hyperlink w:anchor="_Toc40866638" w:history="1">
             <w:r>
               <w:rPr>
                 <w:rStyle w:val="Hyperlink"/>
@@ -623,7 +631,7 @@
                 <w:noProof/>
                 <w:webHidden/>
               </w:rPr>
-              <w:instrText xml:space="preserve"> PAGEREF _Toc40779716 \h </w:instrText>
+              <w:instrText xml:space="preserve"> PAGEREF _Toc40866638 \h </w:instrText>
             </w:r>
             <w:r>
               <w:rPr>
@@ -667,7 +675,7 @@
               <w:lang w:eastAsia="de-CH"/>
             </w:rPr>
           </w:pPr>
-          <w:hyperlink w:anchor="_Toc40779717" w:history="1">
+          <w:hyperlink w:anchor="_Toc40866639" w:history="1">
             <w:r>
               <w:rPr>
                 <w:rStyle w:val="Hyperlink"/>
@@ -710,7 +718,175 @@
                 <w:noProof/>
                 <w:webHidden/>
               </w:rPr>
-              <w:instrText xml:space="preserve"> PAGEREF _Toc40779717 \h </w:instrText>
+              <w:instrText xml:space="preserve"> PAGEREF _Toc40866639 \h </w:instrText>
+            </w:r>
+            <w:r>
+              <w:rPr>
+                <w:noProof/>
+                <w:webHidden/>
+              </w:rPr>
+            </w:r>
+            <w:r>
+              <w:rPr>
+                <w:noProof/>
+                <w:webHidden/>
+              </w:rPr>
+              <w:fldChar w:fldCharType="separate"/>
+            </w:r>
+            <w:r>
+              <w:rPr>
+                <w:noProof/>
+                <w:webHidden/>
+              </w:rPr>
+              <w:t>4</w:t>
+            </w:r>
+            <w:r>
+              <w:rPr>
+                <w:noProof/>
+                <w:webHidden/>
+              </w:rPr>
+              <w:fldChar w:fldCharType="end"/>
+            </w:r>
+          </w:hyperlink>
+        </w:p>
+        <w:p>
+          <w:pPr>
+            <w:pStyle w:val="Verzeichnis2"/>
+            <w:rPr>
+              <w:rFonts w:asciiTheme="minorHAnsi" w:eastAsiaTheme="minorEastAsia" w:hAnsiTheme="minorHAnsi"/>
+              <w:noProof/>
+              <w:sz w:val="22"/>
+              <w:lang w:eastAsia="de-CH"/>
+            </w:rPr>
+          </w:pPr>
+          <w:hyperlink w:anchor="_Toc40866640" w:history="1">
+            <w:r>
+              <w:rPr>
+                <w:rStyle w:val="Hyperlink"/>
+                <w:noProof/>
+              </w:rPr>
+              <w:t>2.1.</w:t>
+            </w:r>
+            <w:r>
+              <w:rPr>
+                <w:rFonts w:asciiTheme="minorHAnsi" w:eastAsiaTheme="minorEastAsia" w:hAnsiTheme="minorHAnsi"/>
+                <w:noProof/>
+                <w:sz w:val="22"/>
+                <w:lang w:eastAsia="de-CH"/>
+              </w:rPr>
+              <w:tab/>
+            </w:r>
+            <w:r>
+              <w:rPr>
+                <w:rStyle w:val="Hyperlink"/>
+                <w:noProof/>
+              </w:rPr>
+              <w:t>Die moderne Portfoliotheorie von Harry M. Markowitz</w:t>
+            </w:r>
+            <w:r>
+              <w:rPr>
+                <w:noProof/>
+                <w:webHidden/>
+              </w:rPr>
+              <w:tab/>
+            </w:r>
+            <w:r>
+              <w:rPr>
+                <w:noProof/>
+                <w:webHidden/>
+              </w:rPr>
+              <w:fldChar w:fldCharType="begin"/>
+            </w:r>
+            <w:r>
+              <w:rPr>
+                <w:noProof/>
+                <w:webHidden/>
+              </w:rPr>
+              <w:instrText xml:space="preserve"> PAGEREF _Toc40866640 \h </w:instrText>
+            </w:r>
+            <w:r>
+              <w:rPr>
+                <w:noProof/>
+                <w:webHidden/>
+              </w:rPr>
+            </w:r>
+            <w:r>
+              <w:rPr>
+                <w:noProof/>
+                <w:webHidden/>
+              </w:rPr>
+              <w:fldChar w:fldCharType="separate"/>
+            </w:r>
+            <w:r>
+              <w:rPr>
+                <w:noProof/>
+                <w:webHidden/>
+              </w:rPr>
+              <w:t>4</w:t>
+            </w:r>
+            <w:r>
+              <w:rPr>
+                <w:noProof/>
+                <w:webHidden/>
+              </w:rPr>
+              <w:fldChar w:fldCharType="end"/>
+            </w:r>
+          </w:hyperlink>
+        </w:p>
+        <w:p>
+          <w:pPr>
+            <w:pStyle w:val="Verzeichnis2"/>
+            <w:rPr>
+              <w:rFonts w:asciiTheme="minorHAnsi" w:eastAsiaTheme="minorEastAsia" w:hAnsiTheme="minorHAnsi"/>
+              <w:noProof/>
+              <w:sz w:val="22"/>
+              <w:lang w:eastAsia="de-CH"/>
+            </w:rPr>
+          </w:pPr>
+          <w:hyperlink w:anchor="_Toc40866641" w:history="1">
+            <w:r>
+              <w:rPr>
+                <w:rStyle w:val="Hyperlink"/>
+                <w:noProof/>
+              </w:rPr>
+              <w:t>2.2.</w:t>
+            </w:r>
+            <w:r>
+              <w:rPr>
+                <w:rFonts w:asciiTheme="minorHAnsi" w:eastAsiaTheme="minorEastAsia" w:hAnsiTheme="minorHAnsi"/>
+                <w:noProof/>
+                <w:sz w:val="22"/>
+                <w:lang w:eastAsia="de-CH"/>
+              </w:rPr>
+              <w:tab/>
+            </w:r>
+            <w:r>
+              <w:rPr>
+                <w:rStyle w:val="Hyperlink"/>
+                <w:noProof/>
+              </w:rPr>
+              <w:t>SMI – der bedeutendste Schweizer Aktienindex</w:t>
+            </w:r>
+            <w:r>
+              <w:rPr>
+                <w:noProof/>
+                <w:webHidden/>
+              </w:rPr>
+              <w:tab/>
+            </w:r>
+            <w:r>
+              <w:rPr>
+                <w:noProof/>
+                <w:webHidden/>
+              </w:rPr>
+              <w:fldChar w:fldCharType="begin"/>
+            </w:r>
+            <w:r>
+              <w:rPr>
+                <w:noProof/>
+                <w:webHidden/>
+              </w:rPr>
+              <w:instrText xml:space="preserve"> PAGEREF _Toc40866641 \h </w:instrText>
             </w:r>
             <w:r>
               <w:rPr>
@@ -754,7 +930,7 @@
               <w:lang w:eastAsia="de-CH"/>
             </w:rPr>
           </w:pPr>
-          <w:hyperlink w:anchor="_Toc40779718" w:history="1">
+          <w:hyperlink w:anchor="_Toc40866642" w:history="1">
             <w:r>
               <w:rPr>
                 <w:rStyle w:val="Hyperlink"/>
@@ -797,7 +973,175 @@
                 <w:noProof/>
                 <w:webHidden/>
               </w:rPr>
-              <w:instrText xml:space="preserve"> PAGEREF _Toc40779718 \h </w:instrText>
+              <w:instrText xml:space="preserve"> PAGEREF _Toc40866642 \h </w:instrText>
+            </w:r>
+            <w:r>
+              <w:rPr>
+                <w:noProof/>
+                <w:webHidden/>
+              </w:rPr>
+            </w:r>
+            <w:r>
+              <w:rPr>
+                <w:noProof/>
+                <w:webHidden/>
+              </w:rPr>
+              <w:fldChar w:fldCharType="separate"/>
+            </w:r>
+            <w:r>
+              <w:rPr>
+                <w:noProof/>
+                <w:webHidden/>
+              </w:rPr>
+              <w:t>5</w:t>
+            </w:r>
+            <w:r>
+              <w:rPr>
+                <w:noProof/>
+                <w:webHidden/>
+              </w:rPr>
+              <w:fldChar w:fldCharType="end"/>
+            </w:r>
+          </w:hyperlink>
+        </w:p>
+        <w:p>
+          <w:pPr>
+            <w:pStyle w:val="Verzeichnis2"/>
+            <w:rPr>
+              <w:rFonts w:asciiTheme="minorHAnsi" w:eastAsiaTheme="minorEastAsia" w:hAnsiTheme="minorHAnsi"/>
+              <w:noProof/>
+              <w:sz w:val="22"/>
+              <w:lang w:eastAsia="de-CH"/>
+            </w:rPr>
+          </w:pPr>
+          <w:hyperlink w:anchor="_Toc40866643" w:history="1">
+            <w:r>
+              <w:rPr>
+                <w:rStyle w:val="Hyperlink"/>
+                <w:noProof/>
+              </w:rPr>
+              <w:t>3.1.</w:t>
+            </w:r>
+            <w:r>
+              <w:rPr>
+                <w:rFonts w:asciiTheme="minorHAnsi" w:eastAsiaTheme="minorEastAsia" w:hAnsiTheme="minorHAnsi"/>
+                <w:noProof/>
+                <w:sz w:val="22"/>
+                <w:lang w:eastAsia="de-CH"/>
+              </w:rPr>
+              <w:tab/>
+            </w:r>
+            <w:r>
+              <w:rPr>
+                <w:rStyle w:val="Hyperlink"/>
+                <w:noProof/>
+              </w:rPr>
+              <w:t>Eine Hypothese</w:t>
+            </w:r>
+            <w:r>
+              <w:rPr>
+                <w:noProof/>
+                <w:webHidden/>
+              </w:rPr>
+              <w:tab/>
+            </w:r>
+            <w:r>
+              <w:rPr>
+                <w:noProof/>
+                <w:webHidden/>
+              </w:rPr>
+              <w:fldChar w:fldCharType="begin"/>
+            </w:r>
+            <w:r>
+              <w:rPr>
+                <w:noProof/>
+                <w:webHidden/>
+              </w:rPr>
+              <w:instrText xml:space="preserve"> PAGEREF _Toc40866643 \h </w:instrText>
+            </w:r>
+            <w:r>
+              <w:rPr>
+                <w:noProof/>
+                <w:webHidden/>
+              </w:rPr>
+            </w:r>
+            <w:r>
+              <w:rPr>
+                <w:noProof/>
+                <w:webHidden/>
+              </w:rPr>
+              <w:fldChar w:fldCharType="separate"/>
+            </w:r>
+            <w:r>
+              <w:rPr>
+                <w:noProof/>
+                <w:webHidden/>
+              </w:rPr>
+              <w:t>5</w:t>
+            </w:r>
+            <w:r>
+              <w:rPr>
+                <w:noProof/>
+                <w:webHidden/>
+              </w:rPr>
+              <w:fldChar w:fldCharType="end"/>
+            </w:r>
+          </w:hyperlink>
+        </w:p>
+        <w:p>
+          <w:pPr>
+            <w:pStyle w:val="Verzeichnis2"/>
+            <w:rPr>
+              <w:rFonts w:asciiTheme="minorHAnsi" w:eastAsiaTheme="minorEastAsia" w:hAnsiTheme="minorHAnsi"/>
+              <w:noProof/>
+              <w:sz w:val="22"/>
+              <w:lang w:eastAsia="de-CH"/>
+            </w:rPr>
+          </w:pPr>
+          <w:hyperlink w:anchor="_Toc40866644" w:history="1">
+            <w:r>
+              <w:rPr>
+                <w:rStyle w:val="Hyperlink"/>
+                <w:noProof/>
+              </w:rPr>
+              <w:t>3.2.</w:t>
+            </w:r>
+            <w:r>
+              <w:rPr>
+                <w:rFonts w:asciiTheme="minorHAnsi" w:eastAsiaTheme="minorEastAsia" w:hAnsiTheme="minorHAnsi"/>
+                <w:noProof/>
+                <w:sz w:val="22"/>
+                <w:lang w:eastAsia="de-CH"/>
+              </w:rPr>
+              <w:tab/>
+            </w:r>
+            <w:r>
+              <w:rPr>
+                <w:rStyle w:val="Hyperlink"/>
+                <w:noProof/>
+              </w:rPr>
+              <w:t>Das methodische Vorgehen</w:t>
+            </w:r>
+            <w:r>
+              <w:rPr>
+                <w:noProof/>
+                <w:webHidden/>
+              </w:rPr>
+              <w:tab/>
+            </w:r>
+            <w:r>
+              <w:rPr>
+                <w:noProof/>
+                <w:webHidden/>
+              </w:rPr>
+              <w:fldChar w:fldCharType="begin"/>
+            </w:r>
+            <w:r>
+              <w:rPr>
+                <w:noProof/>
+                <w:webHidden/>
+              </w:rPr>
+              <w:instrText xml:space="preserve"> PAGEREF _Toc40866644 \h </w:instrText>
             </w:r>
             <w:r>
               <w:rPr>
@@ -841,7 +1185,7 @@
               <w:lang w:eastAsia="de-CH"/>
             </w:rPr>
           </w:pPr>
-          <w:hyperlink w:anchor="_Toc40779719" w:history="1">
+          <w:hyperlink w:anchor="_Toc40866645" w:history="1">
             <w:r>
               <w:rPr>
                 <w:rStyle w:val="Hyperlink"/>
@@ -884,7 +1228,7 @@
                 <w:noProof/>
                 <w:webHidden/>
               </w:rPr>
-              <w:instrText xml:space="preserve"> PAGEREF _Toc40779719 \h </w:instrText>
+              <w:instrText xml:space="preserve"> PAGEREF _Toc40866645 \h </w:instrText>
             </w:r>
             <w:r>
               <w:rPr>
@@ -928,7 +1272,7 @@
               <w:lang w:eastAsia="de-CH"/>
             </w:rPr>
           </w:pPr>
-          <w:hyperlink w:anchor="_Toc40779720" w:history="1">
+          <w:hyperlink w:anchor="_Toc40866646" w:history="1">
             <w:r>
               <w:rPr>
                 <w:rStyle w:val="Hyperlink"/>
@@ -971,7 +1315,7 @@
                 <w:noProof/>
                 <w:webHidden/>
               </w:rPr>
-              <w:instrText xml:space="preserve"> PAGEREF _Toc40779720 \h </w:instrText>
+              <w:instrText xml:space="preserve"> PAGEREF _Toc40866646 \h </w:instrText>
             </w:r>
             <w:r>
               <w:rPr>
@@ -1012,7 +1356,7 @@
               <w:lang w:eastAsia="de-CH"/>
             </w:rPr>
           </w:pPr>
-          <w:hyperlink w:anchor="_Toc40779721" w:history="1">
+          <w:hyperlink w:anchor="_Toc40866647" w:history="1">
             <w:r>
               <w:rPr>
                 <w:rStyle w:val="Hyperlink"/>
@@ -1039,7 +1383,7 @@
                 <w:noProof/>
                 <w:webHidden/>
               </w:rPr>
-              <w:instrText xml:space="preserve"> PAGEREF _Toc40779721 \h </w:instrText>
+              <w:instrText xml:space="preserve"> PAGEREF _Toc40866647 \h </w:instrText>
             </w:r>
             <w:r>
               <w:rPr>
@@ -1080,7 +1424,7 @@
               <w:lang w:eastAsia="de-CH"/>
             </w:rPr>
           </w:pPr>
-          <w:hyperlink w:anchor="_Toc40779722" w:history="1">
+          <w:hyperlink w:anchor="_Toc40866648" w:history="1">
             <w:r>
               <w:rPr>
                 <w:rStyle w:val="Hyperlink"/>
@@ -1107,7 +1451,7 @@
                 <w:noProof/>
                 <w:webHidden/>
               </w:rPr>
-              <w:instrText xml:space="preserve"> PAGEREF _Toc40779722 \h </w:instrText>
+              <w:instrText xml:space="preserve"> PAGEREF _Toc40866648 \h </w:instrText>
             </w:r>
             <w:r>
               <w:rPr>
@@ -1150,18 +1494,19 @@
         </w:p>
       </w:sdtContent>
     </w:sdt>
-    <w:p/>
     <w:p>
       <w:pPr>
         <w:pStyle w:val="berschrift1"/>
       </w:pPr>
       <w:bookmarkStart w:id="4" w:name="_Toc39494800"/>
-      <w:bookmarkStart w:id="5" w:name="_Toc40779715"/>
+      <w:bookmarkStart w:id="5" w:name="_Toc40866355"/>
+      <w:bookmarkStart w:id="6" w:name="_Toc40866637"/>
       <w:r>
         <w:t>Abbildungsverzeichnis</w:t>
       </w:r>
       <w:bookmarkEnd w:id="4"/>
       <w:bookmarkEnd w:id="5"/>
+      <w:bookmarkEnd w:id="6"/>
     </w:p>
     <w:p>
       <w:pPr>
@@ -1191,12 +1536,163 @@
           <w:numId w:val="9"/>
         </w:numPr>
       </w:pPr>
-      <w:bookmarkStart w:id="6" w:name="_Toc40779716"/>
+      <w:bookmarkStart w:id="7" w:name="_Toc40866356"/>
+      <w:bookmarkStart w:id="8" w:name="_Toc40866638"/>
       <w:r>
         <w:lastRenderedPageBreak/>
         <w:t>Einleitung</w:t>
       </w:r>
-      <w:bookmarkEnd w:id="6"/>
+      <w:bookmarkEnd w:id="7"/>
+      <w:bookmarkEnd w:id="8"/>
+    </w:p>
+    <w:p>
+      <w:r>
+        <w:t xml:space="preserve">Aus den eigenen Ersparnissen gewinnbringendes Vermögen generieren. Diese Möglichkeit besteht bereits seit langer Zeit. Schon im 13. Jahrhundert haben sich italienische Kaufleute in Belgien zum </w:t>
+      </w:r>
+      <w:r>
+        <w:t>Aktienhandel</w:t>
+      </w:r>
+      <w:r>
+        <w:t xml:space="preserve"> getroffen </w:t>
+      </w:r>
+      <w:r>
+        <w:fldChar w:fldCharType="begin" w:fldLock="1"/>
+      </w:r>
+      <w:r>
+        <w:instrText>ADDIN CSL_CITATION {"citationItems":[{"id":"ITEM-1","itemData":{"URL":"https://boerse.ard.de/boersenwissen/boersenwissen-grundlagen/die-geschichte-der-aktie-100.html","accessed":{"date-parts":[["2020","5","20"]]},"id":"ITEM-1","issued":{"date-parts":[["0"]]},"title":"Die Geschichte der Aktie | Börsenwissen Grundlagen | boerse.ARD.de","type":"webpage"},"uris":["http://www.mendeley.com/documents/?uuid=c7985b6b-0693-381b-bbd7-c2cddd713527"]}],"mendeley":{"formattedCitation":"(&lt;i&gt;Die Geschichte Der Aktie | Börsenwissen Grundlagen | Boerse.ARD.De&lt;/i&gt;, n.d.)","plainTextFormattedCitation":"(Die Geschichte Der Aktie | Börsenwissen Grundlagen | Boerse.ARD.De, n.d.)","previouslyFormattedCitation":"(&lt;i&gt;Die Geschichte Der Aktie | Börsenwissen Grundlagen | Boerse.ARD.De&lt;/i&gt;, n.d.)"},"properties":{"noteIndex":0},"schema":"https://github.com/citation-style-language/schema/raw/master/csl-citation.json"}</w:instrText>
+      </w:r>
+      <w:r>
+        <w:fldChar w:fldCharType="separate"/>
+      </w:r>
+      <w:r>
+        <w:rPr>
+          <w:noProof/>
+        </w:rPr>
+        <w:t>(</w:t>
+      </w:r>
+      <w:r>
+        <w:rPr>
+          <w:i/>
+          <w:noProof/>
+        </w:rPr>
+        <w:t>Die Geschichte Der Aktie | Börsenwissen Grundlagen | Boerse.ARD.De</w:t>
+      </w:r>
+      <w:r>
+        <w:rPr>
+          <w:noProof/>
+        </w:rPr>
+        <w:t>, n.d.)</w:t>
+      </w:r>
+      <w:r>
+        <w:fldChar w:fldCharType="end"/>
+      </w:r>
+      <w:r>
+        <w:t>.</w:t>
+      </w:r>
+      <w:r>
+        <w:t xml:space="preserve"> Doch was sind Aktien eigentlich? Die Aktie ist nichts anderes als ein Wertpapier, das es einem Aktionär erlaubt sein Geld einer Aktiengesellschaft </w:t>
+      </w:r>
+      <w:r>
+        <w:t xml:space="preserve">als Darlehen </w:t>
+      </w:r>
+      <w:r>
+        <w:t>zur Verfügung zu stellen. Dafür zahlt das Unternehmen Aktionären einen Anteil ihres Gewinnes aus: die sogenannte Dividende. Die Höhe der Dividendenausschüttung ist abhängig vom Reingewinn der Aktiengesellschaft und von der Anzahl Aktien die Aktionäre besitzen</w:t>
+      </w:r>
+      <w:r>
+        <w:t xml:space="preserve"> </w:t>
+      </w:r>
+      <w:r>
+        <w:fldChar w:fldCharType="begin" w:fldLock="1"/>
+      </w:r>
+      <w:r>
+        <w:instrText>ADDIN CSL_CITATION {"citationItems":[{"id":"ITEM-1","itemData":{"URL":"https://wirtschaftslexikon.gabler.de/definition/aktie-31763#head4","accessed":{"date-parts":[["2020","5","20"]]},"id":"ITEM-1","issued":{"date-parts":[["0"]]},"title":"Aktie • Definition | Gabler Wirtschaftslexikon","type":"webpage"},"uris":["http://www.mendeley.com/documents/?uuid=30b3c9f2-d64c-3b4f-b5e2-8ca3a65b2fc7"]}],"mendeley":{"formattedCitation":"(&lt;i&gt;Aktie • Definition | Gabler Wirtschaftslexikon&lt;/i&gt;, n.d.)","plainTextFormattedCitation":"(Aktie • Definition | Gabler Wirtschaftslexikon, n.d.)","previouslyFormattedCitation":"(&lt;i&gt;Aktie • Definition | Gabler Wirtschaftslexikon&lt;/i&gt;, n.d.)"},"properties":{"noteIndex":0},"schema":"https://github.com/citation-style-language/schema/raw/master/csl-citation.json"}</w:instrText>
+      </w:r>
+      <w:r>
+        <w:fldChar w:fldCharType="separate"/>
+      </w:r>
+      <w:r>
+        <w:rPr>
+          <w:noProof/>
+        </w:rPr>
+        <w:t>(</w:t>
+      </w:r>
+      <w:r>
+        <w:rPr>
+          <w:i/>
+          <w:noProof/>
+        </w:rPr>
+        <w:t>Aktie • Definition | Gabler Wirtschaftslexikon</w:t>
+      </w:r>
+      <w:r>
+        <w:rPr>
+          <w:noProof/>
+        </w:rPr>
+        <w:t>, n.d.)</w:t>
+      </w:r>
+      <w:r>
+        <w:fldChar w:fldCharType="end"/>
+      </w:r>
+      <w:r>
+        <w:t>.</w:t>
+      </w:r>
+      <w:r>
+        <w:t xml:space="preserve"> Aktien sind deshalb risikoreicher als andere Geldanlagen. Im Gegensatz zu beispielsweise Obligationen – für diese regelmässig gewinnunabhängige Zinsen gezahlt werden – kann es bei Aktien vorkommen, dass der Aktionär leer ausgeht, wenn das Unternehmen </w:t>
+      </w:r>
+      <w:r>
+        <w:t xml:space="preserve">am Ende des Jahres </w:t>
+      </w:r>
+      <w:r>
+        <w:t>k</w:t>
+      </w:r>
+      <w:r>
+        <w:t>einen Reingewinn vorzeigen kann. Trotzdem können sich Aktien lohnen: denn die Chance auf hohe Renditen ist durchaus gegeben</w:t>
+      </w:r>
+      <w:r>
+        <w:t xml:space="preserve">. </w:t>
+      </w:r>
+      <w:r>
+        <w:t xml:space="preserve">Mit der überlegten Zusammenstellung eines Aktienbündels – fachsprachlich Aktienportfolio genannt – können auf lange Zeit hohe Erträge </w:t>
+      </w:r>
+      <w:r>
+        <w:t>erzielt werden</w:t>
+      </w:r>
+      <w:r>
+        <w:t xml:space="preserve"> </w:t>
+      </w:r>
+      <w:r>
+        <w:fldChar w:fldCharType="begin" w:fldLock="1"/>
+      </w:r>
+      <w:r>
+        <w:instrText>ADDIN CSL_CITATION {"citationItems":[{"id":"ITEM-1","itemData":{"URL":"https://www.postfinance.ch/de/privat/beduerfnisse/anlagewissen/warum-sich-aktien-lohnen.html","accessed":{"date-parts":[["2020","5","20"]]},"id":"ITEM-1","issued":{"date-parts":[["0"]]},"title":"Warum sich Aktien lohnen | PostFinance","type":"webpage"},"uris":["http://www.mendeley.com/documents/?uuid=189ca5d9-5dab-3ef6-9f00-842fa037f4a3"]}],"mendeley":{"formattedCitation":"(&lt;i&gt;Warum Sich Aktien Lohnen | PostFinance&lt;/i&gt;, n.d.)","plainTextFormattedCitation":"(Warum Sich Aktien Lohnen | PostFinance, n.d.)"},"properties":{"noteIndex":0},"schema":"https://github.com/citation-style-language/schema/raw/master/csl-citation.json"}</w:instrText>
+      </w:r>
+      <w:r>
+        <w:fldChar w:fldCharType="separate"/>
+      </w:r>
+      <w:r>
+        <w:rPr>
+          <w:noProof/>
+        </w:rPr>
+        <w:t>(</w:t>
+      </w:r>
+      <w:r>
+        <w:rPr>
+          <w:i/>
+          <w:noProof/>
+        </w:rPr>
+        <w:t>Warum Sich Aktien Lohnen | PostFinance</w:t>
+      </w:r>
+      <w:r>
+        <w:rPr>
+          <w:noProof/>
+        </w:rPr>
+        <w:t>, n.d.)</w:t>
+      </w:r>
+      <w:r>
+        <w:fldChar w:fldCharType="end"/>
+      </w:r>
+      <w:r>
+        <w:t>.</w:t>
+      </w:r>
     </w:p>
     <w:p>
       <w:pPr>
@@ -1204,8 +1700,219 @@
         <w:jc w:val="left"/>
       </w:pPr>
       <w:r>
-        <w:br w:type="page"/>
-      </w:r>
+        <w:t xml:space="preserve">Das moderne Portfoliomanagement befasst sich mit </w:t>
+      </w:r>
+      <w:r>
+        <w:t xml:space="preserve">den zu erwartenden </w:t>
+      </w:r>
+      <w:r>
+        <w:t>Renditen aus den Aktien und dem Risiko</w:t>
+      </w:r>
+      <w:r>
+        <w:t>, dass diese Renditen geringer ausfallen als erwartet oder sogar vollständig aussetzen</w:t>
+      </w:r>
+      <w:r>
+        <w:t xml:space="preserve"> </w:t>
+      </w:r>
+      <w:r>
+        <w:fldChar w:fldCharType="begin" w:fldLock="1"/>
+      </w:r>
+      <w:r>
+        <w:instrText>ADDIN CSL_CITATION {"citationItems":[{"id":"ITEM-1","itemData":{"DOI":"10.1007/978-3-658-05817-3","ISBN":"9783658058166","author":[{"dropping-particle":"","family":"Mondello","given":"Enzo","non-dropping-particle":"","parse-names":false,"suffix":""}],"container-title":"Portfoliomanagement","id":"ITEM-1","issued":{"date-parts":[["2015"]]},"title":"Portfoliomanagement","type":"book"},"uris":["http://www.mendeley.com/documents/?uuid=0221b2c1-61c2-49e5-82ea-6c32f4c0ea23"]}],"mendeley":{"formattedCitation":"(Mondello, 2015)","plainTextFormattedCitation":"(Mondello, 2015)","previouslyFormattedCitation":"(Mondello, 2015)"},"properties":{"noteIndex":0},"schema":"https://github.com/citation-style-language/schema/raw/master/csl-citation.json"}</w:instrText>
+      </w:r>
+      <w:r>
+        <w:fldChar w:fldCharType="separate"/>
+      </w:r>
+      <w:r>
+        <w:rPr>
+          <w:noProof/>
+        </w:rPr>
+        <w:t>(Mondello, 2015)</w:t>
+      </w:r>
+      <w:r>
+        <w:fldChar w:fldCharType="end"/>
+      </w:r>
+      <w:r>
+        <w:t>.</w:t>
+      </w:r>
+      <w:r>
+        <w:t xml:space="preserve"> Ein hilfreiches </w:t>
+      </w:r>
+      <w:r>
+        <w:t>Instrument,</w:t>
+      </w:r>
+      <w:r>
+        <w:t xml:space="preserve"> um die Erwartungswerte für Rendite und Risiko zu ermitteln, ist die Zeitreihenanalyse.</w:t>
+      </w:r>
+      <w:r>
+        <w:t xml:space="preserve"> </w:t>
+      </w:r>
+      <w:r>
+        <w:t>Vergangene Aktienpreise</w:t>
+      </w:r>
+      <w:r>
+        <w:t xml:space="preserve"> werden analysiert</w:t>
+      </w:r>
+      <w:r>
+        <w:t>,</w:t>
+      </w:r>
+      <w:r>
+        <w:t xml:space="preserve"> um Muster zu erkennen und diese Regelmässigkeiten in zukünftige</w:t>
+      </w:r>
+      <w:r>
+        <w:t>n</w:t>
+      </w:r>
+      <w:r>
+        <w:t xml:space="preserve"> Prognosen weiterzuführen </w:t>
+      </w:r>
+      <w:r>
+        <w:fldChar w:fldCharType="begin" w:fldLock="1"/>
+      </w:r>
+      <w:r>
+        <w:instrText>ADDIN CSL_CITATION {"citationItems":[{"id":"ITEM-1","itemData":{"ISBN":"9783834818461","author":[{"dropping-particle":"","family":"Neusser","given":"Klaus","non-dropping-particle":"","parse-names":false,"suffix":""}],"id":"ITEM-1","issued":{"date-parts":[["2011"]]},"number-of-pages":"321","title":"Zeitreihenanalyse in den Wirtschaftswissenschaften","type":"book"},"uris":["http://www.mendeley.com/documents/?uuid=30a4602d-72d7-4083-a068-ebc1cb8b1679"]}],"mendeley":{"formattedCitation":"(Neusser, 2011)","plainTextFormattedCitation":"(Neusser, 2011)","previouslyFormattedCitation":"(Neusser, 2011)"},"properties":{"noteIndex":0},"schema":"https://github.com/citation-style-language/schema/raw/master/csl-citation.json"}</w:instrText>
+      </w:r>
+      <w:r>
+        <w:fldChar w:fldCharType="separate"/>
+      </w:r>
+      <w:r>
+        <w:rPr>
+          <w:noProof/>
+        </w:rPr>
+        <w:t>(Neusser, 2011)</w:t>
+      </w:r>
+      <w:r>
+        <w:fldChar w:fldCharType="end"/>
+      </w:r>
+      <w:r>
+        <w:t>.</w:t>
+      </w:r>
+    </w:p>
+    <w:p>
+      <w:pPr>
+        <w:spacing w:line="259" w:lineRule="auto"/>
+        <w:jc w:val="left"/>
+      </w:pPr>
+      <w:r>
+        <w:t>Diese Arbeit befasst sich mit der Zusammenstellung eines Aktienportfolios aus den auf lange Sicht vielversprechendsten Aktien des Swiss Market Index (SMI)</w:t>
+      </w:r>
+      <w:r>
+        <w:rPr>
+          <w:rStyle w:val="Funotenzeichen"/>
+        </w:rPr>
+        <w:footnoteReference w:id="1"/>
+      </w:r>
+      <w:r>
+        <w:t xml:space="preserve"> unter Berücksichtigung der zu erwartenden Rendite und des entsprechenden Risikos.</w:t>
+      </w:r>
+      <w:r>
+        <w:t xml:space="preserve"> </w:t>
+      </w:r>
+      <w:r>
+        <w:t>Im weiteren Text soll herausgefunden werden, welche Aktien aus dem SMI ausgewählt werden sollen</w:t>
+      </w:r>
+      <w:r>
+        <w:t>, um ein gewinnbringendes Aktienportfolio zu erhalten.</w:t>
+      </w:r>
+      <w:r>
+        <w:t xml:space="preserve"> </w:t>
+      </w:r>
+      <w:r>
+        <w:t xml:space="preserve">Zugleich stellt sich die Frage, wie hoch die Rendite ausfällt, die aus dem investierten Kapital gewonnen wird. </w:t>
+      </w:r>
+      <w:r>
+        <w:t xml:space="preserve">Daraus leiten sich </w:t>
+      </w:r>
+      <w:r>
+        <w:t>die</w:t>
+      </w:r>
+      <w:r>
+        <w:t xml:space="preserve"> folgenden</w:t>
+      </w:r>
+      <w:r>
+        <w:t xml:space="preserve"> Forschungsfrage</w:t>
+      </w:r>
+      <w:bookmarkStart w:id="9" w:name="_GoBack"/>
+      <w:bookmarkEnd w:id="9"/>
+      <w:r>
+        <w:t>n</w:t>
+      </w:r>
+      <w:r>
+        <w:t xml:space="preserve"> (F)</w:t>
+      </w:r>
+      <w:r>
+        <w:t xml:space="preserve"> ab</w:t>
+      </w:r>
+      <w:r>
+        <w:t>:</w:t>
+      </w:r>
+    </w:p>
+    <w:p>
+      <w:pPr>
+        <w:spacing w:line="259" w:lineRule="auto"/>
+        <w:ind w:firstLine="708"/>
+        <w:jc w:val="left"/>
+      </w:pPr>
+      <w:r>
+        <w:rPr>
+          <w:b/>
+        </w:rPr>
+        <w:t>F1</w:t>
+      </w:r>
+      <w:r>
+        <w:t>: Wie setzt sich ein effizientes Aktienportfolio aus dem SMI zusammen?</w:t>
+      </w:r>
+    </w:p>
+    <w:p>
+      <w:pPr>
+        <w:spacing w:line="259" w:lineRule="auto"/>
+        <w:ind w:firstLine="708"/>
+        <w:jc w:val="left"/>
+      </w:pPr>
+      <w:r>
+        <w:rPr>
+          <w:b/>
+        </w:rPr>
+        <w:t>F2</w:t>
+      </w:r>
+      <w:r>
+        <w:t xml:space="preserve">: </w:t>
+      </w:r>
+      <w:r>
+        <w:t>Um welchen den Betrag erhöht sich das eingesetzte Kapital in den nächsten Jahren?</w:t>
+      </w:r>
+    </w:p>
+    <w:p>
+      <w:pPr>
+        <w:spacing w:line="259" w:lineRule="auto"/>
+        <w:jc w:val="left"/>
+      </w:pPr>
+      <w:r>
+        <w:t>Mit dem umfassenden Ziel der Beantwortung der F1</w:t>
+      </w:r>
+      <w:r>
+        <w:t xml:space="preserve"> und F2</w:t>
+      </w:r>
+      <w:r>
+        <w:t xml:space="preserve"> werden im nächsten Kapitel (vgl. Kapitel 2</w:t>
+      </w:r>
+      <w:r>
+        <w:t xml:space="preserve"> – Literatur-Review) zunächst die theoretischen Grundlagen der modernen Portfoliotheorie und zum SMI ausgearbeitet. In einer ausführlichen Literatur-Review werden die aktuellen Erkenntnisse dargestellt, welche die bestehende Literatur liefert. Im dritten Kapitel (vgl. Kapitel 3 – Methodik) wird eine Hypothese aufgestellt und das methodische Vorgehen für die Hypothesenprüfung festgelegt. In den letzten beiden Kapiteln (vgl. Kapitel 4 – Ergebnisse und Kapitel 5 – Schlussfolgerung) werden die Ergebnisse mithilfe der Statistikprogrammiersprache R ausgearbeitet und mit dem Ziel</w:t>
+      </w:r>
+      <w:r>
+        <w:t xml:space="preserve"> die obengenannte Forschungsfrage zu beantworten, </w:t>
+      </w:r>
+      <w:r>
+        <w:t>diskutiert</w:t>
+      </w:r>
+      <w:r>
+        <w:t>.</w:t>
+      </w:r>
+    </w:p>
+    <w:p>
+      <w:pPr>
+        <w:spacing w:line="259" w:lineRule="auto"/>
+        <w:jc w:val="left"/>
+      </w:pPr>
     </w:p>
     <w:p>
       <w:pPr>
@@ -1215,21 +1922,58 @@
           <w:numId w:val="9"/>
         </w:numPr>
       </w:pPr>
-      <w:bookmarkStart w:id="7" w:name="_Toc40779717"/>
-      <w:r>
-        <w:lastRenderedPageBreak/>
+      <w:bookmarkStart w:id="10" w:name="_Toc40866357"/>
+      <w:bookmarkStart w:id="11" w:name="_Toc40866639"/>
+      <w:r>
         <w:t>Literatur-Review</w:t>
       </w:r>
-      <w:bookmarkEnd w:id="7"/>
+      <w:bookmarkEnd w:id="10"/>
+      <w:bookmarkEnd w:id="11"/>
+    </w:p>
+    <w:p>
+      <w:pPr>
+        <w:pStyle w:val="berschrift2"/>
+        <w:numPr>
+          <w:ilvl w:val="1"/>
+          <w:numId w:val="9"/>
+        </w:numPr>
+      </w:pPr>
+      <w:bookmarkStart w:id="12" w:name="_Toc40866358"/>
+      <w:bookmarkStart w:id="13" w:name="_Toc40866640"/>
+      <w:r>
+        <w:t xml:space="preserve">Die </w:t>
+      </w:r>
+      <w:r>
+        <w:t>m</w:t>
+      </w:r>
+      <w:r>
+        <w:t>oderne Portfoliotheorie von Harry M. Markowitz</w:t>
+      </w:r>
+      <w:bookmarkEnd w:id="12"/>
+      <w:bookmarkEnd w:id="13"/>
+    </w:p>
+    <w:p/>
+    <w:p>
+      <w:pPr>
+        <w:pStyle w:val="berschrift2"/>
+        <w:numPr>
+          <w:ilvl w:val="1"/>
+          <w:numId w:val="9"/>
+        </w:numPr>
+      </w:pPr>
+      <w:bookmarkStart w:id="14" w:name="_Toc40866359"/>
+      <w:bookmarkStart w:id="15" w:name="_Toc40866641"/>
+      <w:r>
+        <w:t>SMI – der bedeutendste Schweizer Aktienindex</w:t>
+      </w:r>
+      <w:bookmarkEnd w:id="14"/>
+      <w:bookmarkEnd w:id="15"/>
     </w:p>
     <w:p>
       <w:pPr>
         <w:spacing w:line="259" w:lineRule="auto"/>
         <w:jc w:val="left"/>
       </w:pPr>
-      <w:r>
-        <w:br w:type="page"/>
-      </w:r>
     </w:p>
     <w:p>
       <w:pPr>
@@ -1239,21 +1983,49 @@
           <w:numId w:val="9"/>
         </w:numPr>
       </w:pPr>
-      <w:bookmarkStart w:id="8" w:name="_Toc40779718"/>
+      <w:bookmarkStart w:id="16" w:name="_Toc40866360"/>
+      <w:bookmarkStart w:id="17" w:name="_Toc40866642"/>
       <w:r>
         <w:lastRenderedPageBreak/>
         <w:t>Methodik</w:t>
       </w:r>
-      <w:bookmarkEnd w:id="8"/>
+      <w:bookmarkEnd w:id="16"/>
+      <w:bookmarkEnd w:id="17"/>
+    </w:p>
+    <w:p>
+      <w:pPr>
+        <w:pStyle w:val="berschrift2"/>
+        <w:numPr>
+          <w:ilvl w:val="1"/>
+          <w:numId w:val="9"/>
+        </w:numPr>
+      </w:pPr>
+      <w:bookmarkStart w:id="18" w:name="_Toc40866643"/>
+      <w:r>
+        <w:t>Eine Hypothese</w:t>
+      </w:r>
+      <w:bookmarkEnd w:id="18"/>
+    </w:p>
+    <w:p/>
+    <w:p>
+      <w:pPr>
+        <w:pStyle w:val="berschrift2"/>
+        <w:numPr>
+          <w:ilvl w:val="1"/>
+          <w:numId w:val="9"/>
+        </w:numPr>
+      </w:pPr>
+      <w:bookmarkStart w:id="19" w:name="_Toc40866644"/>
+      <w:r>
+        <w:t>Das methodische Vorgehen</w:t>
+      </w:r>
+      <w:bookmarkEnd w:id="19"/>
     </w:p>
     <w:p>
       <w:pPr>
         <w:spacing w:line="259" w:lineRule="auto"/>
         <w:jc w:val="left"/>
       </w:pPr>
-      <w:r>
-        <w:br w:type="page"/>
-      </w:r>
     </w:p>
     <w:p>
       <w:pPr>
@@ -1263,21 +2035,19 @@
           <w:numId w:val="9"/>
         </w:numPr>
       </w:pPr>
-      <w:bookmarkStart w:id="9" w:name="_Toc40779719"/>
-      <w:r>
-        <w:lastRenderedPageBreak/>
+      <w:bookmarkStart w:id="20" w:name="_Toc40866361"/>
+      <w:bookmarkStart w:id="21" w:name="_Toc40866645"/>
+      <w:r>
         <w:t>Ergebnisse</w:t>
       </w:r>
-      <w:bookmarkEnd w:id="9"/>
+      <w:bookmarkEnd w:id="20"/>
+      <w:bookmarkEnd w:id="21"/>
     </w:p>
     <w:p>
       <w:pPr>
         <w:spacing w:line="259" w:lineRule="auto"/>
         <w:jc w:val="left"/>
       </w:pPr>
-      <w:r>
-        <w:br w:type="page"/>
-      </w:r>
     </w:p>
     <w:p>
       <w:pPr>
@@ -1287,13 +2057,15 @@
           <w:numId w:val="9"/>
         </w:numPr>
       </w:pPr>
-      <w:bookmarkStart w:id="10" w:name="_Toc40779720"/>
-      <w:r>
-        <w:lastRenderedPageBreak/>
+      <w:bookmarkStart w:id="22" w:name="_Toc40866362"/>
+      <w:bookmarkStart w:id="23" w:name="_Toc40866646"/>
+      <w:r>
         <w:t>Schlussfolgerung</w:t>
       </w:r>
-      <w:bookmarkEnd w:id="10"/>
-    </w:p>
+      <w:bookmarkEnd w:id="22"/>
+      <w:bookmarkEnd w:id="23"/>
+    </w:p>
+    <w:p/>
     <w:p>
       <w:pPr>
         <w:spacing w:line="259" w:lineRule="auto"/>
@@ -1307,12 +2079,14 @@
       <w:pPr>
         <w:pStyle w:val="berschrift1"/>
       </w:pPr>
-      <w:bookmarkStart w:id="11" w:name="_Toc40779721"/>
+      <w:bookmarkStart w:id="24" w:name="_Toc40866363"/>
+      <w:bookmarkStart w:id="25" w:name="_Toc40866647"/>
       <w:r>
         <w:lastRenderedPageBreak/>
         <w:t>Literaturverzeichnis</w:t>
       </w:r>
-      <w:bookmarkEnd w:id="11"/>
+      <w:bookmarkEnd w:id="24"/>
+      <w:bookmarkEnd w:id="25"/>
     </w:p>
     <w:p/>
     <w:p>
@@ -1326,7 +2100,7 @@
           <w:szCs w:val="32"/>
         </w:rPr>
       </w:pPr>
-      <w:bookmarkStart w:id="12" w:name="_Toc39494811"/>
+      <w:bookmarkStart w:id="26" w:name="_Toc39494811"/>
       <w:r>
         <w:br w:type="page"/>
       </w:r>
@@ -1335,13 +2109,15 @@
       <w:pPr>
         <w:pStyle w:val="berschrift1"/>
       </w:pPr>
-      <w:bookmarkStart w:id="13" w:name="_Toc40779722"/>
+      <w:bookmarkStart w:id="27" w:name="_Toc40866364"/>
+      <w:bookmarkStart w:id="28" w:name="_Toc40866648"/>
       <w:r>
         <w:lastRenderedPageBreak/>
         <w:t>Eidesstattliche Erklärung</w:t>
       </w:r>
-      <w:bookmarkEnd w:id="12"/>
-      <w:bookmarkEnd w:id="13"/>
+      <w:bookmarkEnd w:id="26"/>
+      <w:bookmarkEnd w:id="27"/>
+      <w:bookmarkEnd w:id="28"/>
     </w:p>
     <w:p>
       <w:pPr>
@@ -1547,7 +2323,7 @@
           <w:noProof/>
           <w:lang w:eastAsia="de-CH"/>
         </w:rPr>
-        <w:t>19.05.2020</w:t>
+        <w:t>20.05.2020</w:t>
       </w:r>
       <w:r>
         <w:rPr>
@@ -1605,24 +2381,6 @@
           <w:b/>
         </w:rPr>
         <w:t>Markus Blaser</w:t>
-      </w:r>
-      <w:r>
-        <w:rPr>
-          <w:b/>
-        </w:rPr>
-        <w:tab/>
-      </w:r>
-      <w:r>
-        <w:rPr>
-          <w:b/>
-        </w:rPr>
-        <w:tab/>
-      </w:r>
-      <w:r>
-        <w:rPr>
-          <w:b/>
-        </w:rPr>
-        <w:tab/>
       </w:r>
     </w:p>
     <w:sectPr>
@@ -1727,6 +2485,65 @@
       </w:pPr>
       <w:r>
         <w:continuationSeparator/>
+      </w:r>
+    </w:p>
+  </w:footnote>
+  <w:footnote w:id="1">
+    <w:p>
+      <w:pPr>
+        <w:pStyle w:val="Funotentext"/>
+      </w:pPr>
+      <w:r>
+        <w:rPr>
+          <w:rStyle w:val="Funotenzeichen"/>
+        </w:rPr>
+        <w:footnoteRef/>
+      </w:r>
+      <w:r>
+        <w:t xml:space="preserve"> Der SMI ist der bedeutendste Aktienindex der Schweiz und setzt sich aus den 20 grössten und liquidesten Aktientitel</w:t>
+      </w:r>
+      <w:r>
+        <w:t>,</w:t>
+      </w:r>
+      <w:r>
+        <w:t xml:space="preserve"> </w:t>
+      </w:r>
+      <w:r>
+        <w:t xml:space="preserve">die an der Schweizer Börse gelistet sind, zusammen </w:t>
+      </w:r>
+      <w:r>
+        <w:fldChar w:fldCharType="begin" w:fldLock="1"/>
+      </w:r>
+      <w:r>
+        <w:instrText>ADDIN CSL_CITATION {"citationItems":[{"id":"ITEM-1","itemData":{"URL":"https://www.six-group.com/exchanges/indices/data_centre/shares/smi_de.html","accessed":{"date-parts":[["2020","5","20"]]},"id":"ITEM-1","issued":{"date-parts":[["0"]]},"title":"Exchange Services - SMI® – Der Blue-Chip-Index","type":"webpage"},"uris":["http://www.mendeley.com/documents/?uuid=75f6fda7-b57c-38d7-b39a-1e1b34293dbd"]}],"mendeley":{"formattedCitation":"(&lt;i&gt;Exchange Services - SMI® – Der Blue-Chip-Index&lt;/i&gt;, n.d.)","plainTextFormattedCitation":"(Exchange Services - SMI® – Der Blue-Chip-Index, n.d.)","previouslyFormattedCitation":"(&lt;i&gt;Exchange Services - SMI® – Der Blue-Chip-Index&lt;/i&gt;, n.d.)"},"properties":{"noteIndex":0},"schema":"https://github.com/citation-style-language/schema/raw/master/csl-citation.json"}</w:instrText>
+      </w:r>
+      <w:r>
+        <w:fldChar w:fldCharType="separate"/>
+      </w:r>
+      <w:r>
+        <w:rPr>
+          <w:noProof/>
+        </w:rPr>
+        <w:t>(</w:t>
+      </w:r>
+      <w:r>
+        <w:rPr>
+          <w:i/>
+          <w:noProof/>
+        </w:rPr>
+        <w:t>Exchange Services - SMI® – Der Blue-Chip-Index</w:t>
+      </w:r>
+      <w:r>
+        <w:rPr>
+          <w:noProof/>
+        </w:rPr>
+        <w:t>, n.d.)</w:t>
+      </w:r>
+      <w:r>
+        <w:fldChar w:fldCharType="end"/>
+      </w:r>
+      <w:r>
+        <w:t>.</w:t>
       </w:r>
     </w:p>
   </w:footnote>
@@ -3750,7 +4567,7 @@
     <w:autoRedefine/>
     <w:uiPriority w:val="39"/>
     <w:unhideWhenUsed/>
-    <w:rsid w:val="000E3924"/>
+    <w:rsid w:val="00A33E7D"/>
     <w:pPr>
       <w:tabs>
         <w:tab w:val="right" w:leader="dot" w:pos="9060"/>
@@ -4577,7 +5394,7 @@
 </file>
 
 <file path=customXml/itemProps1.xml><?xml version="1.0" encoding="utf-8"?>
-<ds:datastoreItem xmlns:ds="http://schemas.openxmlformats.org/officeDocument/2006/customXml" ds:itemID="{E0911957-CBCF-4260-BCE5-4FF7EBE33156}">
+<ds:datastoreItem xmlns:ds="http://schemas.openxmlformats.org/officeDocument/2006/customXml" ds:itemID="{6BF5E286-1DFF-4F2B-B58E-67F82DF9077B}">
   <ds:schemaRefs>
     <ds:schemaRef ds:uri="http://schemas.openxmlformats.org/officeDocument/2006/bibliography"/>
   </ds:schemaRefs>

</xml_diff>

<commit_message>
Code erweitert, Kapitel 2.2 und 3.1 geschrieben
</commit_message>
<xml_diff>
--- a/Paper/PortfolioZusammenstellungSMI_blaser_gruetter.docx
+++ b/Paper/PortfolioZusammenstellungSMI_blaser_gruetter.docx
@@ -1,6 +1,6 @@
 
 <file path=word/document.xml><?xml version="1.0" encoding="utf-8"?>
-<w:document xmlns:wpc="http://schemas.microsoft.com/office/word/2010/wordprocessingCanvas" xmlns:cx="http://schemas.microsoft.com/office/drawing/2014/chartex" xmlns:cx1="http://schemas.microsoft.com/office/drawing/2015/9/8/chartex" xmlns:cx2="http://schemas.microsoft.com/office/drawing/2015/10/21/chartex" xmlns:cx3="http://schemas.microsoft.com/office/drawing/2016/5/9/chartex" xmlns:cx4="http://schemas.microsoft.com/office/drawing/2016/5/10/chartex" xmlns:cx5="http://schemas.microsoft.com/office/drawing/2016/5/11/chartex" xmlns:cx6="http://schemas.microsoft.com/office/drawing/2016/5/12/chartex" xmlns:cx7="http://schemas.microsoft.com/office/drawing/2016/5/13/chartex" xmlns:cx8="http://schemas.microsoft.com/office/drawing/2016/5/14/chartex" xmlns:mc="http://schemas.openxmlformats.org/markup-compatibility/2006" xmlns:aink="http://schemas.microsoft.com/office/drawing/2016/ink" xmlns:am3d="http://schemas.microsoft.com/office/drawing/2017/model3d" xmlns:o="urn:schemas-microsoft-com:office:office" xmlns:r="http://schemas.openxmlformats.org/officeDocument/2006/relationships" xmlns:m="http://schemas.openxmlformats.org/officeDocument/2006/math" xmlns:v="urn:schemas-microsoft-com:vml" xmlns:wp14="http://schemas.microsoft.com/office/word/2010/wordprocessingDrawing" xmlns:wp="http://schemas.openxmlformats.org/drawingml/2006/wordprocessingDrawing" xmlns:w10="urn:schemas-microsoft-com:office:word" xmlns:w="http://schemas.openxmlformats.org/wordprocessingml/2006/main" xmlns:w14="http://schemas.microsoft.com/office/word/2010/wordml" xmlns:w15="http://schemas.microsoft.com/office/word/2012/wordml" xmlns:w16cid="http://schemas.microsoft.com/office/word/2016/wordml/cid" xmlns:w16se="http://schemas.microsoft.com/office/word/2015/wordml/symex" xmlns:wpg="http://schemas.microsoft.com/office/word/2010/wordprocessingGroup" xmlns:wpi="http://schemas.microsoft.com/office/word/2010/wordprocessingInk" xmlns:wne="http://schemas.microsoft.com/office/word/2006/wordml" xmlns:wps="http://schemas.microsoft.com/office/word/2010/wordprocessingShape" mc:Ignorable="w14 w15 w16se w16cid wp14">
+<w:document xmlns:wpc="http://schemas.microsoft.com/office/word/2010/wordprocessingCanvas" xmlns:cx="http://schemas.microsoft.com/office/drawing/2014/chartex" xmlns:cx1="http://schemas.microsoft.com/office/drawing/2015/9/8/chartex" xmlns:cx2="http://schemas.microsoft.com/office/drawing/2015/10/21/chartex" xmlns:cx3="http://schemas.microsoft.com/office/drawing/2016/5/9/chartex" xmlns:cx4="http://schemas.microsoft.com/office/drawing/2016/5/10/chartex" xmlns:cx5="http://schemas.microsoft.com/office/drawing/2016/5/11/chartex" xmlns:cx6="http://schemas.microsoft.com/office/drawing/2016/5/12/chartex" xmlns:cx7="http://schemas.microsoft.com/office/drawing/2016/5/13/chartex" xmlns:cx8="http://schemas.microsoft.com/office/drawing/2016/5/14/chartex" xmlns:mc="http://schemas.openxmlformats.org/markup-compatibility/2006" xmlns:aink="http://schemas.microsoft.com/office/drawing/2016/ink" xmlns:am3d="http://schemas.microsoft.com/office/drawing/2017/model3d" xmlns:o="urn:schemas-microsoft-com:office:office" xmlns:r="http://schemas.openxmlformats.org/officeDocument/2006/relationships" xmlns:m="http://schemas.openxmlformats.org/officeDocument/2006/math" xmlns:v="urn:schemas-microsoft-com:vml" xmlns:wp14="http://schemas.microsoft.com/office/word/2010/wordprocessingDrawing" xmlns:wp="http://schemas.openxmlformats.org/drawingml/2006/wordprocessingDrawing" xmlns:w10="urn:schemas-microsoft-com:office:word" xmlns:w="http://schemas.openxmlformats.org/wordprocessingml/2006/main" xmlns:w14="http://schemas.microsoft.com/office/word/2010/wordml" xmlns:w15="http://schemas.microsoft.com/office/word/2012/wordml" xmlns:w16cex="http://schemas.microsoft.com/office/word/2018/wordml/cex" xmlns:w16cid="http://schemas.microsoft.com/office/word/2016/wordml/cid" xmlns:w16="http://schemas.microsoft.com/office/word/2018/wordml" xmlns:w16se="http://schemas.microsoft.com/office/word/2015/wordml/symex" xmlns:wpg="http://schemas.microsoft.com/office/word/2010/wordprocessingGroup" xmlns:wpi="http://schemas.microsoft.com/office/word/2010/wordprocessingInk" xmlns:wne="http://schemas.microsoft.com/office/word/2006/wordml" xmlns:wps="http://schemas.microsoft.com/office/word/2010/wordprocessingShape" mc:Ignorable="w14 w15 w16se w16cid w16 w16cex wp14">
   <w:body>
     <w:p>
       <w:pPr>
@@ -309,17 +309,8 @@
           <w:szCs w:val="32"/>
         </w:rPr>
         <w:tab/>
-        <w:t xml:space="preserve">Denis </w:t>
-      </w:r>
-      <w:proofErr w:type="spellStart"/>
-      <w:r>
-        <w:rPr>
-          <w:sz w:val="28"/>
-          <w:szCs w:val="32"/>
-        </w:rPr>
-        <w:t>Bieri</w:t>
-      </w:r>
-      <w:proofErr w:type="spellEnd"/>
+        <w:t>Denis Bieri</w:t>
+      </w:r>
     </w:p>
     <w:p>
       <w:pPr>
@@ -4029,8 +4020,6 @@
           </m:sub>
         </m:sSub>
       </m:oMath>
-      <w:bookmarkStart w:id="13" w:name="_GoBack"/>
-      <w:bookmarkEnd w:id="13"/>
     </w:p>
     <w:p>
       <w:pPr>
@@ -4040,20 +4029,173 @@
           <w:numId w:val="9"/>
         </w:numPr>
       </w:pPr>
-      <w:bookmarkStart w:id="14" w:name="_Toc40866359"/>
-      <w:bookmarkStart w:id="15" w:name="_Toc40974637"/>
+      <w:bookmarkStart w:id="13" w:name="_Toc40866359"/>
+      <w:bookmarkStart w:id="14" w:name="_Toc40974637"/>
       <w:r>
         <w:lastRenderedPageBreak/>
         <w:t>SMI – der bedeutendste Schweizer Aktienindex</w:t>
       </w:r>
+      <w:bookmarkEnd w:id="13"/>
       <w:bookmarkEnd w:id="14"/>
-      <w:bookmarkEnd w:id="15"/>
-    </w:p>
-    <w:p>
-      <w:pPr>
-        <w:spacing w:line="259" w:lineRule="auto"/>
-        <w:jc w:val="left"/>
-      </w:pPr>
+    </w:p>
+    <w:p>
+      <w:r>
+        <w:t>Der SMI ist der bedeutendste Schweizer Aktienindex der SIX Swiss Exchange. SIX Swiss Exchange ist auch unter dem Namen Schweizer Börse bekannt. Frühere Namen war SWX Swiss Exchange. Mittlerweile gehört die SIX Swiss Exchange zur SIX Group</w:t>
+      </w:r>
+      <w:r>
+        <w:rPr>
+          <w:rStyle w:val="Funotenzeichen"/>
+        </w:rPr>
+        <w:footnoteReference w:id="4"/>
+      </w:r>
+      <w:r>
+        <w:t xml:space="preserve">. </w:t>
+      </w:r>
+      <w:r>
+        <w:rPr>
+          <w:highlight w:val="yellow"/>
+        </w:rPr>
+        <w:t>(Zitieren: Wikipedia SIX)</w:t>
+      </w:r>
+    </w:p>
+    <w:p>
+      <w:r>
+        <w:t>Der SMI startete am 30. Juni 1988 bei 1500 Indexpunkten. Der Index setzt sich aktuell aus den 20 höchstkapitalisierten und liquidesten Titel des SPI (Swiss Performance Index) zusammen. Der SPI ist ebenso ein Aktienindex der Schweizer Börse. Ob ein neuer Titel in den SMI aufgenommen wird, erfolgt einmal im Jahr am dritten Freitag im September. Der SMI erreichte am 20. Februar 2020 seinen bisherigen Höchststand bei einem Index von 11'270 Punkten. Dies war unmittelbar vor der Corona Krise. Kurz danach verlor der Index beinahe 5'000 Punkte. Mittlerweile ist das Defizit auf den Höchststand auf 1500 Punkte geschmolzen</w:t>
+      </w:r>
+      <w:r>
+        <w:rPr>
+          <w:rStyle w:val="Funotenzeichen"/>
+        </w:rPr>
+        <w:footnoteReference w:id="5"/>
+      </w:r>
+      <w:r>
+        <w:t xml:space="preserve">. </w:t>
+      </w:r>
+      <w:r>
+        <w:rPr>
+          <w:highlight w:val="yellow"/>
+        </w:rPr>
+        <w:t>(Zitieren: SIX Group)</w:t>
+      </w:r>
+    </w:p>
+    <w:p>
+      <w:r>
+        <w:t xml:space="preserve">Seit dem 18. September 2017 darf das maximale Gewicht eines Titels maximal 20% betragen. Diese Anpassung erfolgt an jedem dritten Freitag in den Monaten März, Juni, September und Dezember. Damit wurde die Dominanz einiger Titel im SMI gebrochen. </w:t>
+      </w:r>
+      <w:r>
+        <w:rPr>
+          <w:rStyle w:val="Funotenzeichen"/>
+        </w:rPr>
+        <w:footnoteReference w:id="6"/>
+      </w:r>
+      <w:r>
+        <w:t xml:space="preserve"> </w:t>
+      </w:r>
+      <w:r>
+        <w:rPr>
+          <w:highlight w:val="yellow"/>
+        </w:rPr>
+        <w:t>(Zitieren: NZZ Artikel)</w:t>
+      </w:r>
+    </w:p>
+    <w:p>
+      <w:r>
+        <w:rPr>
+          <w:noProof/>
+        </w:rPr>
+        <w:drawing>
+          <wp:inline distT="0" distB="0" distL="0" distR="0" wp14:anchorId="7D0EF9AE" wp14:editId="428D8EEF">
+            <wp:extent cx="5759450" cy="3624580"/>
+            <wp:effectExtent l="0" t="0" r="0" b="0"/>
+            <wp:docPr id="1" name="Grafik 1"/>
+            <wp:cNvGraphicFramePr>
+              <a:graphicFrameLocks xmlns:a="http://schemas.openxmlformats.org/drawingml/2006/main" noChangeAspect="1"/>
+            </wp:cNvGraphicFramePr>
+            <a:graphic xmlns:a="http://schemas.openxmlformats.org/drawingml/2006/main">
+              <a:graphicData uri="http://schemas.openxmlformats.org/drawingml/2006/picture">
+                <pic:pic xmlns:pic="http://schemas.openxmlformats.org/drawingml/2006/picture">
+                  <pic:nvPicPr>
+                    <pic:cNvPr id="1" name=""/>
+                    <pic:cNvPicPr/>
+                  </pic:nvPicPr>
+                  <pic:blipFill>
+                    <a:blip r:embed="rId8"/>
+                    <a:stretch>
+                      <a:fillRect/>
+                    </a:stretch>
+                  </pic:blipFill>
+                  <pic:spPr>
+                    <a:xfrm>
+                      <a:off x="0" y="0"/>
+                      <a:ext cx="5759450" cy="3624580"/>
+                    </a:xfrm>
+                    <a:prstGeom prst="rect">
+                      <a:avLst/>
+                    </a:prstGeom>
+                  </pic:spPr>
+                </pic:pic>
+              </a:graphicData>
+            </a:graphic>
+          </wp:inline>
+        </w:drawing>
+      </w:r>
+    </w:p>
+    <w:p>
+      <w:pPr>
+        <w:pStyle w:val="Beschriftung"/>
+      </w:pPr>
+      <w:r>
+        <w:t xml:space="preserve">Abbildung </w:t>
+      </w:r>
+      <w:r>
+        <w:fldChar w:fldCharType="begin"/>
+      </w:r>
+      <w:r>
+        <w:instrText xml:space="preserve"> SEQ Abbildung \* ARABIC </w:instrText>
+      </w:r>
+      <w:r>
+        <w:fldChar w:fldCharType="separate"/>
+      </w:r>
+      <w:r>
+        <w:rPr>
+          <w:noProof/>
+        </w:rPr>
+        <w:t>1</w:t>
+      </w:r>
+      <w:r>
+        <w:rPr>
+          <w:noProof/>
+        </w:rPr>
+        <w:fldChar w:fldCharType="end"/>
+      </w:r>
+      <w:r>
+        <w:t>: Chart des SMI von 1991 bis 2020 von Yahoo Finance</w:t>
+      </w:r>
+    </w:p>
+    <w:p>
+      <w:r>
+        <w:t>Aus dem Chart sind die drei grösseren Einbrüche ersichtlich. 2003 war es die Dotcom Blase, 2008 die Finanzkriese und nun 2020 die Corona Kriese.</w:t>
+      </w:r>
+    </w:p>
+    <w:p>
+      <w:r>
+        <w:t>Die Anzahl Titeln des SMI schwankte immer wieder, jedoch ist sie seit dem 24. September 2007 auf 20 Titel beschränkt. Der SMI startete 1988 mit 24 Titeln und schwankte zwischen 18 (1993) und 29 Titeln (2000). Gemessen an der Indexgewichtung machen die drei Titel Nestle, Roche und Novartis zwei Drittel des SMI aus</w:t>
+      </w:r>
+      <w:r>
+        <w:rPr>
+          <w:rStyle w:val="Funotenzeichen"/>
+        </w:rPr>
+        <w:footnoteReference w:id="7"/>
+      </w:r>
+      <w:r>
+        <w:t xml:space="preserve">. </w:t>
+      </w:r>
+      <w:r>
+        <w:rPr>
+          <w:highlight w:val="yellow"/>
+        </w:rPr>
+        <w:t>(Zitieren: Wikipedia SMI)</w:t>
+      </w:r>
     </w:p>
     <w:p>
       <w:pPr>
@@ -4063,13 +4205,14 @@
           <w:numId w:val="9"/>
         </w:numPr>
       </w:pPr>
-      <w:bookmarkStart w:id="16" w:name="_Toc40866360"/>
-      <w:bookmarkStart w:id="17" w:name="_Toc40974638"/>
-      <w:r>
+      <w:bookmarkStart w:id="15" w:name="_Toc40866360"/>
+      <w:bookmarkStart w:id="16" w:name="_Toc40974638"/>
+      <w:r>
+        <w:lastRenderedPageBreak/>
         <w:t>Methodik</w:t>
       </w:r>
+      <w:bookmarkEnd w:id="15"/>
       <w:bookmarkEnd w:id="16"/>
-      <w:bookmarkEnd w:id="17"/>
     </w:p>
     <w:p>
       <w:pPr>
@@ -4079,13 +4222,36 @@
           <w:numId w:val="9"/>
         </w:numPr>
       </w:pPr>
-      <w:bookmarkStart w:id="18" w:name="_Toc40974639"/>
+      <w:bookmarkStart w:id="17" w:name="_Toc40974639"/>
       <w:r>
         <w:t>Eine Hypothese</w:t>
       </w:r>
-      <w:bookmarkEnd w:id="18"/>
-    </w:p>
-    <w:p/>
+      <w:bookmarkEnd w:id="17"/>
+    </w:p>
+    <w:p>
+      <w:r>
+        <w:t>Für diese Arbeit wurden die Daten des SMI seit dem 1. Januar 2010 bis zum 8. Mai 2020 beigezogen. Der Zeitraum wurde bewusst auf die letzten zehn Jahre eingeschränkt, denn in diesem Zeitraum waren bereits 19 der 20 Titel im SMI. Sika kam erst 2018 in den Index, so dass diese Aktie nicht berücksichtig werden kann. Für diese Arbeit haben wir folgende Hypothese aufgestellt.</w:t>
+      </w:r>
+    </w:p>
+    <w:p>
+      <w:pPr>
+        <w:ind w:firstLine="709"/>
+      </w:pPr>
+      <w:r>
+        <w:rPr>
+          <w:b/>
+        </w:rPr>
+        <w:t>F1</w:t>
+      </w:r>
+      <w:r>
+        <w:t>: Wie setzt sich ein optimales Aktienportfolio aus dem SMI zusammen?</w:t>
+      </w:r>
+    </w:p>
+    <w:p>
+      <w:r>
+        <w:t>Für die Beantwortung der Hypothese stellen alle Aktien aus dem SMI zur Verfügung, die zum 1. Januar 2010 bereits im Index vorhanden waren.</w:t>
+      </w:r>
+    </w:p>
     <w:p>
       <w:pPr>
         <w:pStyle w:val="berschrift2"/>
@@ -4094,11 +4260,59 @@
           <w:numId w:val="9"/>
         </w:numPr>
       </w:pPr>
-      <w:bookmarkStart w:id="19" w:name="_Toc40974640"/>
+      <w:bookmarkStart w:id="18" w:name="_Toc40974640"/>
       <w:r>
         <w:t>Das methodische Vorgehen</w:t>
       </w:r>
-      <w:bookmarkEnd w:id="19"/>
+      <w:bookmarkEnd w:id="18"/>
+    </w:p>
+    <w:p>
+      <w:pPr>
+        <w:pStyle w:val="Listenabsatz"/>
+        <w:numPr>
+          <w:ilvl w:val="0"/>
+          <w:numId w:val="15"/>
+        </w:numPr>
+        <w:spacing w:line="259" w:lineRule="auto"/>
+        <w:jc w:val="left"/>
+      </w:pPr>
+      <w:r>
+        <w:t>Die Aktie darf zu Beginn nicht 30 % überschreiten</w:t>
+      </w:r>
+    </w:p>
+    <w:p>
+      <w:pPr>
+        <w:pStyle w:val="Listenabsatz"/>
+        <w:numPr>
+          <w:ilvl w:val="0"/>
+          <w:numId w:val="15"/>
+        </w:numPr>
+        <w:spacing w:line="259" w:lineRule="auto"/>
+        <w:jc w:val="left"/>
+      </w:pPr>
+      <w:r>
+        <w:t>Alle Aktien aus dem SMI kommen in Frage</w:t>
+      </w:r>
+    </w:p>
+    <w:p>
+      <w:pPr>
+        <w:pStyle w:val="Listenabsatz"/>
+        <w:numPr>
+          <w:ilvl w:val="0"/>
+          <w:numId w:val="15"/>
+        </w:numPr>
+        <w:spacing w:line="259" w:lineRule="auto"/>
+        <w:jc w:val="left"/>
+      </w:pPr>
+      <w:r>
+        <w:t>Daten von Yahoo Finance (Alle Ticker ohne Sika). Sika kam erst im Jahr 2018 dazu.</w:t>
+      </w:r>
+    </w:p>
+    <w:p>
+      <w:pPr>
+        <w:spacing w:line="259" w:lineRule="auto"/>
+        <w:jc w:val="left"/>
+      </w:pPr>
     </w:p>
     <w:p>
       <w:pPr>
@@ -4114,13 +4328,13 @@
           <w:numId w:val="9"/>
         </w:numPr>
       </w:pPr>
-      <w:bookmarkStart w:id="20" w:name="_Toc40866361"/>
-      <w:bookmarkStart w:id="21" w:name="_Toc40974641"/>
+      <w:bookmarkStart w:id="19" w:name="_Toc40866361"/>
+      <w:bookmarkStart w:id="20" w:name="_Toc40974641"/>
       <w:r>
         <w:t>Ergebnisse</w:t>
       </w:r>
+      <w:bookmarkEnd w:id="19"/>
       <w:bookmarkEnd w:id="20"/>
-      <w:bookmarkEnd w:id="21"/>
     </w:p>
     <w:p>
       <w:pPr>
@@ -4136,13 +4350,13 @@
           <w:numId w:val="9"/>
         </w:numPr>
       </w:pPr>
-      <w:bookmarkStart w:id="22" w:name="_Toc40866362"/>
-      <w:bookmarkStart w:id="23" w:name="_Toc40974642"/>
+      <w:bookmarkStart w:id="21" w:name="_Toc40866362"/>
+      <w:bookmarkStart w:id="22" w:name="_Toc40974642"/>
       <w:r>
         <w:t>Schlussfolgerung</w:t>
       </w:r>
+      <w:bookmarkEnd w:id="21"/>
       <w:bookmarkEnd w:id="22"/>
-      <w:bookmarkEnd w:id="23"/>
     </w:p>
     <w:p/>
     <w:p>
@@ -4158,14 +4372,14 @@
       <w:pPr>
         <w:pStyle w:val="berschrift1"/>
       </w:pPr>
-      <w:bookmarkStart w:id="24" w:name="_Toc40866363"/>
-      <w:bookmarkStart w:id="25" w:name="_Toc40974643"/>
+      <w:bookmarkStart w:id="23" w:name="_Toc40866363"/>
+      <w:bookmarkStart w:id="24" w:name="_Toc40974643"/>
       <w:r>
         <w:lastRenderedPageBreak/>
         <w:t>Literaturverzeichnis</w:t>
       </w:r>
+      <w:bookmarkEnd w:id="23"/>
       <w:bookmarkEnd w:id="24"/>
-      <w:bookmarkEnd w:id="25"/>
     </w:p>
     <w:p/>
     <w:p>
@@ -4179,7 +4393,7 @@
           <w:szCs w:val="32"/>
         </w:rPr>
       </w:pPr>
-      <w:bookmarkStart w:id="26" w:name="_Toc39494811"/>
+      <w:bookmarkStart w:id="25" w:name="_Toc39494811"/>
       <w:r>
         <w:br w:type="page"/>
       </w:r>
@@ -4188,15 +4402,15 @@
       <w:pPr>
         <w:pStyle w:val="berschrift1"/>
       </w:pPr>
-      <w:bookmarkStart w:id="27" w:name="_Toc40866364"/>
-      <w:bookmarkStart w:id="28" w:name="_Toc40974644"/>
+      <w:bookmarkStart w:id="26" w:name="_Toc40866364"/>
+      <w:bookmarkStart w:id="27" w:name="_Toc40974644"/>
       <w:r>
         <w:lastRenderedPageBreak/>
         <w:t>Eidesstattliche Erklärung</w:t>
       </w:r>
+      <w:bookmarkEnd w:id="25"/>
       <w:bookmarkEnd w:id="26"/>
       <w:bookmarkEnd w:id="27"/>
-      <w:bookmarkEnd w:id="28"/>
     </w:p>
     <w:p>
       <w:pPr>
@@ -4336,7 +4550,7 @@
                     </pic:cNvPicPr>
                   </pic:nvPicPr>
                   <pic:blipFill>
-                    <a:blip r:embed="rId8">
+                    <a:blip r:embed="rId9">
                       <a:extLst>
                         <a:ext uri="{28A0092B-C50C-407E-A947-70E740481C1C}">
                           <a14:useLocalDpi xmlns:a14="http://schemas.microsoft.com/office/drawing/2010/main" val="0"/>
@@ -4463,7 +4677,7 @@
       </w:r>
     </w:p>
     <w:sectPr>
-      <w:footerReference w:type="default" r:id="rId9"/>
+      <w:footerReference w:type="default" r:id="rId10"/>
       <w:pgSz w:w="11906" w:h="16838"/>
       <w:pgMar w:top="1418" w:right="1418" w:bottom="1418" w:left="1418" w:header="709" w:footer="709" w:gutter="0"/>
       <w:cols w:space="708"/>
@@ -4475,7 +4689,7 @@
 </file>
 
 <file path=word/endnotes.xml><?xml version="1.0" encoding="utf-8"?>
-<w:endnotes xmlns:wpc="http://schemas.microsoft.com/office/word/2010/wordprocessingCanvas" xmlns:cx="http://schemas.microsoft.com/office/drawing/2014/chartex" xmlns:cx1="http://schemas.microsoft.com/office/drawing/2015/9/8/chartex" xmlns:cx2="http://schemas.microsoft.com/office/drawing/2015/10/21/chartex" xmlns:cx3="http://schemas.microsoft.com/office/drawing/2016/5/9/chartex" xmlns:cx4="http://schemas.microsoft.com/office/drawing/2016/5/10/chartex" xmlns:cx5="http://schemas.microsoft.com/office/drawing/2016/5/11/chartex" xmlns:cx6="http://schemas.microsoft.com/office/drawing/2016/5/12/chartex" xmlns:cx7="http://schemas.microsoft.com/office/drawing/2016/5/13/chartex" xmlns:cx8="http://schemas.microsoft.com/office/drawing/2016/5/14/chartex" xmlns:mc="http://schemas.openxmlformats.org/markup-compatibility/2006" xmlns:aink="http://schemas.microsoft.com/office/drawing/2016/ink" xmlns:am3d="http://schemas.microsoft.com/office/drawing/2017/model3d" xmlns:o="urn:schemas-microsoft-com:office:office" xmlns:r="http://schemas.openxmlformats.org/officeDocument/2006/relationships" xmlns:m="http://schemas.openxmlformats.org/officeDocument/2006/math" xmlns:v="urn:schemas-microsoft-com:vml" xmlns:wp14="http://schemas.microsoft.com/office/word/2010/wordprocessingDrawing" xmlns:wp="http://schemas.openxmlformats.org/drawingml/2006/wordprocessingDrawing" xmlns:w10="urn:schemas-microsoft-com:office:word" xmlns:w="http://schemas.openxmlformats.org/wordprocessingml/2006/main" xmlns:w14="http://schemas.microsoft.com/office/word/2010/wordml" xmlns:w15="http://schemas.microsoft.com/office/word/2012/wordml" xmlns:w16cid="http://schemas.microsoft.com/office/word/2016/wordml/cid" xmlns:w16se="http://schemas.microsoft.com/office/word/2015/wordml/symex" xmlns:wpg="http://schemas.microsoft.com/office/word/2010/wordprocessingGroup" xmlns:wpi="http://schemas.microsoft.com/office/word/2010/wordprocessingInk" xmlns:wne="http://schemas.microsoft.com/office/word/2006/wordml" xmlns:wps="http://schemas.microsoft.com/office/word/2010/wordprocessingShape" mc:Ignorable="w14 w15 w16se w16cid wp14">
+<w:endnotes xmlns:wpc="http://schemas.microsoft.com/office/word/2010/wordprocessingCanvas" xmlns:cx="http://schemas.microsoft.com/office/drawing/2014/chartex" xmlns:cx1="http://schemas.microsoft.com/office/drawing/2015/9/8/chartex" xmlns:cx2="http://schemas.microsoft.com/office/drawing/2015/10/21/chartex" xmlns:cx3="http://schemas.microsoft.com/office/drawing/2016/5/9/chartex" xmlns:cx4="http://schemas.microsoft.com/office/drawing/2016/5/10/chartex" xmlns:cx5="http://schemas.microsoft.com/office/drawing/2016/5/11/chartex" xmlns:cx6="http://schemas.microsoft.com/office/drawing/2016/5/12/chartex" xmlns:cx7="http://schemas.microsoft.com/office/drawing/2016/5/13/chartex" xmlns:cx8="http://schemas.microsoft.com/office/drawing/2016/5/14/chartex" xmlns:mc="http://schemas.openxmlformats.org/markup-compatibility/2006" xmlns:aink="http://schemas.microsoft.com/office/drawing/2016/ink" xmlns:am3d="http://schemas.microsoft.com/office/drawing/2017/model3d" xmlns:o="urn:schemas-microsoft-com:office:office" xmlns:r="http://schemas.openxmlformats.org/officeDocument/2006/relationships" xmlns:m="http://schemas.openxmlformats.org/officeDocument/2006/math" xmlns:v="urn:schemas-microsoft-com:vml" xmlns:wp14="http://schemas.microsoft.com/office/word/2010/wordprocessingDrawing" xmlns:wp="http://schemas.openxmlformats.org/drawingml/2006/wordprocessingDrawing" xmlns:w10="urn:schemas-microsoft-com:office:word" xmlns:w="http://schemas.openxmlformats.org/wordprocessingml/2006/main" xmlns:w14="http://schemas.microsoft.com/office/word/2010/wordml" xmlns:w15="http://schemas.microsoft.com/office/word/2012/wordml" xmlns:w16cex="http://schemas.microsoft.com/office/word/2018/wordml/cex" xmlns:w16cid="http://schemas.microsoft.com/office/word/2016/wordml/cid" xmlns:w16="http://schemas.microsoft.com/office/word/2018/wordml" xmlns:w16se="http://schemas.microsoft.com/office/word/2015/wordml/symex" xmlns:wpg="http://schemas.microsoft.com/office/word/2010/wordprocessingGroup" xmlns:wpi="http://schemas.microsoft.com/office/word/2010/wordprocessingInk" xmlns:wne="http://schemas.microsoft.com/office/word/2006/wordml" xmlns:wps="http://schemas.microsoft.com/office/word/2010/wordprocessingShape" mc:Ignorable="w14 w15 w16se w16cid w16 w16cex wp14">
   <w:endnote w:type="separator" w:id="-1">
     <w:p>
       <w:pPr>
@@ -4500,7 +4714,7 @@
 </file>
 
 <file path=word/footer1.xml><?xml version="1.0" encoding="utf-8"?>
-<w:ftr xmlns:wpc="http://schemas.microsoft.com/office/word/2010/wordprocessingCanvas" xmlns:cx="http://schemas.microsoft.com/office/drawing/2014/chartex" xmlns:cx1="http://schemas.microsoft.com/office/drawing/2015/9/8/chartex" xmlns:cx2="http://schemas.microsoft.com/office/drawing/2015/10/21/chartex" xmlns:cx3="http://schemas.microsoft.com/office/drawing/2016/5/9/chartex" xmlns:cx4="http://schemas.microsoft.com/office/drawing/2016/5/10/chartex" xmlns:cx5="http://schemas.microsoft.com/office/drawing/2016/5/11/chartex" xmlns:cx6="http://schemas.microsoft.com/office/drawing/2016/5/12/chartex" xmlns:cx7="http://schemas.microsoft.com/office/drawing/2016/5/13/chartex" xmlns:cx8="http://schemas.microsoft.com/office/drawing/2016/5/14/chartex" xmlns:mc="http://schemas.openxmlformats.org/markup-compatibility/2006" xmlns:aink="http://schemas.microsoft.com/office/drawing/2016/ink" xmlns:am3d="http://schemas.microsoft.com/office/drawing/2017/model3d" xmlns:o="urn:schemas-microsoft-com:office:office" xmlns:r="http://schemas.openxmlformats.org/officeDocument/2006/relationships" xmlns:m="http://schemas.openxmlformats.org/officeDocument/2006/math" xmlns:v="urn:schemas-microsoft-com:vml" xmlns:wp14="http://schemas.microsoft.com/office/word/2010/wordprocessingDrawing" xmlns:wp="http://schemas.openxmlformats.org/drawingml/2006/wordprocessingDrawing" xmlns:w10="urn:schemas-microsoft-com:office:word" xmlns:w="http://schemas.openxmlformats.org/wordprocessingml/2006/main" xmlns:w14="http://schemas.microsoft.com/office/word/2010/wordml" xmlns:w15="http://schemas.microsoft.com/office/word/2012/wordml" xmlns:w16cid="http://schemas.microsoft.com/office/word/2016/wordml/cid" xmlns:w16se="http://schemas.microsoft.com/office/word/2015/wordml/symex" xmlns:wpg="http://schemas.microsoft.com/office/word/2010/wordprocessingGroup" xmlns:wpi="http://schemas.microsoft.com/office/word/2010/wordprocessingInk" xmlns:wne="http://schemas.microsoft.com/office/word/2006/wordml" xmlns:wps="http://schemas.microsoft.com/office/word/2010/wordprocessingShape" mc:Ignorable="w14 w15 w16se w16cid wp14">
+<w:ftr xmlns:wpc="http://schemas.microsoft.com/office/word/2010/wordprocessingCanvas" xmlns:cx="http://schemas.microsoft.com/office/drawing/2014/chartex" xmlns:cx1="http://schemas.microsoft.com/office/drawing/2015/9/8/chartex" xmlns:cx2="http://schemas.microsoft.com/office/drawing/2015/10/21/chartex" xmlns:cx3="http://schemas.microsoft.com/office/drawing/2016/5/9/chartex" xmlns:cx4="http://schemas.microsoft.com/office/drawing/2016/5/10/chartex" xmlns:cx5="http://schemas.microsoft.com/office/drawing/2016/5/11/chartex" xmlns:cx6="http://schemas.microsoft.com/office/drawing/2016/5/12/chartex" xmlns:cx7="http://schemas.microsoft.com/office/drawing/2016/5/13/chartex" xmlns:cx8="http://schemas.microsoft.com/office/drawing/2016/5/14/chartex" xmlns:mc="http://schemas.openxmlformats.org/markup-compatibility/2006" xmlns:aink="http://schemas.microsoft.com/office/drawing/2016/ink" xmlns:am3d="http://schemas.microsoft.com/office/drawing/2017/model3d" xmlns:o="urn:schemas-microsoft-com:office:office" xmlns:r="http://schemas.openxmlformats.org/officeDocument/2006/relationships" xmlns:m="http://schemas.openxmlformats.org/officeDocument/2006/math" xmlns:v="urn:schemas-microsoft-com:vml" xmlns:wp14="http://schemas.microsoft.com/office/word/2010/wordprocessingDrawing" xmlns:wp="http://schemas.openxmlformats.org/drawingml/2006/wordprocessingDrawing" xmlns:w10="urn:schemas-microsoft-com:office:word" xmlns:w="http://schemas.openxmlformats.org/wordprocessingml/2006/main" xmlns:w14="http://schemas.microsoft.com/office/word/2010/wordml" xmlns:w15="http://schemas.microsoft.com/office/word/2012/wordml" xmlns:w16cex="http://schemas.microsoft.com/office/word/2018/wordml/cex" xmlns:w16cid="http://schemas.microsoft.com/office/word/2016/wordml/cid" xmlns:w16="http://schemas.microsoft.com/office/word/2018/wordml" xmlns:w16se="http://schemas.microsoft.com/office/word/2015/wordml/symex" xmlns:wpg="http://schemas.microsoft.com/office/word/2010/wordprocessingGroup" xmlns:wpi="http://schemas.microsoft.com/office/word/2010/wordprocessingInk" xmlns:wne="http://schemas.microsoft.com/office/word/2006/wordml" xmlns:wps="http://schemas.microsoft.com/office/word/2010/wordprocessingShape" mc:Ignorable="w14 w15 w16se w16cid w16 w16cex wp14">
   <w:sdt>
     <w:sdtPr>
       <w:id w:val="1061759324"/>
@@ -4546,7 +4760,7 @@
 </file>
 
 <file path=word/footnotes.xml><?xml version="1.0" encoding="utf-8"?>
-<w:footnotes xmlns:wpc="http://schemas.microsoft.com/office/word/2010/wordprocessingCanvas" xmlns:cx="http://schemas.microsoft.com/office/drawing/2014/chartex" xmlns:cx1="http://schemas.microsoft.com/office/drawing/2015/9/8/chartex" xmlns:cx2="http://schemas.microsoft.com/office/drawing/2015/10/21/chartex" xmlns:cx3="http://schemas.microsoft.com/office/drawing/2016/5/9/chartex" xmlns:cx4="http://schemas.microsoft.com/office/drawing/2016/5/10/chartex" xmlns:cx5="http://schemas.microsoft.com/office/drawing/2016/5/11/chartex" xmlns:cx6="http://schemas.microsoft.com/office/drawing/2016/5/12/chartex" xmlns:cx7="http://schemas.microsoft.com/office/drawing/2016/5/13/chartex" xmlns:cx8="http://schemas.microsoft.com/office/drawing/2016/5/14/chartex" xmlns:mc="http://schemas.openxmlformats.org/markup-compatibility/2006" xmlns:aink="http://schemas.microsoft.com/office/drawing/2016/ink" xmlns:am3d="http://schemas.microsoft.com/office/drawing/2017/model3d" xmlns:o="urn:schemas-microsoft-com:office:office" xmlns:r="http://schemas.openxmlformats.org/officeDocument/2006/relationships" xmlns:m="http://schemas.openxmlformats.org/officeDocument/2006/math" xmlns:v="urn:schemas-microsoft-com:vml" xmlns:wp14="http://schemas.microsoft.com/office/word/2010/wordprocessingDrawing" xmlns:wp="http://schemas.openxmlformats.org/drawingml/2006/wordprocessingDrawing" xmlns:w10="urn:schemas-microsoft-com:office:word" xmlns:w="http://schemas.openxmlformats.org/wordprocessingml/2006/main" xmlns:w14="http://schemas.microsoft.com/office/word/2010/wordml" xmlns:w15="http://schemas.microsoft.com/office/word/2012/wordml" xmlns:w16cid="http://schemas.microsoft.com/office/word/2016/wordml/cid" xmlns:w16se="http://schemas.microsoft.com/office/word/2015/wordml/symex" xmlns:wpg="http://schemas.microsoft.com/office/word/2010/wordprocessingGroup" xmlns:wpi="http://schemas.microsoft.com/office/word/2010/wordprocessingInk" xmlns:wne="http://schemas.microsoft.com/office/word/2006/wordml" xmlns:wps="http://schemas.microsoft.com/office/word/2010/wordprocessingShape" mc:Ignorable="w14 w15 w16se w16cid wp14">
+<w:footnotes xmlns:wpc="http://schemas.microsoft.com/office/word/2010/wordprocessingCanvas" xmlns:cx="http://schemas.microsoft.com/office/drawing/2014/chartex" xmlns:cx1="http://schemas.microsoft.com/office/drawing/2015/9/8/chartex" xmlns:cx2="http://schemas.microsoft.com/office/drawing/2015/10/21/chartex" xmlns:cx3="http://schemas.microsoft.com/office/drawing/2016/5/9/chartex" xmlns:cx4="http://schemas.microsoft.com/office/drawing/2016/5/10/chartex" xmlns:cx5="http://schemas.microsoft.com/office/drawing/2016/5/11/chartex" xmlns:cx6="http://schemas.microsoft.com/office/drawing/2016/5/12/chartex" xmlns:cx7="http://schemas.microsoft.com/office/drawing/2016/5/13/chartex" xmlns:cx8="http://schemas.microsoft.com/office/drawing/2016/5/14/chartex" xmlns:mc="http://schemas.openxmlformats.org/markup-compatibility/2006" xmlns:aink="http://schemas.microsoft.com/office/drawing/2016/ink" xmlns:am3d="http://schemas.microsoft.com/office/drawing/2017/model3d" xmlns:o="urn:schemas-microsoft-com:office:office" xmlns:r="http://schemas.openxmlformats.org/officeDocument/2006/relationships" xmlns:m="http://schemas.openxmlformats.org/officeDocument/2006/math" xmlns:v="urn:schemas-microsoft-com:vml" xmlns:wp14="http://schemas.microsoft.com/office/word/2010/wordprocessingDrawing" xmlns:wp="http://schemas.openxmlformats.org/drawingml/2006/wordprocessingDrawing" xmlns:w10="urn:schemas-microsoft-com:office:word" xmlns:w="http://schemas.openxmlformats.org/wordprocessingml/2006/main" xmlns:w14="http://schemas.microsoft.com/office/word/2010/wordml" xmlns:w15="http://schemas.microsoft.com/office/word/2012/wordml" xmlns:w16cex="http://schemas.microsoft.com/office/word/2018/wordml/cex" xmlns:w16cid="http://schemas.microsoft.com/office/word/2016/wordml/cid" xmlns:w16="http://schemas.microsoft.com/office/word/2018/wordml" xmlns:w16se="http://schemas.microsoft.com/office/word/2015/wordml/symex" xmlns:wpg="http://schemas.microsoft.com/office/word/2010/wordprocessingGroup" xmlns:wpi="http://schemas.microsoft.com/office/word/2010/wordprocessingInk" xmlns:wne="http://schemas.microsoft.com/office/word/2006/wordml" xmlns:wps="http://schemas.microsoft.com/office/word/2010/wordprocessingShape" mc:Ignorable="w14 w15 w16se w16cid w16 w16cex wp14">
   <w:footnote w:type="separator" w:id="-1">
     <w:p>
       <w:pPr>
@@ -4674,11 +4888,113 @@
       </w:hyperlink>
     </w:p>
   </w:footnote>
+  <w:footnote w:id="4">
+    <w:p>
+      <w:pPr>
+        <w:pStyle w:val="Funotentext"/>
+      </w:pPr>
+      <w:r>
+        <w:rPr>
+          <w:rStyle w:val="Funotenzeichen"/>
+        </w:rPr>
+        <w:footnoteRef/>
+      </w:r>
+      <w:r>
+        <w:t xml:space="preserve"> </w:t>
+      </w:r>
+      <w:hyperlink r:id="rId3" w:history="1">
+        <w:r>
+          <w:rPr>
+            <w:rStyle w:val="Hyperlink"/>
+          </w:rPr>
+          <w:t>https://de.wikipedia.org/wiki/SIX_Swiss_Exchange</w:t>
+        </w:r>
+      </w:hyperlink>
+      <w:r>
+        <w:t xml:space="preserve"> </w:t>
+      </w:r>
+    </w:p>
+  </w:footnote>
+  <w:footnote w:id="5">
+    <w:p>
+      <w:pPr>
+        <w:pStyle w:val="Funotentext"/>
+      </w:pPr>
+      <w:r>
+        <w:rPr>
+          <w:rStyle w:val="Funotenzeichen"/>
+        </w:rPr>
+        <w:footnoteRef/>
+      </w:r>
+      <w:r>
+        <w:t xml:space="preserve"> </w:t>
+      </w:r>
+      <w:hyperlink r:id="rId4" w:history="1">
+        <w:r>
+          <w:rPr>
+            <w:rStyle w:val="Hyperlink"/>
+          </w:rPr>
+          <w:t>https://www.six-group.com/exchanges/downloads/indexinfo/online/share_indices/smi/smifamily_factsheet_de.pdf</w:t>
+        </w:r>
+      </w:hyperlink>
+    </w:p>
+  </w:footnote>
+  <w:footnote w:id="6">
+    <w:p>
+      <w:pPr>
+        <w:pStyle w:val="Funotentext"/>
+      </w:pPr>
+      <w:r>
+        <w:rPr>
+          <w:rStyle w:val="Funotenzeichen"/>
+        </w:rPr>
+        <w:footnoteRef/>
+      </w:r>
+      <w:r>
+        <w:t xml:space="preserve"> </w:t>
+      </w:r>
+      <w:hyperlink r:id="rId5" w:history="1">
+        <w:r>
+          <w:rPr>
+            <w:rStyle w:val="Hyperlink"/>
+          </w:rPr>
+          <w:t>https://www.nzz.ch/finanzen/smi-30-jaehrige-geschichte-ist-ein-abbild-des-strukturwandels-ld.1390462</w:t>
+        </w:r>
+      </w:hyperlink>
+      <w:r>
+        <w:t xml:space="preserve"> </w:t>
+      </w:r>
+    </w:p>
+  </w:footnote>
+  <w:footnote w:id="7">
+    <w:p>
+      <w:pPr>
+        <w:pStyle w:val="Funotentext"/>
+      </w:pPr>
+      <w:r>
+        <w:rPr>
+          <w:rStyle w:val="Funotenzeichen"/>
+        </w:rPr>
+        <w:footnoteRef/>
+      </w:r>
+      <w:r>
+        <w:t xml:space="preserve"> </w:t>
+      </w:r>
+      <w:hyperlink r:id="rId6" w:history="1">
+        <w:r>
+          <w:rPr>
+            <w:rStyle w:val="Hyperlink"/>
+          </w:rPr>
+          <w:t>https://de.wikipedia.org/wiki/Swiss_Market_Index</w:t>
+        </w:r>
+      </w:hyperlink>
+    </w:p>
+  </w:footnote>
 </w:footnotes>
 </file>
 
 <file path=word/numbering.xml><?xml version="1.0" encoding="utf-8"?>
-<w:numbering xmlns:wpc="http://schemas.microsoft.com/office/word/2010/wordprocessingCanvas" xmlns:cx="http://schemas.microsoft.com/office/drawing/2014/chartex" xmlns:cx1="http://schemas.microsoft.com/office/drawing/2015/9/8/chartex" xmlns:cx2="http://schemas.microsoft.com/office/drawing/2015/10/21/chartex" xmlns:cx3="http://schemas.microsoft.com/office/drawing/2016/5/9/chartex" xmlns:cx4="http://schemas.microsoft.com/office/drawing/2016/5/10/chartex" xmlns:cx5="http://schemas.microsoft.com/office/drawing/2016/5/11/chartex" xmlns:cx6="http://schemas.microsoft.com/office/drawing/2016/5/12/chartex" xmlns:cx7="http://schemas.microsoft.com/office/drawing/2016/5/13/chartex" xmlns:cx8="http://schemas.microsoft.com/office/drawing/2016/5/14/chartex" xmlns:mc="http://schemas.openxmlformats.org/markup-compatibility/2006" xmlns:aink="http://schemas.microsoft.com/office/drawing/2016/ink" xmlns:am3d="http://schemas.microsoft.com/office/drawing/2017/model3d" xmlns:o="urn:schemas-microsoft-com:office:office" xmlns:r="http://schemas.openxmlformats.org/officeDocument/2006/relationships" xmlns:m="http://schemas.openxmlformats.org/officeDocument/2006/math" xmlns:v="urn:schemas-microsoft-com:vml" xmlns:wp14="http://schemas.microsoft.com/office/word/2010/wordprocessingDrawing" xmlns:wp="http://schemas.openxmlformats.org/drawingml/2006/wordprocessingDrawing" xmlns:w10="urn:schemas-microsoft-com:office:word" xmlns:w="http://schemas.openxmlformats.org/wordprocessingml/2006/main" xmlns:w14="http://schemas.microsoft.com/office/word/2010/wordml" xmlns:w15="http://schemas.microsoft.com/office/word/2012/wordml" xmlns:w16cid="http://schemas.microsoft.com/office/word/2016/wordml/cid" xmlns:w16se="http://schemas.microsoft.com/office/word/2015/wordml/symex" xmlns:wpg="http://schemas.microsoft.com/office/word/2010/wordprocessingGroup" xmlns:wpi="http://schemas.microsoft.com/office/word/2010/wordprocessingInk" xmlns:wne="http://schemas.microsoft.com/office/word/2006/wordml" xmlns:wps="http://schemas.microsoft.com/office/word/2010/wordprocessingShape" mc:Ignorable="w14 w15 w16se w16cid wp14">
+<w:numbering xmlns:wpc="http://schemas.microsoft.com/office/word/2010/wordprocessingCanvas" xmlns:cx="http://schemas.microsoft.com/office/drawing/2014/chartex" xmlns:cx1="http://schemas.microsoft.com/office/drawing/2015/9/8/chartex" xmlns:cx2="http://schemas.microsoft.com/office/drawing/2015/10/21/chartex" xmlns:cx3="http://schemas.microsoft.com/office/drawing/2016/5/9/chartex" xmlns:cx4="http://schemas.microsoft.com/office/drawing/2016/5/10/chartex" xmlns:cx5="http://schemas.microsoft.com/office/drawing/2016/5/11/chartex" xmlns:cx6="http://schemas.microsoft.com/office/drawing/2016/5/12/chartex" xmlns:cx7="http://schemas.microsoft.com/office/drawing/2016/5/13/chartex" xmlns:cx8="http://schemas.microsoft.com/office/drawing/2016/5/14/chartex" xmlns:mc="http://schemas.openxmlformats.org/markup-compatibility/2006" xmlns:aink="http://schemas.microsoft.com/office/drawing/2016/ink" xmlns:am3d="http://schemas.microsoft.com/office/drawing/2017/model3d" xmlns:o="urn:schemas-microsoft-com:office:office" xmlns:r="http://schemas.openxmlformats.org/officeDocument/2006/relationships" xmlns:m="http://schemas.openxmlformats.org/officeDocument/2006/math" xmlns:v="urn:schemas-microsoft-com:vml" xmlns:wp14="http://schemas.microsoft.com/office/word/2010/wordprocessingDrawing" xmlns:wp="http://schemas.openxmlformats.org/drawingml/2006/wordprocessingDrawing" xmlns:w10="urn:schemas-microsoft-com:office:word" xmlns:w="http://schemas.openxmlformats.org/wordprocessingml/2006/main" xmlns:w14="http://schemas.microsoft.com/office/word/2010/wordml" xmlns:w15="http://schemas.microsoft.com/office/word/2012/wordml" xmlns:w16cex="http://schemas.microsoft.com/office/word/2018/wordml/cex" xmlns:w16cid="http://schemas.microsoft.com/office/word/2016/wordml/cid" xmlns:w16="http://schemas.microsoft.com/office/word/2018/wordml" xmlns:w16se="http://schemas.microsoft.com/office/word/2015/wordml/symex" xmlns:wpg="http://schemas.microsoft.com/office/word/2010/wordprocessingGroup" xmlns:wpi="http://schemas.microsoft.com/office/word/2010/wordprocessingInk" xmlns:wne="http://schemas.microsoft.com/office/word/2006/wordml" xmlns:wps="http://schemas.microsoft.com/office/word/2010/wordprocessingShape" mc:Ignorable="w14 w15 w16se w16cid w16 w16cex wp14">
   <w:abstractNum w:abstractNumId="0" w15:restartNumberingAfterBreak="0">
     <w:nsid w:val="0331110A"/>
     <w:multiLevelType w:val="multilevel"/>
@@ -5054,6 +5370,119 @@
     </w:lvl>
   </w:abstractNum>
   <w:abstractNum w:abstractNumId="4" w15:restartNumberingAfterBreak="0">
+    <w:nsid w:val="1E5A10B0"/>
+    <w:multiLevelType w:val="hybridMultilevel"/>
+    <w:tmpl w:val="C494F4EE"/>
+    <w:lvl w:ilvl="0" w:tplc="08070001">
+      <w:start w:val="1"/>
+      <w:numFmt w:val="bullet"/>
+      <w:lvlText w:val=""/>
+      <w:lvlJc w:val="left"/>
+      <w:pPr>
+        <w:ind w:left="720" w:hanging="360"/>
+      </w:pPr>
+      <w:rPr>
+        <w:rFonts w:ascii="Symbol" w:hAnsi="Symbol" w:hint="default"/>
+      </w:rPr>
+    </w:lvl>
+    <w:lvl w:ilvl="1" w:tplc="08070003" w:tentative="1">
+      <w:start w:val="1"/>
+      <w:numFmt w:val="bullet"/>
+      <w:lvlText w:val="o"/>
+      <w:lvlJc w:val="left"/>
+      <w:pPr>
+        <w:ind w:left="1440" w:hanging="360"/>
+      </w:pPr>
+      <w:rPr>
+        <w:rFonts w:ascii="Courier New" w:hAnsi="Courier New" w:cs="Courier New" w:hint="default"/>
+      </w:rPr>
+    </w:lvl>
+    <w:lvl w:ilvl="2" w:tplc="08070005" w:tentative="1">
+      <w:start w:val="1"/>
+      <w:numFmt w:val="bullet"/>
+      <w:lvlText w:val=""/>
+      <w:lvlJc w:val="left"/>
+      <w:pPr>
+        <w:ind w:left="2160" w:hanging="360"/>
+      </w:pPr>
+      <w:rPr>
+        <w:rFonts w:ascii="Wingdings" w:hAnsi="Wingdings" w:hint="default"/>
+      </w:rPr>
+    </w:lvl>
+    <w:lvl w:ilvl="3" w:tplc="08070001" w:tentative="1">
+      <w:start w:val="1"/>
+      <w:numFmt w:val="bullet"/>
+      <w:lvlText w:val=""/>
+      <w:lvlJc w:val="left"/>
+      <w:pPr>
+        <w:ind w:left="2880" w:hanging="360"/>
+      </w:pPr>
+      <w:rPr>
+        <w:rFonts w:ascii="Symbol" w:hAnsi="Symbol" w:hint="default"/>
+      </w:rPr>
+    </w:lvl>
+    <w:lvl w:ilvl="4" w:tplc="08070003" w:tentative="1">
+      <w:start w:val="1"/>
+      <w:numFmt w:val="bullet"/>
+      <w:lvlText w:val="o"/>
+      <w:lvlJc w:val="left"/>
+      <w:pPr>
+        <w:ind w:left="3600" w:hanging="360"/>
+      </w:pPr>
+      <w:rPr>
+        <w:rFonts w:ascii="Courier New" w:hAnsi="Courier New" w:cs="Courier New" w:hint="default"/>
+      </w:rPr>
+    </w:lvl>
+    <w:lvl w:ilvl="5" w:tplc="08070005" w:tentative="1">
+      <w:start w:val="1"/>
+      <w:numFmt w:val="bullet"/>
+      <w:lvlText w:val=""/>
+      <w:lvlJc w:val="left"/>
+      <w:pPr>
+        <w:ind w:left="4320" w:hanging="360"/>
+      </w:pPr>
+      <w:rPr>
+        <w:rFonts w:ascii="Wingdings" w:hAnsi="Wingdings" w:hint="default"/>
+      </w:rPr>
+    </w:lvl>
+    <w:lvl w:ilvl="6" w:tplc="08070001" w:tentative="1">
+      <w:start w:val="1"/>
+      <w:numFmt w:val="bullet"/>
+      <w:lvlText w:val=""/>
+      <w:lvlJc w:val="left"/>
+      <w:pPr>
+        <w:ind w:left="5040" w:hanging="360"/>
+      </w:pPr>
+      <w:rPr>
+        <w:rFonts w:ascii="Symbol" w:hAnsi="Symbol" w:hint="default"/>
+      </w:rPr>
+    </w:lvl>
+    <w:lvl w:ilvl="7" w:tplc="08070003" w:tentative="1">
+      <w:start w:val="1"/>
+      <w:numFmt w:val="bullet"/>
+      <w:lvlText w:val="o"/>
+      <w:lvlJc w:val="left"/>
+      <w:pPr>
+        <w:ind w:left="5760" w:hanging="360"/>
+      </w:pPr>
+      <w:rPr>
+        <w:rFonts w:ascii="Courier New" w:hAnsi="Courier New" w:cs="Courier New" w:hint="default"/>
+      </w:rPr>
+    </w:lvl>
+    <w:lvl w:ilvl="8" w:tplc="08070005" w:tentative="1">
+      <w:start w:val="1"/>
+      <w:numFmt w:val="bullet"/>
+      <w:lvlText w:val=""/>
+      <w:lvlJc w:val="left"/>
+      <w:pPr>
+        <w:ind w:left="6480" w:hanging="360"/>
+      </w:pPr>
+      <w:rPr>
+        <w:rFonts w:ascii="Wingdings" w:hAnsi="Wingdings" w:hint="default"/>
+      </w:rPr>
+    </w:lvl>
+  </w:abstractNum>
+  <w:abstractNum w:abstractNumId="5" w15:restartNumberingAfterBreak="0">
     <w:nsid w:val="2C9205EC"/>
     <w:multiLevelType w:val="hybridMultilevel"/>
     <w:tmpl w:val="A684BF6A"/>
@@ -5142,7 +5571,7 @@
       </w:pPr>
     </w:lvl>
   </w:abstractNum>
-  <w:abstractNum w:abstractNumId="5" w15:restartNumberingAfterBreak="0">
+  <w:abstractNum w:abstractNumId="6" w15:restartNumberingAfterBreak="0">
     <w:nsid w:val="32AD5A06"/>
     <w:multiLevelType w:val="hybridMultilevel"/>
     <w:tmpl w:val="B94627E6"/>
@@ -5228,7 +5657,120 @@
       </w:pPr>
     </w:lvl>
   </w:abstractNum>
-  <w:abstractNum w:abstractNumId="6" w15:restartNumberingAfterBreak="0">
+  <w:abstractNum w:abstractNumId="7" w15:restartNumberingAfterBreak="0">
+    <w:nsid w:val="48D85142"/>
+    <w:multiLevelType w:val="hybridMultilevel"/>
+    <w:tmpl w:val="2956563A"/>
+    <w:lvl w:ilvl="0" w:tplc="08070001">
+      <w:start w:val="1"/>
+      <w:numFmt w:val="bullet"/>
+      <w:lvlText w:val=""/>
+      <w:lvlJc w:val="left"/>
+      <w:pPr>
+        <w:ind w:left="720" w:hanging="360"/>
+      </w:pPr>
+      <w:rPr>
+        <w:rFonts w:ascii="Symbol" w:hAnsi="Symbol" w:hint="default"/>
+      </w:rPr>
+    </w:lvl>
+    <w:lvl w:ilvl="1" w:tplc="08070003" w:tentative="1">
+      <w:start w:val="1"/>
+      <w:numFmt w:val="bullet"/>
+      <w:lvlText w:val="o"/>
+      <w:lvlJc w:val="left"/>
+      <w:pPr>
+        <w:ind w:left="1440" w:hanging="360"/>
+      </w:pPr>
+      <w:rPr>
+        <w:rFonts w:ascii="Courier New" w:hAnsi="Courier New" w:cs="Courier New" w:hint="default"/>
+      </w:rPr>
+    </w:lvl>
+    <w:lvl w:ilvl="2" w:tplc="08070005" w:tentative="1">
+      <w:start w:val="1"/>
+      <w:numFmt w:val="bullet"/>
+      <w:lvlText w:val=""/>
+      <w:lvlJc w:val="left"/>
+      <w:pPr>
+        <w:ind w:left="2160" w:hanging="360"/>
+      </w:pPr>
+      <w:rPr>
+        <w:rFonts w:ascii="Wingdings" w:hAnsi="Wingdings" w:hint="default"/>
+      </w:rPr>
+    </w:lvl>
+    <w:lvl w:ilvl="3" w:tplc="08070001" w:tentative="1">
+      <w:start w:val="1"/>
+      <w:numFmt w:val="bullet"/>
+      <w:lvlText w:val=""/>
+      <w:lvlJc w:val="left"/>
+      <w:pPr>
+        <w:ind w:left="2880" w:hanging="360"/>
+      </w:pPr>
+      <w:rPr>
+        <w:rFonts w:ascii="Symbol" w:hAnsi="Symbol" w:hint="default"/>
+      </w:rPr>
+    </w:lvl>
+    <w:lvl w:ilvl="4" w:tplc="08070003" w:tentative="1">
+      <w:start w:val="1"/>
+      <w:numFmt w:val="bullet"/>
+      <w:lvlText w:val="o"/>
+      <w:lvlJc w:val="left"/>
+      <w:pPr>
+        <w:ind w:left="3600" w:hanging="360"/>
+      </w:pPr>
+      <w:rPr>
+        <w:rFonts w:ascii="Courier New" w:hAnsi="Courier New" w:cs="Courier New" w:hint="default"/>
+      </w:rPr>
+    </w:lvl>
+    <w:lvl w:ilvl="5" w:tplc="08070005" w:tentative="1">
+      <w:start w:val="1"/>
+      <w:numFmt w:val="bullet"/>
+      <w:lvlText w:val=""/>
+      <w:lvlJc w:val="left"/>
+      <w:pPr>
+        <w:ind w:left="4320" w:hanging="360"/>
+      </w:pPr>
+      <w:rPr>
+        <w:rFonts w:ascii="Wingdings" w:hAnsi="Wingdings" w:hint="default"/>
+      </w:rPr>
+    </w:lvl>
+    <w:lvl w:ilvl="6" w:tplc="08070001" w:tentative="1">
+      <w:start w:val="1"/>
+      <w:numFmt w:val="bullet"/>
+      <w:lvlText w:val=""/>
+      <w:lvlJc w:val="left"/>
+      <w:pPr>
+        <w:ind w:left="5040" w:hanging="360"/>
+      </w:pPr>
+      <w:rPr>
+        <w:rFonts w:ascii="Symbol" w:hAnsi="Symbol" w:hint="default"/>
+      </w:rPr>
+    </w:lvl>
+    <w:lvl w:ilvl="7" w:tplc="08070003" w:tentative="1">
+      <w:start w:val="1"/>
+      <w:numFmt w:val="bullet"/>
+      <w:lvlText w:val="o"/>
+      <w:lvlJc w:val="left"/>
+      <w:pPr>
+        <w:ind w:left="5760" w:hanging="360"/>
+      </w:pPr>
+      <w:rPr>
+        <w:rFonts w:ascii="Courier New" w:hAnsi="Courier New" w:cs="Courier New" w:hint="default"/>
+      </w:rPr>
+    </w:lvl>
+    <w:lvl w:ilvl="8" w:tplc="08070005" w:tentative="1">
+      <w:start w:val="1"/>
+      <w:numFmt w:val="bullet"/>
+      <w:lvlText w:val=""/>
+      <w:lvlJc w:val="left"/>
+      <w:pPr>
+        <w:ind w:left="6480" w:hanging="360"/>
+      </w:pPr>
+      <w:rPr>
+        <w:rFonts w:ascii="Wingdings" w:hAnsi="Wingdings" w:hint="default"/>
+      </w:rPr>
+    </w:lvl>
+  </w:abstractNum>
+  <w:abstractNum w:abstractNumId="8" w15:restartNumberingAfterBreak="0">
     <w:nsid w:val="4CF33B09"/>
     <w:multiLevelType w:val="multilevel"/>
     <w:tmpl w:val="0807001F"/>
@@ -5317,7 +5859,7 @@
       </w:pPr>
     </w:lvl>
   </w:abstractNum>
-  <w:abstractNum w:abstractNumId="7" w15:restartNumberingAfterBreak="0">
+  <w:abstractNum w:abstractNumId="9" w15:restartNumberingAfterBreak="0">
     <w:nsid w:val="50307812"/>
     <w:multiLevelType w:val="hybridMultilevel"/>
     <w:tmpl w:val="25EAED54"/>
@@ -5403,7 +5945,7 @@
       </w:pPr>
     </w:lvl>
   </w:abstractNum>
-  <w:abstractNum w:abstractNumId="8" w15:restartNumberingAfterBreak="0">
+  <w:abstractNum w:abstractNumId="10" w15:restartNumberingAfterBreak="0">
     <w:nsid w:val="5E9F5639"/>
     <w:multiLevelType w:val="multilevel"/>
     <w:tmpl w:val="0807001F"/>
@@ -5489,7 +6031,7 @@
       </w:pPr>
     </w:lvl>
   </w:abstractNum>
-  <w:abstractNum w:abstractNumId="9" w15:restartNumberingAfterBreak="0">
+  <w:abstractNum w:abstractNumId="11" w15:restartNumberingAfterBreak="0">
     <w:nsid w:val="612F18EC"/>
     <w:multiLevelType w:val="multilevel"/>
     <w:tmpl w:val="0807001F"/>
@@ -5575,7 +6117,7 @@
       </w:pPr>
     </w:lvl>
   </w:abstractNum>
-  <w:abstractNum w:abstractNumId="10" w15:restartNumberingAfterBreak="0">
+  <w:abstractNum w:abstractNumId="12" w15:restartNumberingAfterBreak="0">
     <w:nsid w:val="64EE549B"/>
     <w:multiLevelType w:val="hybridMultilevel"/>
     <w:tmpl w:val="B56EAE94"/>
@@ -5688,7 +6230,7 @@
       </w:rPr>
     </w:lvl>
   </w:abstractNum>
-  <w:abstractNum w:abstractNumId="11" w15:restartNumberingAfterBreak="0">
+  <w:abstractNum w:abstractNumId="13" w15:restartNumberingAfterBreak="0">
     <w:nsid w:val="74564F23"/>
     <w:multiLevelType w:val="multilevel"/>
     <w:tmpl w:val="0807001F"/>
@@ -5774,7 +6316,7 @@
       </w:pPr>
     </w:lvl>
   </w:abstractNum>
-  <w:abstractNum w:abstractNumId="12" w15:restartNumberingAfterBreak="0">
+  <w:abstractNum w:abstractNumId="14" w15:restartNumberingAfterBreak="0">
     <w:nsid w:val="7C313186"/>
     <w:multiLevelType w:val="hybridMultilevel"/>
     <w:tmpl w:val="233ABFB2"/>
@@ -5864,46 +6406,52 @@
     <w:abstractNumId w:val="2"/>
   </w:num>
   <w:num w:numId="2">
-    <w:abstractNumId w:val="8"/>
+    <w:abstractNumId w:val="10"/>
   </w:num>
   <w:num w:numId="3">
-    <w:abstractNumId w:val="7"/>
+    <w:abstractNumId w:val="9"/>
   </w:num>
   <w:num w:numId="4">
-    <w:abstractNumId w:val="12"/>
+    <w:abstractNumId w:val="14"/>
   </w:num>
   <w:num w:numId="5">
     <w:abstractNumId w:val="3"/>
   </w:num>
   <w:num w:numId="6">
-    <w:abstractNumId w:val="10"/>
+    <w:abstractNumId w:val="12"/>
   </w:num>
   <w:num w:numId="7">
-    <w:abstractNumId w:val="5"/>
+    <w:abstractNumId w:val="6"/>
   </w:num>
   <w:num w:numId="8">
-    <w:abstractNumId w:val="6"/>
+    <w:abstractNumId w:val="8"/>
   </w:num>
   <w:num w:numId="9">
     <w:abstractNumId w:val="0"/>
   </w:num>
   <w:num w:numId="10">
-    <w:abstractNumId w:val="11"/>
+    <w:abstractNumId w:val="13"/>
   </w:num>
   <w:num w:numId="11">
-    <w:abstractNumId w:val="4"/>
+    <w:abstractNumId w:val="5"/>
   </w:num>
   <w:num w:numId="12">
     <w:abstractNumId w:val="1"/>
   </w:num>
   <w:num w:numId="13">
-    <w:abstractNumId w:val="9"/>
+    <w:abstractNumId w:val="11"/>
+  </w:num>
+  <w:num w:numId="14">
+    <w:abstractNumId w:val="4"/>
+  </w:num>
+  <w:num w:numId="15">
+    <w:abstractNumId w:val="7"/>
   </w:num>
 </w:numbering>
 </file>
 
 <file path=word/styles.xml><?xml version="1.0" encoding="utf-8"?>
-<w:styles xmlns:mc="http://schemas.openxmlformats.org/markup-compatibility/2006" xmlns:r="http://schemas.openxmlformats.org/officeDocument/2006/relationships" xmlns:w="http://schemas.openxmlformats.org/wordprocessingml/2006/main" xmlns:w14="http://schemas.microsoft.com/office/word/2010/wordml" xmlns:w15="http://schemas.microsoft.com/office/word/2012/wordml" xmlns:w16cid="http://schemas.microsoft.com/office/word/2016/wordml/cid" xmlns:w16se="http://schemas.microsoft.com/office/word/2015/wordml/symex" mc:Ignorable="w14 w15 w16se w16cid">
+<w:styles xmlns:mc="http://schemas.openxmlformats.org/markup-compatibility/2006" xmlns:r="http://schemas.openxmlformats.org/officeDocument/2006/relationships" xmlns:w="http://schemas.openxmlformats.org/wordprocessingml/2006/main" xmlns:w14="http://schemas.microsoft.com/office/word/2010/wordml" xmlns:w15="http://schemas.microsoft.com/office/word/2012/wordml" xmlns:w16cex="http://schemas.microsoft.com/office/word/2018/wordml/cex" xmlns:w16cid="http://schemas.microsoft.com/office/word/2016/wordml/cid" xmlns:w16="http://schemas.microsoft.com/office/word/2018/wordml" xmlns:w16se="http://schemas.microsoft.com/office/word/2015/wordml/symex" mc:Ignorable="w14 w15 w16se w16cid w16 w16cex">
   <w:docDefaults>
     <w:rPrDefault>
       <w:rPr>
@@ -5919,7 +6467,7 @@
       </w:pPr>
     </w:pPrDefault>
   </w:docDefaults>
-  <w:latentStyles w:defLockedState="0" w:defUIPriority="99" w:defSemiHidden="0" w:defUnhideWhenUsed="0" w:defQFormat="0" w:count="377">
+  <w:latentStyles w:defLockedState="0" w:defUIPriority="99" w:defSemiHidden="0" w:defUnhideWhenUsed="0" w:defQFormat="0" w:count="376">
     <w:lsdException w:name="Normal" w:uiPriority="0" w:qFormat="1"/>
     <w:lsdException w:name="heading 1" w:uiPriority="9" w:qFormat="1"/>
     <w:lsdException w:name="heading 2" w:semiHidden="1" w:uiPriority="9" w:unhideWhenUsed="1" w:qFormat="1"/>
@@ -6296,7 +6844,6 @@
     <w:lsdException w:name="Hashtag" w:semiHidden="1" w:unhideWhenUsed="1"/>
     <w:lsdException w:name="Unresolved Mention" w:semiHidden="1" w:unhideWhenUsed="1"/>
     <w:lsdException w:name="Smart Link" w:semiHidden="1" w:unhideWhenUsed="1"/>
-    <w:lsdException w:name="Smart Link Error" w:semiHidden="1" w:unhideWhenUsed="1"/>
   </w:latentStyles>
   <w:style w:type="paragraph" w:default="1" w:styleId="Standard">
     <w:name w:val="Normal"/>
@@ -7531,7 +8078,7 @@
 </file>
 
 <file path=customXml/itemProps1.xml><?xml version="1.0" encoding="utf-8"?>
-<ds:datastoreItem xmlns:ds="http://schemas.openxmlformats.org/officeDocument/2006/customXml" ds:itemID="{B69A7BB7-3DA2-473F-BAAA-CCB68BDFED79}">
+<ds:datastoreItem xmlns:ds="http://schemas.openxmlformats.org/officeDocument/2006/customXml" ds:itemID="{78262E40-0493-4D9B-A26B-05D7A0E2F0FE}">
   <ds:schemaRefs>
     <ds:schemaRef ds:uri="http://schemas.openxmlformats.org/officeDocument/2006/bibliography"/>
   </ds:schemaRefs>

</xml_diff>

<commit_message>
Bilder hinzugefügt und Kapitel 3.3 erstellt
</commit_message>
<xml_diff>
--- a/Paper/PortfolioZusammenstellungSMI_blaser_gruetter.docx
+++ b/Paper/PortfolioZusammenstellungSMI_blaser_gruetter.docx
@@ -1,6 +1,6 @@
 
 <file path=word/document.xml><?xml version="1.0" encoding="utf-8"?>
-<w:document xmlns:wpc="http://schemas.microsoft.com/office/word/2010/wordprocessingCanvas" xmlns:cx="http://schemas.microsoft.com/office/drawing/2014/chartex" xmlns:cx1="http://schemas.microsoft.com/office/drawing/2015/9/8/chartex" xmlns:cx2="http://schemas.microsoft.com/office/drawing/2015/10/21/chartex" xmlns:cx3="http://schemas.microsoft.com/office/drawing/2016/5/9/chartex" xmlns:cx4="http://schemas.microsoft.com/office/drawing/2016/5/10/chartex" xmlns:cx5="http://schemas.microsoft.com/office/drawing/2016/5/11/chartex" xmlns:cx6="http://schemas.microsoft.com/office/drawing/2016/5/12/chartex" xmlns:cx7="http://schemas.microsoft.com/office/drawing/2016/5/13/chartex" xmlns:cx8="http://schemas.microsoft.com/office/drawing/2016/5/14/chartex" xmlns:mc="http://schemas.openxmlformats.org/markup-compatibility/2006" xmlns:aink="http://schemas.microsoft.com/office/drawing/2016/ink" xmlns:am3d="http://schemas.microsoft.com/office/drawing/2017/model3d" xmlns:o="urn:schemas-microsoft-com:office:office" xmlns:r="http://schemas.openxmlformats.org/officeDocument/2006/relationships" xmlns:m="http://schemas.openxmlformats.org/officeDocument/2006/math" xmlns:v="urn:schemas-microsoft-com:vml" xmlns:wp14="http://schemas.microsoft.com/office/word/2010/wordprocessingDrawing" xmlns:wp="http://schemas.openxmlformats.org/drawingml/2006/wordprocessingDrawing" xmlns:w10="urn:schemas-microsoft-com:office:word" xmlns:w="http://schemas.openxmlformats.org/wordprocessingml/2006/main" xmlns:w14="http://schemas.microsoft.com/office/word/2010/wordml" xmlns:w15="http://schemas.microsoft.com/office/word/2012/wordml" xmlns:w16cid="http://schemas.microsoft.com/office/word/2016/wordml/cid" xmlns:w16se="http://schemas.microsoft.com/office/word/2015/wordml/symex" xmlns:wpg="http://schemas.microsoft.com/office/word/2010/wordprocessingGroup" xmlns:wpi="http://schemas.microsoft.com/office/word/2010/wordprocessingInk" xmlns:wne="http://schemas.microsoft.com/office/word/2006/wordml" xmlns:wps="http://schemas.microsoft.com/office/word/2010/wordprocessingShape" mc:Ignorable="w14 w15 w16se w16cid wp14">
+<w:document xmlns:wpc="http://schemas.microsoft.com/office/word/2010/wordprocessingCanvas" xmlns:cx="http://schemas.microsoft.com/office/drawing/2014/chartex" xmlns:cx1="http://schemas.microsoft.com/office/drawing/2015/9/8/chartex" xmlns:cx2="http://schemas.microsoft.com/office/drawing/2015/10/21/chartex" xmlns:cx3="http://schemas.microsoft.com/office/drawing/2016/5/9/chartex" xmlns:cx4="http://schemas.microsoft.com/office/drawing/2016/5/10/chartex" xmlns:cx5="http://schemas.microsoft.com/office/drawing/2016/5/11/chartex" xmlns:cx6="http://schemas.microsoft.com/office/drawing/2016/5/12/chartex" xmlns:cx7="http://schemas.microsoft.com/office/drawing/2016/5/13/chartex" xmlns:cx8="http://schemas.microsoft.com/office/drawing/2016/5/14/chartex" xmlns:mc="http://schemas.openxmlformats.org/markup-compatibility/2006" xmlns:aink="http://schemas.microsoft.com/office/drawing/2016/ink" xmlns:am3d="http://schemas.microsoft.com/office/drawing/2017/model3d" xmlns:o="urn:schemas-microsoft-com:office:office" xmlns:r="http://schemas.openxmlformats.org/officeDocument/2006/relationships" xmlns:m="http://schemas.openxmlformats.org/officeDocument/2006/math" xmlns:v="urn:schemas-microsoft-com:vml" xmlns:wp14="http://schemas.microsoft.com/office/word/2010/wordprocessingDrawing" xmlns:wp="http://schemas.openxmlformats.org/drawingml/2006/wordprocessingDrawing" xmlns:w10="urn:schemas-microsoft-com:office:word" xmlns:w="http://schemas.openxmlformats.org/wordprocessingml/2006/main" xmlns:w14="http://schemas.microsoft.com/office/word/2010/wordml" xmlns:w15="http://schemas.microsoft.com/office/word/2012/wordml" xmlns:w16cex="http://schemas.microsoft.com/office/word/2018/wordml/cex" xmlns:w16cid="http://schemas.microsoft.com/office/word/2016/wordml/cid" xmlns:w16="http://schemas.microsoft.com/office/word/2018/wordml" xmlns:w16se="http://schemas.microsoft.com/office/word/2015/wordml/symex" xmlns:wpg="http://schemas.microsoft.com/office/word/2010/wordprocessingGroup" xmlns:wpi="http://schemas.microsoft.com/office/word/2010/wordprocessingInk" xmlns:wne="http://schemas.microsoft.com/office/word/2006/wordml" xmlns:wps="http://schemas.microsoft.com/office/word/2010/wordprocessingShape" mc:Ignorable="w14 w15 w16se w16cid w16 w16cex wp14">
   <w:body>
     <w:p>
       <w:pPr>
@@ -2592,23 +2592,7 @@
         <w:t xml:space="preserve"> </w:t>
       </w:r>
       <w:r>
-        <w:t xml:space="preserve">das in der siebten Ausgabe des Werkes «Research Methods </w:t>
-      </w:r>
-      <w:proofErr w:type="spellStart"/>
-      <w:r>
-        <w:t>for</w:t>
-      </w:r>
-      <w:proofErr w:type="spellEnd"/>
-      <w:r>
-        <w:t xml:space="preserve"> Business </w:t>
-      </w:r>
-      <w:proofErr w:type="spellStart"/>
-      <w:r>
-        <w:t>Students</w:t>
-      </w:r>
-      <w:proofErr w:type="spellEnd"/>
-      <w:r>
-        <w:t xml:space="preserve">» von M. Saunders, P. Lewis und A. Thornhill vorgeschlagen wird. Der Prozess beginnt mit der Definition des Forschungszieles und der Formulierung der Forschungsfragen (vgl. Kapitel 1). </w:t>
+        <w:t xml:space="preserve">das in der siebten Ausgabe des Werkes «Research Methods for Business Students» von M. Saunders, P. Lewis und A. Thornhill vorgeschlagen wird. Der Prozess beginnt mit der Definition des Forschungszieles und der Formulierung der Forschungsfragen (vgl. Kapitel 1). </w:t>
       </w:r>
       <w:r>
         <w:t>Im nächsten Schritt</w:t>
@@ -2740,13 +2724,8 @@
         <w:footnoteReference w:id="2"/>
       </w:r>
       <w:r>
-        <w:t xml:space="preserve"> und </w:t>
-      </w:r>
-      <w:proofErr w:type="spellStart"/>
-      <w:r>
-        <w:t>SpringerLink</w:t>
-      </w:r>
-      <w:proofErr w:type="spellEnd"/>
+        <w:t xml:space="preserve"> und SpringerLink</w:t>
+      </w:r>
       <w:r>
         <w:rPr>
           <w:rStyle w:val="Funotenzeichen"/>
@@ -2790,23 +2769,21 @@
         <w:t xml:space="preserve">J. Leven und C. Schlienkamp sowie </w:t>
       </w:r>
       <w:r>
-        <w:t xml:space="preserve">«Portfoliomanagement – Theorie und Anwendungsbeispiele» von E. </w:t>
-      </w:r>
-      <w:proofErr w:type="spellStart"/>
-      <w:r>
-        <w:t>Mondello</w:t>
-      </w:r>
-      <w:proofErr w:type="spellEnd"/>
+        <w:t>«Portfoliomanagement – Theorie und Anwendungsbeispiele» von E. Mondello</w:t>
+      </w:r>
       <w:r>
         <w:t>.</w:t>
       </w:r>
     </w:p>
     <w:p>
       <w:r>
-        <w:rPr>
-          <w:highlight w:val="yellow"/>
-        </w:rPr>
-        <w:t>In der zweiten Iteration (vgl. Kapitel 2.2) …</w:t>
+        <w:t>In der zweiten Iteration (vgl. Kapitel 2.2</w:t>
+      </w:r>
+      <w:r>
+        <w:t>)</w:t>
+      </w:r>
+      <w:r>
+        <w:t xml:space="preserve"> wurde auf den SMI und seine Entstehungsgeschichte eingegangen. Hierzu wurde wurden Beschreibungen und Dokumentationen über den SMI gesucht. Als Suchbegriffe wurden dabei «Swiss Market Index» und «SMI» verwendet. Diese wurden bei Google eingesetzt und nach Relevanz ausgewählt. Für die Erklärung um was es sich beim SMI handelt, wurde einerseits die Beschreibung der SIX Group als auch Wikipedia verwendet.</w:t>
       </w:r>
     </w:p>
     <w:p>
@@ -2857,13 +2834,8 @@
         <w:t>Nach</w:t>
       </w:r>
       <w:r>
-        <w:t xml:space="preserve"> E. </w:t>
-      </w:r>
-      <w:proofErr w:type="spellStart"/>
-      <w:r>
-        <w:t>Mondello</w:t>
-      </w:r>
-      <w:proofErr w:type="spellEnd"/>
+        <w:t xml:space="preserve"> E. Mondello</w:t>
+      </w:r>
       <w:r>
         <w:t xml:space="preserve"> </w:t>
       </w:r>
@@ -3283,26 +3255,58 @@
       <w:r>
         <w:rPr>
           <w:rFonts w:eastAsiaTheme="minorEastAsia"/>
-        </w:rPr>
-        <w:t>(vgl. Anhang</w:t>
-      </w:r>
+          <w:highlight w:val="yellow"/>
+        </w:rPr>
+        <w:t>(</w:t>
+      </w:r>
+      <w:commentRangeStart w:id="13"/>
       <w:r>
         <w:rPr>
           <w:rFonts w:eastAsiaTheme="minorEastAsia"/>
+          <w:highlight w:val="yellow"/>
+        </w:rPr>
+        <w:t>vgl. Anhang</w:t>
+      </w:r>
+      <w:r>
+        <w:rPr>
+          <w:rFonts w:eastAsiaTheme="minorEastAsia"/>
+          <w:highlight w:val="yellow"/>
         </w:rPr>
         <w:t xml:space="preserve"> C</w:t>
       </w:r>
       <w:r>
         <w:rPr>
           <w:rFonts w:eastAsiaTheme="minorEastAsia"/>
-        </w:rPr>
-        <w:t xml:space="preserve"> – Formelsammlung)</w:t>
+          <w:highlight w:val="yellow"/>
+        </w:rPr>
+        <w:t xml:space="preserve"> </w:t>
+      </w:r>
+      <w:commentRangeEnd w:id="13"/>
+      <w:r>
+        <w:rPr>
+          <w:rStyle w:val="Kommentarzeichen"/>
+        </w:rPr>
+        <w:commentReference w:id="13"/>
       </w:r>
       <w:r>
         <w:rPr>
           <w:rFonts w:eastAsiaTheme="minorEastAsia"/>
-        </w:rPr>
-        <w:t xml:space="preserve">. Diese hat einen Einfluss auf die Verlustgefahr einer Portfoliokombination. Die Kovarianz ist ein Mass </w:t>
+          <w:highlight w:val="yellow"/>
+        </w:rPr>
+        <w:t>– Formelsammlung)</w:t>
+      </w:r>
+      <w:r>
+        <w:rPr>
+          <w:rFonts w:eastAsiaTheme="minorEastAsia"/>
+          <w:highlight w:val="yellow"/>
+        </w:rPr>
+        <w:t>.</w:t>
+      </w:r>
+      <w:r>
+        <w:rPr>
+          <w:rFonts w:eastAsiaTheme="minorEastAsia"/>
+        </w:rPr>
+        <w:t xml:space="preserve"> Diese hat einen Einfluss auf die Verlustgefahr einer Portfoliokombination. Die Kovarianz ist ein Mass </w:t>
       </w:r>
       <w:r>
         <w:rPr>
@@ -3466,12 +3470,19 @@
         <w:rPr>
           <w:rFonts w:eastAsiaTheme="minorEastAsia"/>
         </w:rPr>
-        <w:t xml:space="preserve"> Dennoch ist zu beachten, dass innerhalb einer Klasse wiederum unterschiedliche </w:t>
+        <w:t xml:space="preserve"> Den</w:t>
       </w:r>
       <w:r>
         <w:rPr>
           <w:rFonts w:eastAsiaTheme="minorEastAsia"/>
         </w:rPr>
+        <w:lastRenderedPageBreak/>
+        <w:t xml:space="preserve">noch ist zu beachten, dass innerhalb einer Klasse wiederum unterschiedliche </w:t>
+      </w:r>
+      <w:r>
+        <w:rPr>
+          <w:rFonts w:eastAsiaTheme="minorEastAsia"/>
+        </w:rPr>
         <w:t>Nutzenpräferenzen</w:t>
       </w:r>
       <w:r>
@@ -3484,14 +3495,7 @@
         <w:rPr>
           <w:rFonts w:eastAsiaTheme="minorEastAsia"/>
         </w:rPr>
-        <w:t xml:space="preserve"> Der genaue Nutzen lässt sich über die Nutzenfunktion bestimmen. Damit führen Portfolios mit einer hohen Rendite zu einem hohen Nutzen währenddessen </w:t>
-      </w:r>
-      <w:r>
-        <w:rPr>
-          <w:rFonts w:eastAsiaTheme="minorEastAsia"/>
-        </w:rPr>
-        <w:lastRenderedPageBreak/>
-        <w:t xml:space="preserve">Aktienkombinationen mit hohem Risiko zu einem niedrigen Nutzen führen. </w:t>
+        <w:t xml:space="preserve"> Der genaue Nutzen lässt sich über die Nutzenfunktion bestimmen. Damit führen Portfolios mit einer hohen Rendite zu einem hohen Nutzen währenddessen Aktienkombinationen mit hohem Risiko zu einem niedrigen Nutzen führen. </w:t>
       </w:r>
       <w:r>
         <w:rPr>
@@ -3589,12 +3593,24 @@
         <w:rPr>
           <w:rFonts w:eastAsiaTheme="minorEastAsia"/>
         </w:rPr>
-        <w:t xml:space="preserve">Um das optimale Portfolio zu finden muss in einem Rendite-Risiko-Diagramm nun die Effizienzkurve (vgl. Abbildung 2) mittels erwarteter Rendite, Volatilität und Kovarianz eines Aktienportfolios beziehungsweise mehrerer Aktien konstruiert werden. </w:t>
+        <w:t xml:space="preserve">Um das optimale Portfolio zu finden muss in einem Rendite-Risiko-Diagramm nun die Effizienzkurve (vgl. Abbildung </w:t>
       </w:r>
       <w:r>
         <w:rPr>
           <w:rFonts w:eastAsiaTheme="minorEastAsia"/>
         </w:rPr>
+        <w:t>1</w:t>
+      </w:r>
+      <w:r>
+        <w:rPr>
+          <w:rFonts w:eastAsiaTheme="minorEastAsia"/>
+        </w:rPr>
+        <w:t xml:space="preserve">) mittels erwarteter Rendite, Volatilität und Kovarianz eines Aktienportfolios beziehungsweise mehrerer Aktien konstruiert werden. </w:t>
+      </w:r>
+      <w:r>
+        <w:rPr>
+          <w:rFonts w:eastAsiaTheme="minorEastAsia"/>
+        </w:rPr>
         <w:t xml:space="preserve">Dabei geht man davon aus, dass sich die Anleger risikoavers verhalten. </w:t>
       </w:r>
       <w:r>
@@ -3607,7 +3623,19 @@
         <w:rPr>
           <w:rFonts w:eastAsiaTheme="minorEastAsia"/>
         </w:rPr>
-        <w:t xml:space="preserve"> Mit der Indifferenzkurve (vgl. Abbildung 3) wird der Nutzen aus den Aktienportfolios in Abhängigkeit der Risikoaversion des Anlegers. Werden die beiden Kurven übereinandergelegt, liegt das optimale Portfolio auf dem Schnittpunkt der beiden Kurven </w:t>
+        <w:t xml:space="preserve"> Mit der Indifferenzkurve (vgl. Abbildung </w:t>
+      </w:r>
+      <w:r>
+        <w:rPr>
+          <w:rFonts w:eastAsiaTheme="minorEastAsia"/>
+        </w:rPr>
+        <w:t>2</w:t>
+      </w:r>
+      <w:r>
+        <w:rPr>
+          <w:rFonts w:eastAsiaTheme="minorEastAsia"/>
+        </w:rPr>
+        <w:t xml:space="preserve">) wird der Nutzen aus den Aktienportfolios in Abhängigkeit der Risikoaversion des Anlegers. Werden die beiden Kurven übereinandergelegt, liegt das optimale Portfolio auf dem Schnittpunkt der beiden Kurven </w:t>
       </w:r>
       <w:r>
         <w:rPr>
@@ -3640,13 +3668,23 @@
         </w:rPr>
         <w:fldChar w:fldCharType="end"/>
       </w:r>
-      <w:bookmarkStart w:id="13" w:name="_GoBack"/>
-      <w:bookmarkEnd w:id="13"/>
       <w:r>
         <w:rPr>
           <w:rFonts w:eastAsiaTheme="minorEastAsia"/>
         </w:rPr>
-        <w:t>. Abbildung 4 im Anhang B zeigt zwei optimale Portfolios für zwei Anleger mit unterschiedlicher Risikoaversion.</w:t>
+        <w:t xml:space="preserve">. Abbildung </w:t>
+      </w:r>
+      <w:r>
+        <w:rPr>
+          <w:rFonts w:eastAsiaTheme="minorEastAsia"/>
+        </w:rPr>
+        <w:t>3</w:t>
+      </w:r>
+      <w:r>
+        <w:rPr>
+          <w:rFonts w:eastAsiaTheme="minorEastAsia"/>
+        </w:rPr>
+        <w:t xml:space="preserve"> im Anhang B zeigt zwei optimale Portfolios für zwei Anleger mit unterschiedlicher Risikoaversion.</w:t>
       </w:r>
     </w:p>
     <w:p>
@@ -3696,7 +3734,13 @@
         <w:footnoteReference w:id="5"/>
       </w:r>
       <w:r>
-        <w:t xml:space="preserve">. </w:t>
+        <w:t>.</w:t>
+      </w:r>
+      <w:r>
+        <w:t xml:space="preserve"> Bei der letzten Anpassung des Indexes wurde 2018 Sika in den Index aufgenommen.</w:t>
+      </w:r>
+      <w:r>
+        <w:t xml:space="preserve"> </w:t>
       </w:r>
       <w:r>
         <w:rPr>
@@ -3727,84 +3771,13 @@
     </w:p>
     <w:p>
       <w:r>
-        <w:rPr>
-          <w:noProof/>
-        </w:rPr>
-        <w:lastRenderedPageBreak/>
-        <w:drawing>
-          <wp:inline distT="0" distB="0" distL="0" distR="0" wp14:anchorId="7D0EF9AE" wp14:editId="428D8EEF">
-            <wp:extent cx="5759450" cy="3624580"/>
-            <wp:effectExtent l="0" t="0" r="0" b="0"/>
-            <wp:docPr id="1" name="Grafik 1"/>
-            <wp:cNvGraphicFramePr>
-              <a:graphicFrameLocks xmlns:a="http://schemas.openxmlformats.org/drawingml/2006/main" noChangeAspect="1"/>
-            </wp:cNvGraphicFramePr>
-            <a:graphic xmlns:a="http://schemas.openxmlformats.org/drawingml/2006/main">
-              <a:graphicData uri="http://schemas.openxmlformats.org/drawingml/2006/picture">
-                <pic:pic xmlns:pic="http://schemas.openxmlformats.org/drawingml/2006/picture">
-                  <pic:nvPicPr>
-                    <pic:cNvPr id="1" name=""/>
-                    <pic:cNvPicPr/>
-                  </pic:nvPicPr>
-                  <pic:blipFill>
-                    <a:blip r:embed="rId11"/>
-                    <a:stretch>
-                      <a:fillRect/>
-                    </a:stretch>
-                  </pic:blipFill>
-                  <pic:spPr>
-                    <a:xfrm>
-                      <a:off x="0" y="0"/>
-                      <a:ext cx="5759450" cy="3624580"/>
-                    </a:xfrm>
-                    <a:prstGeom prst="rect">
-                      <a:avLst/>
-                    </a:prstGeom>
-                  </pic:spPr>
-                </pic:pic>
-              </a:graphicData>
-            </a:graphic>
-          </wp:inline>
-        </w:drawing>
-      </w:r>
-    </w:p>
-    <w:p>
-      <w:pPr>
-        <w:pStyle w:val="Beschriftung"/>
-      </w:pPr>
-      <w:bookmarkStart w:id="16" w:name="_Toc41054872"/>
-      <w:r>
-        <w:t xml:space="preserve">Abbildung </w:t>
-      </w:r>
-      <w:r>
-        <w:fldChar w:fldCharType="begin"/>
-      </w:r>
-      <w:r>
-        <w:instrText xml:space="preserve"> SEQ Abbildung \* ARABIC </w:instrText>
-      </w:r>
-      <w:r>
-        <w:fldChar w:fldCharType="separate"/>
-      </w:r>
-      <w:r>
-        <w:rPr>
-          <w:noProof/>
-        </w:rPr>
-        <w:t>1</w:t>
-      </w:r>
-      <w:r>
-        <w:rPr>
-          <w:noProof/>
-        </w:rPr>
-        <w:fldChar w:fldCharType="end"/>
-      </w:r>
-      <w:r>
-        <w:t>: Chart des SMI von 1991 bis 2020 von Yahoo Finance</w:t>
-      </w:r>
-      <w:bookmarkEnd w:id="16"/>
-    </w:p>
-    <w:p>
-      <w:r>
-        <w:t>Aus dem Chart sind die drei grösseren Einbrüche ersichtlich. 2003 war es die Dotcom Blase, 2008 die Finanzkriese und nun 2020 die Corona Kriese.</w:t>
+        <w:t xml:space="preserve">Aus dem Chart </w:t>
+      </w:r>
+      <w:r>
+        <w:t xml:space="preserve">des SMI (vgl. Abbildung 3 im Anhang C) </w:t>
+      </w:r>
+      <w:r>
+        <w:t>sind die drei grösseren Einbrüche ersichtlich. 2003 war es die Dotcom Blase, 2008 die Finanzkriese und nun 2020 die Corona Kriese.</w:t>
       </w:r>
     </w:p>
     <w:p>
@@ -3835,13 +3808,13 @@
           <w:numId w:val="9"/>
         </w:numPr>
       </w:pPr>
-      <w:bookmarkStart w:id="17" w:name="_Toc40866360"/>
-      <w:bookmarkStart w:id="18" w:name="_Toc41054861"/>
+      <w:bookmarkStart w:id="16" w:name="_Toc40866360"/>
+      <w:bookmarkStart w:id="17" w:name="_Toc41054861"/>
       <w:r>
         <w:t>Methodik</w:t>
       </w:r>
+      <w:bookmarkEnd w:id="16"/>
       <w:bookmarkEnd w:id="17"/>
-      <w:bookmarkEnd w:id="18"/>
     </w:p>
     <w:p>
       <w:pPr>
@@ -3851,11 +3824,11 @@
           <w:numId w:val="9"/>
         </w:numPr>
       </w:pPr>
-      <w:bookmarkStart w:id="19" w:name="_Toc41054862"/>
+      <w:bookmarkStart w:id="18" w:name="_Toc41054862"/>
       <w:r>
         <w:t>Eine Hypothese</w:t>
       </w:r>
-      <w:bookmarkEnd w:id="19"/>
+      <w:bookmarkEnd w:id="18"/>
     </w:p>
     <w:p>
       <w:r>
@@ -3870,6 +3843,7 @@
         <w:rPr>
           <w:b/>
         </w:rPr>
+        <w:lastRenderedPageBreak/>
         <w:t>F1</w:t>
       </w:r>
       <w:r>
@@ -3889,65 +3863,41 @@
           <w:numId w:val="9"/>
         </w:numPr>
       </w:pPr>
-      <w:bookmarkStart w:id="20" w:name="_Toc41054863"/>
+      <w:bookmarkStart w:id="19" w:name="_Toc41054863"/>
       <w:r>
         <w:t>Das methodische Vorgehen</w:t>
       </w:r>
-      <w:bookmarkEnd w:id="20"/>
-    </w:p>
-    <w:p>
-      <w:pPr>
-        <w:pStyle w:val="Listenabsatz"/>
+      <w:bookmarkEnd w:id="19"/>
+    </w:p>
+    <w:p/>
+    <w:p>
+      <w:pPr>
+        <w:pStyle w:val="berschrift2"/>
         <w:numPr>
-          <w:ilvl w:val="0"/>
-          <w:numId w:val="15"/>
+          <w:ilvl w:val="1"/>
+          <w:numId w:val="9"/>
         </w:numPr>
-        <w:spacing w:line="259" w:lineRule="auto"/>
-        <w:jc w:val="left"/>
-      </w:pPr>
-      <w:r>
-        <w:t>Die Aktie darf zu Beginn nicht 30 % überschreiten</w:t>
-      </w:r>
-    </w:p>
-    <w:p>
-      <w:pPr>
-        <w:pStyle w:val="Listenabsatz"/>
-        <w:numPr>
-          <w:ilvl w:val="0"/>
-          <w:numId w:val="15"/>
-        </w:numPr>
-        <w:spacing w:line="259" w:lineRule="auto"/>
-        <w:jc w:val="left"/>
-      </w:pPr>
-      <w:r>
-        <w:t>Alle Aktien aus dem SMI kommen in Frage</w:t>
-      </w:r>
-    </w:p>
-    <w:p>
-      <w:pPr>
-        <w:pStyle w:val="Listenabsatz"/>
-        <w:numPr>
-          <w:ilvl w:val="0"/>
-          <w:numId w:val="15"/>
-        </w:numPr>
-        <w:spacing w:line="259" w:lineRule="auto"/>
-        <w:jc w:val="left"/>
-      </w:pPr>
-      <w:r>
-        <w:t>Daten von Yahoo Finance (Alle Ticker ohne Sika). Sika kam erst im Jahr 2018 dazu.</w:t>
-      </w:r>
-    </w:p>
-    <w:p>
-      <w:pPr>
-        <w:spacing w:line="259" w:lineRule="auto"/>
-        <w:jc w:val="left"/>
-      </w:pPr>
-    </w:p>
-    <w:p>
-      <w:pPr>
-        <w:spacing w:line="259" w:lineRule="auto"/>
-        <w:jc w:val="left"/>
-      </w:pPr>
+      </w:pPr>
+      <w:r>
+        <w:t>Auswahl der Aktien</w:t>
+      </w:r>
+    </w:p>
+    <w:p>
+      <w:r>
+        <w:t xml:space="preserve">Für die Betrachtung des SMI wurden alle Titel berücksichtigt, die am 1. Januar 2010 bereits im Index vorhanden waren. </w:t>
+      </w:r>
+      <w:r>
+        <w:t xml:space="preserve">Grundlage dienen die Informationen der SIX Group, welche Aktien zu welchem Zeitpunkt im Index abgebildet waren. Wie erwähnt, wurde Sika erst nach dem 1. Januar 2010 in den Index aufgenommen, womit diese Aktie für die Betrachtung entfällt. Für </w:t>
+      </w:r>
+      <w:r>
+        <w:t>das optimale</w:t>
+      </w:r>
+      <w:r>
+        <w:t xml:space="preserve"> Portfolio wurden somit 19 der 20 Title weiterverwendet. </w:t>
+      </w:r>
+      <w:r>
+        <w:t>Damit keine Aktie eine zu hohe Dominanz erhält, wird das maximal Gewicht eines Titels auf 30% beschränkt. Sämtliche Kursdaten des SMI stammen von Yahoo Finance. Es wurde mit den zugehörigen Ticker Bezeichnungen gesucht.</w:t>
+      </w:r>
     </w:p>
     <w:p>
       <w:pPr>
@@ -3957,14 +3907,34 @@
           <w:numId w:val="9"/>
         </w:numPr>
       </w:pPr>
-      <w:bookmarkStart w:id="21" w:name="_Toc40866361"/>
-      <w:bookmarkStart w:id="22" w:name="_Toc41054864"/>
-      <w:r>
-        <w:lastRenderedPageBreak/>
+      <w:bookmarkStart w:id="20" w:name="_Toc40866361"/>
+      <w:bookmarkStart w:id="21" w:name="_Toc41054864"/>
+      <w:r>
         <w:t>Ergebnisse</w:t>
       </w:r>
+      <w:bookmarkEnd w:id="20"/>
       <w:bookmarkEnd w:id="21"/>
-      <w:bookmarkEnd w:id="22"/>
+    </w:p>
+    <w:p>
+      <w:pPr>
+        <w:spacing w:line="259" w:lineRule="auto"/>
+        <w:jc w:val="left"/>
+      </w:pPr>
+      <w:r>
+        <w:t xml:space="preserve">Es wurde </w:t>
+      </w:r>
+      <w:r>
+        <w:t>eine optimale Portfolio Analyse durchgeführt.</w:t>
+      </w:r>
+      <w:r>
+        <w:t xml:space="preserve"> Es wurde untersucht, welche Aktien zu beginn des Untersuchungszeitraums hätten gekauft werden sollen, um ein grösst möglichen Gewinn zu erzielen.</w:t>
+      </w:r>
+    </w:p>
+    <w:p>
+      <w:pPr>
+        <w:spacing w:line="259" w:lineRule="auto"/>
+        <w:jc w:val="left"/>
+      </w:pPr>
     </w:p>
     <w:p>
       <w:pPr>
@@ -3980,13 +3950,13 @@
           <w:numId w:val="9"/>
         </w:numPr>
       </w:pPr>
-      <w:bookmarkStart w:id="23" w:name="_Toc40866362"/>
-      <w:bookmarkStart w:id="24" w:name="_Toc41054865"/>
+      <w:bookmarkStart w:id="22" w:name="_Toc40866362"/>
+      <w:bookmarkStart w:id="23" w:name="_Toc41054865"/>
       <w:r>
         <w:t>Schlussfolgerung</w:t>
       </w:r>
+      <w:bookmarkEnd w:id="22"/>
       <w:bookmarkEnd w:id="23"/>
-      <w:bookmarkEnd w:id="24"/>
     </w:p>
     <w:p/>
     <w:p>
@@ -4002,14 +3972,14 @@
       <w:pPr>
         <w:pStyle w:val="berschrift1"/>
       </w:pPr>
-      <w:bookmarkStart w:id="25" w:name="_Toc40866363"/>
-      <w:bookmarkStart w:id="26" w:name="_Toc41054866"/>
+      <w:bookmarkStart w:id="24" w:name="_Toc40866363"/>
+      <w:bookmarkStart w:id="25" w:name="_Toc41054866"/>
       <w:r>
         <w:lastRenderedPageBreak/>
         <w:t>Literaturverzeichnis</w:t>
       </w:r>
+      <w:bookmarkEnd w:id="24"/>
       <w:bookmarkEnd w:id="25"/>
-      <w:bookmarkEnd w:id="26"/>
     </w:p>
     <w:p/>
     <w:p>
@@ -4025,12 +3995,12 @@
       <w:pPr>
         <w:pStyle w:val="berschrift1"/>
       </w:pPr>
-      <w:bookmarkStart w:id="27" w:name="_Toc41054867"/>
+      <w:bookmarkStart w:id="26" w:name="_Toc41054867"/>
       <w:r>
         <w:lastRenderedPageBreak/>
         <w:t>Anhang</w:t>
       </w:r>
-      <w:bookmarkEnd w:id="27"/>
+      <w:bookmarkEnd w:id="26"/>
     </w:p>
     <w:p>
       <w:pPr>
@@ -4040,14 +4010,14 @@
           <w:numId w:val="16"/>
         </w:numPr>
       </w:pPr>
-      <w:bookmarkStart w:id="28" w:name="_Toc41054868"/>
+      <w:bookmarkStart w:id="27" w:name="_Toc41054868"/>
       <w:r>
         <w:t>Effizienzkurve</w:t>
       </w:r>
       <w:r>
         <w:t xml:space="preserve"> und Indifferenzkurve</w:t>
       </w:r>
-      <w:bookmarkEnd w:id="28"/>
+      <w:bookmarkEnd w:id="27"/>
     </w:p>
     <w:tbl>
       <w:tblPr>
@@ -4074,6 +4044,9 @@
           </w:tcPr>
           <w:p>
             <w:r>
+              <w:rPr>
+                <w:noProof/>
+              </w:rPr>
               <w:drawing>
                 <wp:anchor distT="0" distB="0" distL="114300" distR="114300" simplePos="0" relativeHeight="251672575" behindDoc="0" locked="0" layoutInCell="1" allowOverlap="1" wp14:anchorId="76F1AD79" wp14:editId="719A2EEB">
                   <wp:simplePos x="0" y="0"/>
@@ -4098,7 +4071,7 @@
                           <pic:cNvPicPr/>
                         </pic:nvPicPr>
                         <pic:blipFill>
-                          <a:blip r:embed="rId12"/>
+                          <a:blip r:embed="rId15"/>
                           <a:stretch>
                             <a:fillRect/>
                           </a:stretch>
@@ -4132,6 +4105,9 @@
           </w:tcPr>
           <w:p>
             <w:r>
+              <w:rPr>
+                <w:noProof/>
+              </w:rPr>
               <w:drawing>
                 <wp:anchor distT="0" distB="0" distL="114300" distR="114300" simplePos="0" relativeHeight="251670527" behindDoc="0" locked="0" layoutInCell="1" allowOverlap="1" wp14:anchorId="375939EB" wp14:editId="1A13465D">
                   <wp:simplePos x="0" y="0"/>
@@ -4164,7 +4140,7 @@
                           <pic:cNvPicPr/>
                         </pic:nvPicPr>
                         <pic:blipFill>
-                          <a:blip r:embed="rId13"/>
+                          <a:blip r:embed="rId16"/>
                           <a:stretch>
                             <a:fillRect/>
                           </a:stretch>
@@ -4255,7 +4231,7 @@
                                       <w:sz w:val="20"/>
                                     </w:rPr>
                                   </w:pPr>
-                                  <w:bookmarkStart w:id="29" w:name="_Toc41054873"/>
+                                  <w:bookmarkStart w:id="28" w:name="_Toc41054873"/>
                                   <w:r>
                                     <w:t xml:space="preserve">Abbildung </w:t>
                                   </w:r>
@@ -4272,7 +4248,7 @@
                                     <w:rPr>
                                       <w:noProof/>
                                     </w:rPr>
-                                    <w:t>2</w:t>
+                                    <w:t>1</w:t>
                                   </w:r>
                                   <w:r>
                                     <w:fldChar w:fldCharType="end"/>
@@ -4295,7 +4271,7 @@
                                     </w:rPr>
                                     <w:t>(Mondello, 2015, p. 118)</w:t>
                                   </w:r>
-                                  <w:bookmarkEnd w:id="29"/>
+                                  <w:bookmarkEnd w:id="28"/>
                                   <w:r>
                                     <w:fldChar w:fldCharType="end"/>
                                   </w:r>
@@ -4333,7 +4309,7 @@
                                 <w:sz w:val="20"/>
                               </w:rPr>
                             </w:pPr>
-                            <w:bookmarkStart w:id="30" w:name="_Toc41054873"/>
+                            <w:bookmarkStart w:id="29" w:name="_Toc41054873"/>
                             <w:r>
                               <w:t xml:space="preserve">Abbildung </w:t>
                             </w:r>
@@ -4350,7 +4326,7 @@
                               <w:rPr>
                                 <w:noProof/>
                               </w:rPr>
-                              <w:t>2</w:t>
+                              <w:t>1</w:t>
                             </w:r>
                             <w:r>
                               <w:fldChar w:fldCharType="end"/>
@@ -4373,7 +4349,7 @@
                               </w:rPr>
                               <w:t>(Mondello, 2015, p. 118)</w:t>
                             </w:r>
-                            <w:bookmarkEnd w:id="30"/>
+                            <w:bookmarkEnd w:id="29"/>
                             <w:r>
                               <w:fldChar w:fldCharType="end"/>
                             </w:r>
@@ -4446,7 +4422,7 @@
                                   <w:pPr>
                                     <w:pStyle w:val="Beschriftung"/>
                                   </w:pPr>
-                                  <w:bookmarkStart w:id="31" w:name="_Toc41054874"/>
+                                  <w:bookmarkStart w:id="30" w:name="_Toc41054874"/>
                                   <w:r>
                                     <w:t xml:space="preserve">Abbildung </w:t>
                                   </w:r>
@@ -4463,7 +4439,7 @@
                                     <w:rPr>
                                       <w:noProof/>
                                     </w:rPr>
-                                    <w:t>3</w:t>
+                                    <w:t>2</w:t>
                                   </w:r>
                                   <w:r>
                                     <w:fldChar w:fldCharType="end"/>
@@ -4486,7 +4462,7 @@
                                     </w:rPr>
                                     <w:t>(Mondello, 2015, p. 141)</w:t>
                                   </w:r>
-                                  <w:bookmarkEnd w:id="31"/>
+                                  <w:bookmarkEnd w:id="30"/>
                                   <w:r>
                                     <w:fldChar w:fldCharType="end"/>
                                   </w:r>
@@ -4517,7 +4493,7 @@
                             <w:pPr>
                               <w:pStyle w:val="Beschriftung"/>
                             </w:pPr>
-                            <w:bookmarkStart w:id="32" w:name="_Toc41054874"/>
+                            <w:bookmarkStart w:id="31" w:name="_Toc41054874"/>
                             <w:r>
                               <w:t xml:space="preserve">Abbildung </w:t>
                             </w:r>
@@ -4534,7 +4510,7 @@
                               <w:rPr>
                                 <w:noProof/>
                               </w:rPr>
-                              <w:t>3</w:t>
+                              <w:t>2</w:t>
                             </w:r>
                             <w:r>
                               <w:fldChar w:fldCharType="end"/>
@@ -4557,7 +4533,7 @@
                               </w:rPr>
                               <w:t>(Mondello, 2015, p. 141)</w:t>
                             </w:r>
-                            <w:bookmarkEnd w:id="32"/>
+                            <w:bookmarkEnd w:id="31"/>
                             <w:r>
                               <w:fldChar w:fldCharType="end"/>
                             </w:r>
@@ -4575,7 +4551,7 @@
       </w:tr>
     </w:tbl>
     <w:p>
-      <w:bookmarkStart w:id="33" w:name="_Toc39494811"/>
+      <w:bookmarkStart w:id="32" w:name="_Toc39494811"/>
     </w:p>
     <w:p>
       <w:pPr>
@@ -4585,11 +4561,11 @@
           <w:numId w:val="16"/>
         </w:numPr>
       </w:pPr>
-      <w:bookmarkStart w:id="34" w:name="_Toc41054869"/>
+      <w:bookmarkStart w:id="33" w:name="_Toc41054869"/>
       <w:r>
         <w:t>Optimales Portfolio</w:t>
       </w:r>
-      <w:bookmarkEnd w:id="34"/>
+      <w:bookmarkEnd w:id="33"/>
     </w:p>
     <w:p>
       <w:r>
@@ -4599,7 +4575,7 @@
         <mc:AlternateContent>
           <mc:Choice Requires="wps">
             <w:drawing>
-              <wp:anchor distT="0" distB="0" distL="114300" distR="114300" simplePos="0" relativeHeight="251680767" behindDoc="0" locked="0" layoutInCell="1" allowOverlap="1" wp14:anchorId="44CC888B" wp14:editId="388481A9">
+              <wp:anchor distT="0" distB="0" distL="114300" distR="114300" simplePos="0" relativeHeight="251679743" behindDoc="0" locked="0" layoutInCell="1" allowOverlap="1" wp14:anchorId="1F259883" wp14:editId="005889C6">
                 <wp:simplePos x="0" y="0"/>
                 <wp:positionH relativeFrom="column">
                   <wp:posOffset>0</wp:posOffset>
@@ -4640,7 +4616,7 @@
                                 <w:sz w:val="20"/>
                               </w:rPr>
                             </w:pPr>
-                            <w:bookmarkStart w:id="35" w:name="_Toc41054875"/>
+                            <w:bookmarkStart w:id="34" w:name="_Toc41054875"/>
                             <w:r>
                               <w:t xml:space="preserve">Abbildung </w:t>
                             </w:r>
@@ -4657,7 +4633,7 @@
                               <w:rPr>
                                 <w:noProof/>
                               </w:rPr>
-                              <w:t>4</w:t>
+                              <w:t>3</w:t>
                             </w:r>
                             <w:r>
                               <w:fldChar w:fldCharType="end"/>
@@ -4665,7 +4641,7 @@
                             <w:r>
                               <w:t>: Das optimale Portfolio</w:t>
                             </w:r>
-                            <w:bookmarkEnd w:id="35"/>
+                            <w:bookmarkEnd w:id="34"/>
                             <w:r>
                               <w:t xml:space="preserve"> </w:t>
                             </w:r>
@@ -4704,7 +4680,7 @@
           </mc:Choice>
           <mc:Fallback>
             <w:pict>
-              <v:shape w14:anchorId="44CC888B" id="Textfeld 9" o:spid="_x0000_s1028" type="#_x0000_t202" style="position:absolute;left:0;text-align:left;margin-left:0;margin-top:148.8pt;width:222pt;height:.05pt;z-index:251680767;visibility:visible;mso-wrap-style:square;mso-wrap-distance-left:9pt;mso-wrap-distance-top:0;mso-wrap-distance-right:9pt;mso-wrap-distance-bottom:0;mso-position-horizontal:absolute;mso-position-horizontal-relative:text;mso-position-vertical:absolute;mso-position-vertical-relative:text;v-text-anchor:top" o:gfxdata="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" stroked="f">
+              <v:shape w14:anchorId="1F259883" id="Textfeld 9" o:spid="_x0000_s1028" type="#_x0000_t202" style="position:absolute;left:0;text-align:left;margin-left:0;margin-top:148.8pt;width:222pt;height:.05pt;z-index:251679743;visibility:visible;mso-wrap-style:square;mso-wrap-distance-left:9pt;mso-wrap-distance-top:0;mso-wrap-distance-right:9pt;mso-wrap-distance-bottom:0;mso-position-horizontal:absolute;mso-position-horizontal-relative:text;mso-position-vertical:absolute;mso-position-vertical-relative:text;v-text-anchor:top" o:gfxdata="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" stroked="f">
                 <v:textbox style="mso-fit-shape-to-text:t" inset="0,0,0,0">
                   <w:txbxContent>
                     <w:p>
@@ -4714,7 +4690,7 @@
                           <w:sz w:val="20"/>
                         </w:rPr>
                       </w:pPr>
-                      <w:bookmarkStart w:id="36" w:name="_Toc41054875"/>
+                      <w:bookmarkStart w:id="35" w:name="_Toc41054875"/>
                       <w:r>
                         <w:t xml:space="preserve">Abbildung </w:t>
                       </w:r>
@@ -4731,7 +4707,7 @@
                         <w:rPr>
                           <w:noProof/>
                         </w:rPr>
-                        <w:t>4</w:t>
+                        <w:t>3</w:t>
                       </w:r>
                       <w:r>
                         <w:fldChar w:fldCharType="end"/>
@@ -4739,7 +4715,7 @@
                       <w:r>
                         <w:t>: Das optimale Portfolio</w:t>
                       </w:r>
-                      <w:bookmarkEnd w:id="36"/>
+                      <w:bookmarkEnd w:id="35"/>
                       <w:r>
                         <w:t xml:space="preserve"> </w:t>
                       </w:r>
@@ -4771,8 +4747,11 @@
         </mc:AlternateContent>
       </w:r>
       <w:r>
+        <w:rPr>
+          <w:noProof/>
+        </w:rPr>
         <w:drawing>
-          <wp:anchor distT="0" distB="0" distL="114300" distR="114300" simplePos="0" relativeHeight="251678719" behindDoc="0" locked="0" layoutInCell="1" allowOverlap="1" wp14:anchorId="1E69C427" wp14:editId="05465D1B">
+          <wp:anchor distT="0" distB="0" distL="114300" distR="114300" simplePos="0" relativeHeight="251678719" behindDoc="0" locked="0" layoutInCell="1" allowOverlap="1" wp14:anchorId="5FAA1C89" wp14:editId="1C15A909">
             <wp:simplePos x="0" y="0"/>
             <wp:positionH relativeFrom="margin">
               <wp:align>left</wp:align>
@@ -4795,7 +4774,7 @@
                     <pic:cNvPicPr/>
                   </pic:nvPicPr>
                   <pic:blipFill>
-                    <a:blip r:embed="rId14"/>
+                    <a:blip r:embed="rId17"/>
                     <a:stretch>
                       <a:fillRect/>
                     </a:stretch>
@@ -4823,6 +4802,492 @@
       </w:r>
     </w:p>
     <w:p>
+      <w:r>
+        <w:rPr>
+          <w:noProof/>
+        </w:rPr>
+        <w:lastRenderedPageBreak/>
+        <w:drawing>
+          <wp:inline distT="0" distB="0" distL="0" distR="0" wp14:anchorId="5C039A4B" wp14:editId="599B8EEA">
+            <wp:extent cx="5759450" cy="2941955"/>
+            <wp:effectExtent l="0" t="0" r="0" b="0"/>
+            <wp:docPr id="7" name="Grafik 7"/>
+            <wp:cNvGraphicFramePr>
+              <a:graphicFrameLocks xmlns:a="http://schemas.openxmlformats.org/drawingml/2006/main" noChangeAspect="1"/>
+            </wp:cNvGraphicFramePr>
+            <a:graphic xmlns:a="http://schemas.openxmlformats.org/drawingml/2006/main">
+              <a:graphicData uri="http://schemas.openxmlformats.org/drawingml/2006/picture">
+                <pic:pic xmlns:pic="http://schemas.openxmlformats.org/drawingml/2006/picture">
+                  <pic:nvPicPr>
+                    <pic:cNvPr id="1" name=""/>
+                    <pic:cNvPicPr/>
+                  </pic:nvPicPr>
+                  <pic:blipFill>
+                    <a:blip r:embed="rId18"/>
+                    <a:stretch>
+                      <a:fillRect/>
+                    </a:stretch>
+                  </pic:blipFill>
+                  <pic:spPr>
+                    <a:xfrm>
+                      <a:off x="0" y="0"/>
+                      <a:ext cx="5759450" cy="2941955"/>
+                    </a:xfrm>
+                    <a:prstGeom prst="rect">
+                      <a:avLst/>
+                    </a:prstGeom>
+                  </pic:spPr>
+                </pic:pic>
+              </a:graphicData>
+            </a:graphic>
+          </wp:inline>
+        </w:drawing>
+      </w:r>
+    </w:p>
+    <w:p/>
+    <w:p>
+      <w:r>
+        <w:rPr>
+          <w:noProof/>
+        </w:rPr>
+        <w:drawing>
+          <wp:inline distT="0" distB="0" distL="0" distR="0" wp14:anchorId="190A7EBD" wp14:editId="61A01C10">
+            <wp:extent cx="5759450" cy="3058795"/>
+            <wp:effectExtent l="0" t="0" r="0" b="8255"/>
+            <wp:docPr id="10" name="Grafik 10"/>
+            <wp:cNvGraphicFramePr>
+              <a:graphicFrameLocks xmlns:a="http://schemas.openxmlformats.org/drawingml/2006/main" noChangeAspect="1"/>
+            </wp:cNvGraphicFramePr>
+            <a:graphic xmlns:a="http://schemas.openxmlformats.org/drawingml/2006/main">
+              <a:graphicData uri="http://schemas.openxmlformats.org/drawingml/2006/picture">
+                <pic:pic xmlns:pic="http://schemas.openxmlformats.org/drawingml/2006/picture">
+                  <pic:nvPicPr>
+                    <pic:cNvPr id="1" name=""/>
+                    <pic:cNvPicPr/>
+                  </pic:nvPicPr>
+                  <pic:blipFill>
+                    <a:blip r:embed="rId19"/>
+                    <a:stretch>
+                      <a:fillRect/>
+                    </a:stretch>
+                  </pic:blipFill>
+                  <pic:spPr>
+                    <a:xfrm>
+                      <a:off x="0" y="0"/>
+                      <a:ext cx="5759450" cy="3058795"/>
+                    </a:xfrm>
+                    <a:prstGeom prst="rect">
+                      <a:avLst/>
+                    </a:prstGeom>
+                  </pic:spPr>
+                </pic:pic>
+              </a:graphicData>
+            </a:graphic>
+          </wp:inline>
+        </w:drawing>
+      </w:r>
+    </w:p>
+    <w:p/>
+    <w:p>
+      <w:r>
+        <w:rPr>
+          <w:noProof/>
+        </w:rPr>
+        <w:lastRenderedPageBreak/>
+        <w:drawing>
+          <wp:inline distT="0" distB="0" distL="0" distR="0" wp14:anchorId="38EEC659" wp14:editId="5436DD21">
+            <wp:extent cx="5759450" cy="2769870"/>
+            <wp:effectExtent l="0" t="0" r="0" b="0"/>
+            <wp:docPr id="11" name="Grafik 11"/>
+            <wp:cNvGraphicFramePr>
+              <a:graphicFrameLocks xmlns:a="http://schemas.openxmlformats.org/drawingml/2006/main" noChangeAspect="1"/>
+            </wp:cNvGraphicFramePr>
+            <a:graphic xmlns:a="http://schemas.openxmlformats.org/drawingml/2006/main">
+              <a:graphicData uri="http://schemas.openxmlformats.org/drawingml/2006/picture">
+                <pic:pic xmlns:pic="http://schemas.openxmlformats.org/drawingml/2006/picture">
+                  <pic:nvPicPr>
+                    <pic:cNvPr id="1" name=""/>
+                    <pic:cNvPicPr/>
+                  </pic:nvPicPr>
+                  <pic:blipFill>
+                    <a:blip r:embed="rId20"/>
+                    <a:stretch>
+                      <a:fillRect/>
+                    </a:stretch>
+                  </pic:blipFill>
+                  <pic:spPr>
+                    <a:xfrm>
+                      <a:off x="0" y="0"/>
+                      <a:ext cx="5759450" cy="2769870"/>
+                    </a:xfrm>
+                    <a:prstGeom prst="rect">
+                      <a:avLst/>
+                    </a:prstGeom>
+                  </pic:spPr>
+                </pic:pic>
+              </a:graphicData>
+            </a:graphic>
+          </wp:inline>
+        </w:drawing>
+      </w:r>
+    </w:p>
+    <w:p/>
+    <w:p>
+      <w:r>
+        <w:rPr>
+          <w:noProof/>
+        </w:rPr>
+        <w:drawing>
+          <wp:inline distT="0" distB="0" distL="0" distR="0" wp14:anchorId="4DF18FB8" wp14:editId="4B8EB8DB">
+            <wp:extent cx="5759450" cy="3079115"/>
+            <wp:effectExtent l="0" t="0" r="0" b="6985"/>
+            <wp:docPr id="12" name="Grafik 12"/>
+            <wp:cNvGraphicFramePr>
+              <a:graphicFrameLocks xmlns:a="http://schemas.openxmlformats.org/drawingml/2006/main" noChangeAspect="1"/>
+            </wp:cNvGraphicFramePr>
+            <a:graphic xmlns:a="http://schemas.openxmlformats.org/drawingml/2006/main">
+              <a:graphicData uri="http://schemas.openxmlformats.org/drawingml/2006/picture">
+                <pic:pic xmlns:pic="http://schemas.openxmlformats.org/drawingml/2006/picture">
+                  <pic:nvPicPr>
+                    <pic:cNvPr id="1" name=""/>
+                    <pic:cNvPicPr/>
+                  </pic:nvPicPr>
+                  <pic:blipFill>
+                    <a:blip r:embed="rId21"/>
+                    <a:stretch>
+                      <a:fillRect/>
+                    </a:stretch>
+                  </pic:blipFill>
+                  <pic:spPr>
+                    <a:xfrm>
+                      <a:off x="0" y="0"/>
+                      <a:ext cx="5759450" cy="3079115"/>
+                    </a:xfrm>
+                    <a:prstGeom prst="rect">
+                      <a:avLst/>
+                    </a:prstGeom>
+                  </pic:spPr>
+                </pic:pic>
+              </a:graphicData>
+            </a:graphic>
+          </wp:inline>
+        </w:drawing>
+      </w:r>
+    </w:p>
+    <w:p/>
+    <w:p>
+      <w:r>
+        <w:rPr>
+          <w:noProof/>
+        </w:rPr>
+        <w:lastRenderedPageBreak/>
+        <w:drawing>
+          <wp:inline distT="0" distB="0" distL="0" distR="0" wp14:anchorId="5653ABA5" wp14:editId="39894B5B">
+            <wp:extent cx="5759450" cy="5948680"/>
+            <wp:effectExtent l="0" t="0" r="0" b="0"/>
+            <wp:docPr id="13" name="Grafik 13"/>
+            <wp:cNvGraphicFramePr>
+              <a:graphicFrameLocks xmlns:a="http://schemas.openxmlformats.org/drawingml/2006/main" noChangeAspect="1"/>
+            </wp:cNvGraphicFramePr>
+            <a:graphic xmlns:a="http://schemas.openxmlformats.org/drawingml/2006/main">
+              <a:graphicData uri="http://schemas.openxmlformats.org/drawingml/2006/picture">
+                <pic:pic xmlns:pic="http://schemas.openxmlformats.org/drawingml/2006/picture">
+                  <pic:nvPicPr>
+                    <pic:cNvPr id="1" name=""/>
+                    <pic:cNvPicPr/>
+                  </pic:nvPicPr>
+                  <pic:blipFill>
+                    <a:blip r:embed="rId22"/>
+                    <a:stretch>
+                      <a:fillRect/>
+                    </a:stretch>
+                  </pic:blipFill>
+                  <pic:spPr>
+                    <a:xfrm>
+                      <a:off x="0" y="0"/>
+                      <a:ext cx="5759450" cy="5948680"/>
+                    </a:xfrm>
+                    <a:prstGeom prst="rect">
+                      <a:avLst/>
+                    </a:prstGeom>
+                  </pic:spPr>
+                </pic:pic>
+              </a:graphicData>
+            </a:graphic>
+          </wp:inline>
+        </w:drawing>
+      </w:r>
+    </w:p>
+    <w:p/>
+    <w:p>
+      <w:r>
+        <w:rPr>
+          <w:noProof/>
+        </w:rPr>
+        <w:lastRenderedPageBreak/>
+        <w:drawing>
+          <wp:inline distT="0" distB="0" distL="0" distR="0" wp14:anchorId="04396C0A" wp14:editId="0FD2F35E">
+            <wp:extent cx="5759450" cy="5949315"/>
+            <wp:effectExtent l="0" t="0" r="0" b="0"/>
+            <wp:docPr id="14" name="Grafik 14"/>
+            <wp:cNvGraphicFramePr>
+              <a:graphicFrameLocks xmlns:a="http://schemas.openxmlformats.org/drawingml/2006/main" noChangeAspect="1"/>
+            </wp:cNvGraphicFramePr>
+            <a:graphic xmlns:a="http://schemas.openxmlformats.org/drawingml/2006/main">
+              <a:graphicData uri="http://schemas.openxmlformats.org/drawingml/2006/picture">
+                <pic:pic xmlns:pic="http://schemas.openxmlformats.org/drawingml/2006/picture">
+                  <pic:nvPicPr>
+                    <pic:cNvPr id="1" name=""/>
+                    <pic:cNvPicPr/>
+                  </pic:nvPicPr>
+                  <pic:blipFill>
+                    <a:blip r:embed="rId23"/>
+                    <a:stretch>
+                      <a:fillRect/>
+                    </a:stretch>
+                  </pic:blipFill>
+                  <pic:spPr>
+                    <a:xfrm>
+                      <a:off x="0" y="0"/>
+                      <a:ext cx="5759450" cy="5949315"/>
+                    </a:xfrm>
+                    <a:prstGeom prst="rect">
+                      <a:avLst/>
+                    </a:prstGeom>
+                  </pic:spPr>
+                </pic:pic>
+              </a:graphicData>
+            </a:graphic>
+          </wp:inline>
+        </w:drawing>
+      </w:r>
+    </w:p>
+    <w:p>
+      <w:r>
+        <w:rPr>
+          <w:noProof/>
+        </w:rPr>
+        <w:drawing>
+          <wp:inline distT="0" distB="0" distL="0" distR="0" wp14:anchorId="0D832C06" wp14:editId="1F9D0CFD">
+            <wp:extent cx="5759450" cy="1437005"/>
+            <wp:effectExtent l="0" t="0" r="0" b="0"/>
+            <wp:docPr id="15" name="Grafik 15"/>
+            <wp:cNvGraphicFramePr>
+              <a:graphicFrameLocks xmlns:a="http://schemas.openxmlformats.org/drawingml/2006/main" noChangeAspect="1"/>
+            </wp:cNvGraphicFramePr>
+            <a:graphic xmlns:a="http://schemas.openxmlformats.org/drawingml/2006/main">
+              <a:graphicData uri="http://schemas.openxmlformats.org/drawingml/2006/picture">
+                <pic:pic xmlns:pic="http://schemas.openxmlformats.org/drawingml/2006/picture">
+                  <pic:nvPicPr>
+                    <pic:cNvPr id="1" name=""/>
+                    <pic:cNvPicPr/>
+                  </pic:nvPicPr>
+                  <pic:blipFill>
+                    <a:blip r:embed="rId24"/>
+                    <a:stretch>
+                      <a:fillRect/>
+                    </a:stretch>
+                  </pic:blipFill>
+                  <pic:spPr>
+                    <a:xfrm>
+                      <a:off x="0" y="0"/>
+                      <a:ext cx="5759450" cy="1437005"/>
+                    </a:xfrm>
+                    <a:prstGeom prst="rect">
+                      <a:avLst/>
+                    </a:prstGeom>
+                  </pic:spPr>
+                </pic:pic>
+              </a:graphicData>
+            </a:graphic>
+          </wp:inline>
+        </w:drawing>
+      </w:r>
+    </w:p>
+    <w:p>
+      <w:r>
+        <w:rPr>
+          <w:noProof/>
+        </w:rPr>
+        <w:lastRenderedPageBreak/>
+        <w:drawing>
+          <wp:inline distT="0" distB="0" distL="0" distR="0" wp14:anchorId="0C864050" wp14:editId="4815C22B">
+            <wp:extent cx="5759450" cy="3025140"/>
+            <wp:effectExtent l="0" t="0" r="0" b="3810"/>
+            <wp:docPr id="16" name="Grafik 16"/>
+            <wp:cNvGraphicFramePr>
+              <a:graphicFrameLocks xmlns:a="http://schemas.openxmlformats.org/drawingml/2006/main" noChangeAspect="1"/>
+            </wp:cNvGraphicFramePr>
+            <a:graphic xmlns:a="http://schemas.openxmlformats.org/drawingml/2006/main">
+              <a:graphicData uri="http://schemas.openxmlformats.org/drawingml/2006/picture">
+                <pic:pic xmlns:pic="http://schemas.openxmlformats.org/drawingml/2006/picture">
+                  <pic:nvPicPr>
+                    <pic:cNvPr id="1" name=""/>
+                    <pic:cNvPicPr/>
+                  </pic:nvPicPr>
+                  <pic:blipFill>
+                    <a:blip r:embed="rId25"/>
+                    <a:stretch>
+                      <a:fillRect/>
+                    </a:stretch>
+                  </pic:blipFill>
+                  <pic:spPr>
+                    <a:xfrm>
+                      <a:off x="0" y="0"/>
+                      <a:ext cx="5759450" cy="3025140"/>
+                    </a:xfrm>
+                    <a:prstGeom prst="rect">
+                      <a:avLst/>
+                    </a:prstGeom>
+                  </pic:spPr>
+                </pic:pic>
+              </a:graphicData>
+            </a:graphic>
+          </wp:inline>
+        </w:drawing>
+      </w:r>
+    </w:p>
+    <w:p/>
+    <w:p>
+      <w:r>
+        <w:rPr>
+          <w:noProof/>
+        </w:rPr>
+        <w:drawing>
+          <wp:inline distT="0" distB="0" distL="0" distR="0" wp14:anchorId="105A58C3" wp14:editId="47A73C77">
+            <wp:extent cx="5759450" cy="2678430"/>
+            <wp:effectExtent l="0" t="0" r="0" b="7620"/>
+            <wp:docPr id="17" name="Grafik 17"/>
+            <wp:cNvGraphicFramePr>
+              <a:graphicFrameLocks xmlns:a="http://schemas.openxmlformats.org/drawingml/2006/main" noChangeAspect="1"/>
+            </wp:cNvGraphicFramePr>
+            <a:graphic xmlns:a="http://schemas.openxmlformats.org/drawingml/2006/main">
+              <a:graphicData uri="http://schemas.openxmlformats.org/drawingml/2006/picture">
+                <pic:pic xmlns:pic="http://schemas.openxmlformats.org/drawingml/2006/picture">
+                  <pic:nvPicPr>
+                    <pic:cNvPr id="1" name=""/>
+                    <pic:cNvPicPr/>
+                  </pic:nvPicPr>
+                  <pic:blipFill>
+                    <a:blip r:embed="rId26"/>
+                    <a:stretch>
+                      <a:fillRect/>
+                    </a:stretch>
+                  </pic:blipFill>
+                  <pic:spPr>
+                    <a:xfrm>
+                      <a:off x="0" y="0"/>
+                      <a:ext cx="5759450" cy="2678430"/>
+                    </a:xfrm>
+                    <a:prstGeom prst="rect">
+                      <a:avLst/>
+                    </a:prstGeom>
+                  </pic:spPr>
+                </pic:pic>
+              </a:graphicData>
+            </a:graphic>
+          </wp:inline>
+        </w:drawing>
+      </w:r>
+    </w:p>
+    <w:p/>
+    <w:p/>
+    <w:p/>
+    <w:p/>
+    <w:p>
+      <w:pPr>
+        <w:pStyle w:val="berschrift2"/>
+        <w:numPr>
+          <w:ilvl w:val="0"/>
+          <w:numId w:val="16"/>
+        </w:numPr>
+      </w:pPr>
+      <w:r>
+        <w:lastRenderedPageBreak/>
+        <w:t>Chart des SMI</w:t>
+      </w:r>
+    </w:p>
+    <w:p>
+      <w:pPr>
+        <w:ind w:left="360"/>
+      </w:pPr>
+      <w:r>
+        <w:rPr>
+          <w:noProof/>
+        </w:rPr>
+        <w:drawing>
+          <wp:inline distT="0" distB="0" distL="0" distR="0" wp14:anchorId="559E2DA5" wp14:editId="3049EBCF">
+            <wp:extent cx="5759450" cy="3624580"/>
+            <wp:effectExtent l="0" t="0" r="0" b="0"/>
+            <wp:docPr id="1" name="Grafik 1"/>
+            <wp:cNvGraphicFramePr>
+              <a:graphicFrameLocks xmlns:a="http://schemas.openxmlformats.org/drawingml/2006/main" noChangeAspect="1"/>
+            </wp:cNvGraphicFramePr>
+            <a:graphic xmlns:a="http://schemas.openxmlformats.org/drawingml/2006/main">
+              <a:graphicData uri="http://schemas.openxmlformats.org/drawingml/2006/picture">
+                <pic:pic xmlns:pic="http://schemas.openxmlformats.org/drawingml/2006/picture">
+                  <pic:nvPicPr>
+                    <pic:cNvPr id="1" name=""/>
+                    <pic:cNvPicPr/>
+                  </pic:nvPicPr>
+                  <pic:blipFill>
+                    <a:blip r:embed="rId27"/>
+                    <a:stretch>
+                      <a:fillRect/>
+                    </a:stretch>
+                  </pic:blipFill>
+                  <pic:spPr>
+                    <a:xfrm>
+                      <a:off x="0" y="0"/>
+                      <a:ext cx="5759450" cy="3624580"/>
+                    </a:xfrm>
+                    <a:prstGeom prst="rect">
+                      <a:avLst/>
+                    </a:prstGeom>
+                  </pic:spPr>
+                </pic:pic>
+              </a:graphicData>
+            </a:graphic>
+          </wp:inline>
+        </w:drawing>
+      </w:r>
+    </w:p>
+    <w:p>
+      <w:pPr>
+        <w:pStyle w:val="Beschriftung"/>
+      </w:pPr>
+      <w:bookmarkStart w:id="36" w:name="_Toc41054872"/>
+      <w:r>
+        <w:t xml:space="preserve">Abbildung </w:t>
+      </w:r>
+      <w:r>
+        <w:fldChar w:fldCharType="begin"/>
+      </w:r>
+      <w:r>
+        <w:instrText xml:space="preserve"> SEQ Abbildung \* ARABIC </w:instrText>
+      </w:r>
+      <w:r>
+        <w:fldChar w:fldCharType="separate"/>
+      </w:r>
+      <w:r>
+        <w:rPr>
+          <w:noProof/>
+        </w:rPr>
+        <w:t>4</w:t>
+      </w:r>
+      <w:r>
+        <w:rPr>
+          <w:noProof/>
+        </w:rPr>
+        <w:fldChar w:fldCharType="end"/>
+      </w:r>
+      <w:r>
+        <w:t>: Chart des SMI von 1991 bis 2020 von Yahoo Finance</w:t>
+      </w:r>
+      <w:bookmarkEnd w:id="36"/>
+    </w:p>
+    <w:p/>
+    <w:p>
       <w:pPr>
         <w:spacing w:line="259" w:lineRule="auto"/>
         <w:jc w:val="left"/>
@@ -4866,13 +5331,7 @@
           <w:rPr>
             <w:rFonts w:ascii="Cambria Math" w:hAnsi="Cambria Math"/>
           </w:rPr>
-          <m:t>=</m:t>
-        </m:r>
-        <m:r>
-          <w:rPr>
-            <w:rFonts w:ascii="Cambria Math" w:hAnsi="Cambria Math"/>
-          </w:rPr>
-          <m:t>r=</m:t>
+          <m:t>=r=</m:t>
         </m:r>
         <m:f>
           <m:fPr>
@@ -5061,19 +5520,7 @@
           <w:rPr>
             <w:rFonts w:ascii="Cambria Math" w:hAnsi="Cambria Math"/>
           </w:rPr>
-          <m:t>:Aktienkurs</m:t>
-        </m:r>
-        <m:r>
-          <w:rPr>
-            <w:rFonts w:ascii="Cambria Math" w:hAnsi="Cambria Math"/>
-          </w:rPr>
-          <m:t xml:space="preserve"> zum Zeitpunkt t</m:t>
-        </m:r>
-        <m:r>
-          <w:rPr>
-            <w:rFonts w:ascii="Cambria Math" w:hAnsi="Cambria Math"/>
-          </w:rPr>
-          <m:t xml:space="preserve">; </m:t>
+          <m:t xml:space="preserve">:Aktienkurs zum Zeitpunkt t; </m:t>
         </m:r>
         <m:sSub>
           <m:sSubPr>
@@ -5137,13 +5584,7 @@
           <w:rPr>
             <w:rFonts w:ascii="Cambria Math" w:hAnsi="Cambria Math"/>
           </w:rPr>
-          <m:t>:Dividende</m:t>
-        </m:r>
-        <m:r>
-          <w:rPr>
-            <w:rFonts w:ascii="Cambria Math" w:hAnsi="Cambria Math"/>
-          </w:rPr>
-          <m:t xml:space="preserve"> zum Zeitpunkt t</m:t>
+          <m:t>:Dividende zum Zeitpunkt t</m:t>
         </m:r>
       </m:oMath>
       <w:r>
@@ -5180,13 +5621,7 @@
           <w:rPr>
             <w:rFonts w:ascii="Cambria Math" w:hAnsi="Cambria Math"/>
           </w:rPr>
-          <m:t>=</m:t>
-        </m:r>
-        <m:r>
-          <w:rPr>
-            <w:rFonts w:ascii="Cambria Math" w:hAnsi="Cambria Math"/>
-          </w:rPr>
-          <m:t>σ=</m:t>
+          <m:t>=σ=</m:t>
         </m:r>
         <m:rad>
           <m:radPr>
@@ -5400,13 +5835,7 @@
               <w:rPr>
                 <w:rFonts w:ascii="Cambria Math" w:hAnsi="Cambria Math"/>
               </w:rPr>
-              <m:t>i</m:t>
-            </m:r>
-            <m:r>
-              <w:rPr>
-                <w:rFonts w:ascii="Cambria Math" w:hAnsi="Cambria Math"/>
-              </w:rPr>
-              <m:t>=1</m:t>
+              <m:t>i=1</m:t>
             </m:r>
           </m:sub>
           <m:sup>
@@ -5521,31 +5950,7 @@
           <w:rPr>
             <w:rFonts w:ascii="Cambria Math" w:hAnsi="Cambria Math"/>
           </w:rPr>
-          <m:t>:</m:t>
-        </m:r>
-        <m:r>
-          <w:rPr>
-            <w:rFonts w:ascii="Cambria Math" w:hAnsi="Cambria Math"/>
-          </w:rPr>
-          <m:t xml:space="preserve">tatsächliche </m:t>
-        </m:r>
-        <m:r>
-          <w:rPr>
-            <w:rFonts w:ascii="Cambria Math" w:hAnsi="Cambria Math"/>
-          </w:rPr>
-          <m:t>Rendite</m:t>
-        </m:r>
-        <m:r>
-          <w:rPr>
-            <w:rFonts w:ascii="Cambria Math" w:hAnsi="Cambria Math"/>
-          </w:rPr>
-          <m:t xml:space="preserve"> </m:t>
-        </m:r>
-        <m:r>
-          <w:rPr>
-            <w:rFonts w:ascii="Cambria Math" w:hAnsi="Cambria Math"/>
-          </w:rPr>
-          <m:t>zum Zeitpunkt i</m:t>
+          <m:t>:tatsächliche Rendite zum Zeitpunkt i</m:t>
         </m:r>
       </m:oMath>
       <w:r>
@@ -5711,19 +6116,7 @@
           <w:rPr>
             <w:rFonts w:ascii="Cambria Math" w:hAnsi="Cambria Math"/>
           </w:rPr>
-          <m:t>n</m:t>
-        </m:r>
-        <m:r>
-          <w:rPr>
-            <w:rFonts w:ascii="Cambria Math" w:hAnsi="Cambria Math"/>
-          </w:rPr>
-          <m:t>:</m:t>
-        </m:r>
-        <m:r>
-          <w:rPr>
-            <w:rFonts w:ascii="Cambria Math" w:hAnsi="Cambria Math"/>
-          </w:rPr>
-          <m:t>Anzahl Aktien;</m:t>
+          <m:t>n:Anzahl Aktien;</m:t>
         </m:r>
         <m:sSub>
           <m:sSubPr>
@@ -6332,13 +6725,7 @@
             <w:rPr>
               <w:rFonts w:ascii="Cambria Math" w:hAnsi="Cambria Math"/>
             </w:rPr>
-            <m:t>:Gewicht der Aktie j;</m:t>
-          </m:r>
-          <m:r>
-            <w:rPr>
-              <w:rFonts w:ascii="Cambria Math" w:hAnsi="Cambria Math"/>
-            </w:rPr>
-            <m:t xml:space="preserve"> </m:t>
+            <m:t xml:space="preserve">:Gewicht der Aktie j; </m:t>
           </m:r>
           <m:sSub>
             <m:sSubPr>
@@ -6370,25 +6757,7 @@
             <w:rPr>
               <w:rFonts w:ascii="Cambria Math" w:eastAsiaTheme="minorEastAsia" w:hAnsi="Cambria Math"/>
             </w:rPr>
-            <m:t>:</m:t>
-          </m:r>
-          <m:r>
-            <w:rPr>
-              <w:rFonts w:ascii="Cambria Math" w:eastAsiaTheme="minorEastAsia" w:hAnsi="Cambria Math"/>
-            </w:rPr>
-            <m:t>Standardabweichung</m:t>
-          </m:r>
-          <m:r>
-            <w:rPr>
-              <w:rFonts w:ascii="Cambria Math" w:eastAsiaTheme="minorEastAsia" w:hAnsi="Cambria Math"/>
-            </w:rPr>
-            <m:t xml:space="preserve"> der Aktie i</m:t>
-          </m:r>
-          <m:r>
-            <w:rPr>
-              <w:rFonts w:ascii="Cambria Math" w:eastAsiaTheme="minorEastAsia" w:hAnsi="Cambria Math"/>
-            </w:rPr>
-            <m:t xml:space="preserve">; </m:t>
+            <m:t xml:space="preserve">:Standardabweichung der Aktie i; </m:t>
           </m:r>
         </m:oMath>
       </m:oMathPara>
@@ -6488,19 +6857,7 @@
           <w:rPr>
             <w:rFonts w:ascii="Cambria Math" w:hAnsi="Cambria Math"/>
           </w:rPr>
-          <m:t>=U=</m:t>
-        </m:r>
-        <m:r>
-          <w:rPr>
-            <w:rFonts w:ascii="Cambria Math" w:hAnsi="Cambria Math"/>
-          </w:rPr>
-          <m:t>μ</m:t>
-        </m:r>
-        <m:r>
-          <w:rPr>
-            <w:rFonts w:ascii="Cambria Math" w:hAnsi="Cambria Math"/>
-          </w:rPr>
-          <m:t>-</m:t>
+          <m:t>=U=μ-</m:t>
         </m:r>
         <m:f>
           <m:fPr>
@@ -6569,6 +6926,9 @@
       </w:r>
       <m:oMath>
         <m:r>
+          <m:rPr>
+            <m:sty m:val="p"/>
+          </m:rPr>
           <w:rPr>
             <w:rFonts w:ascii="Cambria Math" w:eastAsiaTheme="minorEastAsia" w:hAnsi="Cambria Math"/>
           </w:rPr>
@@ -6578,13 +6938,7 @@
           <w:rPr>
             <w:rFonts w:ascii="Cambria Math" w:eastAsiaTheme="minorEastAsia" w:hAnsi="Cambria Math"/>
           </w:rPr>
-          <m:t>A</m:t>
-        </m:r>
-        <m:r>
-          <w:rPr>
-            <w:rFonts w:ascii="Cambria Math" w:eastAsiaTheme="minorEastAsia" w:hAnsi="Cambria Math"/>
-          </w:rPr>
-          <m:t xml:space="preserve">:Grad der Risikoaversion des Investors; </m:t>
+          <m:t xml:space="preserve">A:Grad der Risikoaversion des Investors; </m:t>
         </m:r>
         <m:sSup>
           <m:sSupPr>
@@ -6630,6 +6984,2846 @@
       <w:pPr>
         <w:spacing w:line="259" w:lineRule="auto"/>
         <w:jc w:val="left"/>
+      </w:pPr>
+    </w:p>
+    <w:p>
+      <w:pPr>
+        <w:pStyle w:val="berschrift2"/>
+      </w:pPr>
+      <w:r>
+        <w:t>E</w:t>
+      </w:r>
+      <w:r>
+        <w:tab/>
+        <w:t>R-Code</w:t>
+      </w:r>
+    </w:p>
+    <w:p>
+      <w:pPr>
+        <w:rPr>
+          <w:rFonts w:ascii="Courier New" w:hAnsi="Courier New" w:cs="Courier New"/>
+          <w:sz w:val="16"/>
+          <w:szCs w:val="16"/>
+        </w:rPr>
+      </w:pPr>
+      <w:r>
+        <w:rPr>
+          <w:rFonts w:ascii="Courier New" w:hAnsi="Courier New" w:cs="Courier New"/>
+          <w:sz w:val="16"/>
+          <w:szCs w:val="16"/>
+        </w:rPr>
+        <w:t>#install.packages("quantmod")</w:t>
+      </w:r>
+    </w:p>
+    <w:p>
+      <w:pPr>
+        <w:rPr>
+          <w:rFonts w:ascii="Courier New" w:hAnsi="Courier New" w:cs="Courier New"/>
+          <w:sz w:val="16"/>
+          <w:szCs w:val="16"/>
+        </w:rPr>
+      </w:pPr>
+      <w:r>
+        <w:rPr>
+          <w:rFonts w:ascii="Courier New" w:hAnsi="Courier New" w:cs="Courier New"/>
+          <w:sz w:val="16"/>
+          <w:szCs w:val="16"/>
+        </w:rPr>
+        <w:t>#install.packages("PortfolioAnalytics")</w:t>
+      </w:r>
+    </w:p>
+    <w:p>
+      <w:pPr>
+        <w:rPr>
+          <w:rFonts w:ascii="Courier New" w:hAnsi="Courier New" w:cs="Courier New"/>
+          <w:sz w:val="16"/>
+          <w:szCs w:val="16"/>
+        </w:rPr>
+      </w:pPr>
+      <w:r>
+        <w:rPr>
+          <w:rFonts w:ascii="Courier New" w:hAnsi="Courier New" w:cs="Courier New"/>
+          <w:sz w:val="16"/>
+          <w:szCs w:val="16"/>
+        </w:rPr>
+        <w:t>#install.packages("PerformanceAnalytics")</w:t>
+      </w:r>
+    </w:p>
+    <w:p>
+      <w:pPr>
+        <w:rPr>
+          <w:rFonts w:ascii="Courier New" w:hAnsi="Courier New" w:cs="Courier New"/>
+          <w:sz w:val="16"/>
+          <w:szCs w:val="16"/>
+        </w:rPr>
+      </w:pPr>
+      <w:r>
+        <w:rPr>
+          <w:rFonts w:ascii="Courier New" w:hAnsi="Courier New" w:cs="Courier New"/>
+          <w:sz w:val="16"/>
+          <w:szCs w:val="16"/>
+        </w:rPr>
+        <w:t>#install.packages("ROI")</w:t>
+      </w:r>
+    </w:p>
+    <w:p>
+      <w:pPr>
+        <w:rPr>
+          <w:rFonts w:ascii="Courier New" w:hAnsi="Courier New" w:cs="Courier New"/>
+          <w:sz w:val="16"/>
+          <w:szCs w:val="16"/>
+        </w:rPr>
+      </w:pPr>
+      <w:r>
+        <w:rPr>
+          <w:rFonts w:ascii="Courier New" w:hAnsi="Courier New" w:cs="Courier New"/>
+          <w:sz w:val="16"/>
+          <w:szCs w:val="16"/>
+        </w:rPr>
+        <w:t>#install.packages("ggplot2")</w:t>
+      </w:r>
+    </w:p>
+    <w:p>
+      <w:pPr>
+        <w:rPr>
+          <w:rFonts w:ascii="Courier New" w:hAnsi="Courier New" w:cs="Courier New"/>
+          <w:sz w:val="16"/>
+          <w:szCs w:val="16"/>
+        </w:rPr>
+      </w:pPr>
+      <w:r>
+        <w:rPr>
+          <w:rFonts w:ascii="Courier New" w:hAnsi="Courier New" w:cs="Courier New"/>
+          <w:sz w:val="16"/>
+          <w:szCs w:val="16"/>
+        </w:rPr>
+        <w:t>#install.packages("dplyr")</w:t>
+      </w:r>
+    </w:p>
+    <w:p>
+      <w:pPr>
+        <w:rPr>
+          <w:rFonts w:ascii="Courier New" w:hAnsi="Courier New" w:cs="Courier New"/>
+          <w:sz w:val="16"/>
+          <w:szCs w:val="16"/>
+        </w:rPr>
+      </w:pPr>
+      <w:r>
+        <w:rPr>
+          <w:rFonts w:ascii="Courier New" w:hAnsi="Courier New" w:cs="Courier New"/>
+          <w:sz w:val="16"/>
+          <w:szCs w:val="16"/>
+        </w:rPr>
+        <w:t>#install.packages("forecast")</w:t>
+      </w:r>
+    </w:p>
+    <w:p>
+      <w:pPr>
+        <w:rPr>
+          <w:rFonts w:ascii="Courier New" w:hAnsi="Courier New" w:cs="Courier New"/>
+          <w:sz w:val="16"/>
+          <w:szCs w:val="16"/>
+        </w:rPr>
+      </w:pPr>
+    </w:p>
+    <w:p>
+      <w:pPr>
+        <w:rPr>
+          <w:rFonts w:ascii="Courier New" w:hAnsi="Courier New" w:cs="Courier New"/>
+          <w:sz w:val="16"/>
+          <w:szCs w:val="16"/>
+        </w:rPr>
+      </w:pPr>
+      <w:r>
+        <w:rPr>
+          <w:rFonts w:ascii="Courier New" w:hAnsi="Courier New" w:cs="Courier New"/>
+          <w:sz w:val="16"/>
+          <w:szCs w:val="16"/>
+        </w:rPr>
+        <w:t>library(quantmod)</w:t>
+      </w:r>
+    </w:p>
+    <w:p>
+      <w:pPr>
+        <w:rPr>
+          <w:rFonts w:ascii="Courier New" w:hAnsi="Courier New" w:cs="Courier New"/>
+          <w:sz w:val="16"/>
+          <w:szCs w:val="16"/>
+        </w:rPr>
+      </w:pPr>
+      <w:r>
+        <w:rPr>
+          <w:rFonts w:ascii="Courier New" w:hAnsi="Courier New" w:cs="Courier New"/>
+          <w:sz w:val="16"/>
+          <w:szCs w:val="16"/>
+        </w:rPr>
+        <w:t>library(PortfolioAnalytics)</w:t>
+      </w:r>
+    </w:p>
+    <w:p>
+      <w:pPr>
+        <w:rPr>
+          <w:rFonts w:ascii="Courier New" w:hAnsi="Courier New" w:cs="Courier New"/>
+          <w:sz w:val="16"/>
+          <w:szCs w:val="16"/>
+        </w:rPr>
+      </w:pPr>
+      <w:r>
+        <w:rPr>
+          <w:rFonts w:ascii="Courier New" w:hAnsi="Courier New" w:cs="Courier New"/>
+          <w:sz w:val="16"/>
+          <w:szCs w:val="16"/>
+        </w:rPr>
+        <w:t>library(PerformanceAnalytics)</w:t>
+      </w:r>
+    </w:p>
+    <w:p>
+      <w:pPr>
+        <w:rPr>
+          <w:rFonts w:ascii="Courier New" w:hAnsi="Courier New" w:cs="Courier New"/>
+          <w:sz w:val="16"/>
+          <w:szCs w:val="16"/>
+        </w:rPr>
+      </w:pPr>
+      <w:r>
+        <w:rPr>
+          <w:rFonts w:ascii="Courier New" w:hAnsi="Courier New" w:cs="Courier New"/>
+          <w:sz w:val="16"/>
+          <w:szCs w:val="16"/>
+        </w:rPr>
+        <w:t>library(ROI)</w:t>
+      </w:r>
+    </w:p>
+    <w:p>
+      <w:pPr>
+        <w:rPr>
+          <w:rFonts w:ascii="Courier New" w:hAnsi="Courier New" w:cs="Courier New"/>
+          <w:sz w:val="16"/>
+          <w:szCs w:val="16"/>
+        </w:rPr>
+      </w:pPr>
+      <w:r>
+        <w:rPr>
+          <w:rFonts w:ascii="Courier New" w:hAnsi="Courier New" w:cs="Courier New"/>
+          <w:sz w:val="16"/>
+          <w:szCs w:val="16"/>
+        </w:rPr>
+        <w:t>library(ggplot2)</w:t>
+      </w:r>
+    </w:p>
+    <w:p>
+      <w:pPr>
+        <w:rPr>
+          <w:rFonts w:ascii="Courier New" w:hAnsi="Courier New" w:cs="Courier New"/>
+          <w:sz w:val="16"/>
+          <w:szCs w:val="16"/>
+        </w:rPr>
+      </w:pPr>
+      <w:r>
+        <w:rPr>
+          <w:rFonts w:ascii="Courier New" w:hAnsi="Courier New" w:cs="Courier New"/>
+          <w:sz w:val="16"/>
+          <w:szCs w:val="16"/>
+        </w:rPr>
+        <w:t>library(dplyr)</w:t>
+      </w:r>
+    </w:p>
+    <w:p>
+      <w:pPr>
+        <w:rPr>
+          <w:rFonts w:ascii="Courier New" w:hAnsi="Courier New" w:cs="Courier New"/>
+          <w:sz w:val="16"/>
+          <w:szCs w:val="16"/>
+        </w:rPr>
+      </w:pPr>
+      <w:r>
+        <w:rPr>
+          <w:rFonts w:ascii="Courier New" w:hAnsi="Courier New" w:cs="Courier New"/>
+          <w:sz w:val="16"/>
+          <w:szCs w:val="16"/>
+        </w:rPr>
+        <w:t>library(forecast)</w:t>
+      </w:r>
+    </w:p>
+    <w:p>
+      <w:pPr>
+        <w:rPr>
+          <w:rFonts w:ascii="Courier New" w:hAnsi="Courier New" w:cs="Courier New"/>
+          <w:sz w:val="16"/>
+          <w:szCs w:val="16"/>
+        </w:rPr>
+      </w:pPr>
+    </w:p>
+    <w:p>
+      <w:pPr>
+        <w:rPr>
+          <w:rFonts w:ascii="Courier New" w:hAnsi="Courier New" w:cs="Courier New"/>
+          <w:sz w:val="16"/>
+          <w:szCs w:val="16"/>
+        </w:rPr>
+      </w:pPr>
+      <w:r>
+        <w:rPr>
+          <w:rFonts w:ascii="Courier New" w:hAnsi="Courier New" w:cs="Courier New"/>
+          <w:sz w:val="16"/>
+          <w:szCs w:val="16"/>
+        </w:rPr>
+        <w:lastRenderedPageBreak/>
+        <w:t># colum names for later use, contains all names of SMI companies (except SIKA)</w:t>
+      </w:r>
+    </w:p>
+    <w:p>
+      <w:pPr>
+        <w:rPr>
+          <w:rFonts w:ascii="Courier New" w:hAnsi="Courier New" w:cs="Courier New"/>
+          <w:sz w:val="16"/>
+          <w:szCs w:val="16"/>
+        </w:rPr>
+      </w:pPr>
+      <w:r>
+        <w:rPr>
+          <w:rFonts w:ascii="Courier New" w:hAnsi="Courier New" w:cs="Courier New"/>
+          <w:sz w:val="16"/>
+          <w:szCs w:val="16"/>
+        </w:rPr>
+        <w:t xml:space="preserve">col_names &lt;- c("Zurich", "Roche", "UBS", "Novartis", "SwissRe", "ABB", "SwissLife", </w:t>
+      </w:r>
+      <w:r>
+        <w:rPr>
+          <w:rFonts w:ascii="Courier New" w:hAnsi="Courier New" w:cs="Courier New"/>
+          <w:sz w:val="16"/>
+          <w:szCs w:val="16"/>
+        </w:rPr>
+        <w:br/>
+        <w:t xml:space="preserve">                  </w:t>
+      </w:r>
+      <w:r>
+        <w:rPr>
+          <w:rFonts w:ascii="Courier New" w:hAnsi="Courier New" w:cs="Courier New"/>
+          <w:sz w:val="16"/>
+          <w:szCs w:val="16"/>
+        </w:rPr>
+        <w:t xml:space="preserve">"Lonza", "CreditSuisse", "JuliusBar", "Givaudan", "Nestle", "Swatch", </w:t>
+      </w:r>
+      <w:r>
+        <w:rPr>
+          <w:rFonts w:ascii="Courier New" w:hAnsi="Courier New" w:cs="Courier New"/>
+          <w:sz w:val="16"/>
+          <w:szCs w:val="16"/>
+        </w:rPr>
+        <w:br/>
+        <w:t xml:space="preserve">                  </w:t>
+      </w:r>
+      <w:r>
+        <w:rPr>
+          <w:rFonts w:ascii="Courier New" w:hAnsi="Courier New" w:cs="Courier New"/>
+          <w:sz w:val="16"/>
+          <w:szCs w:val="16"/>
+        </w:rPr>
+        <w:t>"Richemont", "Adecco", "Swisscom", "LafargeHolcim", "SGS", "Geberit")</w:t>
+      </w:r>
+    </w:p>
+    <w:p>
+      <w:pPr>
+        <w:rPr>
+          <w:rFonts w:ascii="Courier New" w:hAnsi="Courier New" w:cs="Courier New"/>
+          <w:sz w:val="16"/>
+          <w:szCs w:val="16"/>
+        </w:rPr>
+      </w:pPr>
+    </w:p>
+    <w:p>
+      <w:pPr>
+        <w:rPr>
+          <w:rFonts w:ascii="Courier New" w:hAnsi="Courier New" w:cs="Courier New"/>
+          <w:sz w:val="16"/>
+          <w:szCs w:val="16"/>
+        </w:rPr>
+      </w:pPr>
+      <w:r>
+        <w:rPr>
+          <w:rFonts w:ascii="Courier New" w:hAnsi="Courier New" w:cs="Courier New"/>
+          <w:sz w:val="16"/>
+          <w:szCs w:val="16"/>
+        </w:rPr>
+        <w:t># Downloading required data via Yahoo Finance API</w:t>
+      </w:r>
+    </w:p>
+    <w:p>
+      <w:pPr>
+        <w:rPr>
+          <w:rFonts w:ascii="Courier New" w:hAnsi="Courier New" w:cs="Courier New"/>
+          <w:sz w:val="16"/>
+          <w:szCs w:val="16"/>
+        </w:rPr>
+      </w:pPr>
+      <w:r>
+        <w:rPr>
+          <w:rFonts w:ascii="Courier New" w:hAnsi="Courier New" w:cs="Courier New"/>
+          <w:sz w:val="16"/>
+          <w:szCs w:val="16"/>
+        </w:rPr>
+        <w:t># it contains all SMI stock prices</w:t>
+      </w:r>
+    </w:p>
+    <w:p>
+      <w:pPr>
+        <w:rPr>
+          <w:rFonts w:ascii="Courier New" w:hAnsi="Courier New" w:cs="Courier New"/>
+          <w:sz w:val="16"/>
+          <w:szCs w:val="16"/>
+        </w:rPr>
+      </w:pPr>
+      <w:r>
+        <w:rPr>
+          <w:rFonts w:ascii="Courier New" w:hAnsi="Courier New" w:cs="Courier New"/>
+          <w:sz w:val="16"/>
+          <w:szCs w:val="16"/>
+        </w:rPr>
+        <w:t>data &lt;- NULL</w:t>
+      </w:r>
+    </w:p>
+    <w:p>
+      <w:pPr>
+        <w:rPr>
+          <w:rFonts w:ascii="Courier New" w:hAnsi="Courier New" w:cs="Courier New"/>
+          <w:sz w:val="16"/>
+          <w:szCs w:val="16"/>
+        </w:rPr>
+      </w:pPr>
+    </w:p>
+    <w:p>
+      <w:pPr>
+        <w:rPr>
+          <w:rFonts w:ascii="Courier New" w:hAnsi="Courier New" w:cs="Courier New"/>
+          <w:sz w:val="16"/>
+          <w:szCs w:val="16"/>
+        </w:rPr>
+      </w:pPr>
+      <w:r>
+        <w:rPr>
+          <w:rFonts w:ascii="Courier New" w:hAnsi="Courier New" w:cs="Courier New"/>
+          <w:sz w:val="16"/>
+          <w:szCs w:val="16"/>
+        </w:rPr>
+        <w:t># contains the ticker names from Yahoo Finance to download. It has all tickers from the SMI except SIKA</w:t>
+      </w:r>
+    </w:p>
+    <w:p>
+      <w:pPr>
+        <w:rPr>
+          <w:rFonts w:ascii="Courier New" w:hAnsi="Courier New" w:cs="Courier New"/>
+          <w:sz w:val="16"/>
+          <w:szCs w:val="16"/>
+        </w:rPr>
+      </w:pPr>
+      <w:r>
+        <w:rPr>
+          <w:rFonts w:ascii="Courier New" w:hAnsi="Courier New" w:cs="Courier New"/>
+          <w:sz w:val="16"/>
+          <w:szCs w:val="16"/>
+        </w:rPr>
+        <w:t>tickers_index &lt;- c("ZURN.SW", "ROG.SW", "UBSG.SW", "NOVN.SW", "SREN.SW", "ABBN.SW", "SLHN.SW", "LONN.SW", "CSGN.SW", "BAER.SW", "GIVN.SW", "NESN.SW", "UHR.SW", "CFR.SW", "ADEN.SW", "SCMN.SW", "LHN.SW", "SGSN.SW", "GEBN.SW")</w:t>
+      </w:r>
+    </w:p>
+    <w:p>
+      <w:pPr>
+        <w:rPr>
+          <w:rFonts w:ascii="Courier New" w:hAnsi="Courier New" w:cs="Courier New"/>
+          <w:sz w:val="16"/>
+          <w:szCs w:val="16"/>
+        </w:rPr>
+      </w:pPr>
+    </w:p>
+    <w:p>
+      <w:pPr>
+        <w:rPr>
+          <w:rFonts w:ascii="Courier New" w:hAnsi="Courier New" w:cs="Courier New"/>
+          <w:sz w:val="16"/>
+          <w:szCs w:val="16"/>
+        </w:rPr>
+      </w:pPr>
+      <w:r>
+        <w:rPr>
+          <w:rFonts w:ascii="Courier New" w:hAnsi="Courier New" w:cs="Courier New"/>
+          <w:sz w:val="16"/>
+          <w:szCs w:val="16"/>
+        </w:rPr>
+        <w:t># Download the share data from Yahoo Finance. Only use the adjusted column</w:t>
+      </w:r>
+    </w:p>
+    <w:p>
+      <w:pPr>
+        <w:rPr>
+          <w:rFonts w:ascii="Courier New" w:hAnsi="Courier New" w:cs="Courier New"/>
+          <w:sz w:val="16"/>
+          <w:szCs w:val="16"/>
+        </w:rPr>
+      </w:pPr>
+      <w:r>
+        <w:rPr>
+          <w:rFonts w:ascii="Courier New" w:hAnsi="Courier New" w:cs="Courier New"/>
+          <w:sz w:val="16"/>
+          <w:szCs w:val="16"/>
+        </w:rPr>
+        <w:t>for (Ticker in tickers_index){</w:t>
+      </w:r>
+    </w:p>
+    <w:p>
+      <w:pPr>
+        <w:rPr>
+          <w:rFonts w:ascii="Courier New" w:hAnsi="Courier New" w:cs="Courier New"/>
+          <w:sz w:val="16"/>
+          <w:szCs w:val="16"/>
+        </w:rPr>
+      </w:pPr>
+      <w:r>
+        <w:rPr>
+          <w:rFonts w:ascii="Courier New" w:hAnsi="Courier New" w:cs="Courier New"/>
+          <w:sz w:val="16"/>
+          <w:szCs w:val="16"/>
+        </w:rPr>
+        <w:t xml:space="preserve">  data &lt;- cbind(data,</w:t>
+      </w:r>
+    </w:p>
+    <w:p>
+      <w:pPr>
+        <w:rPr>
+          <w:rFonts w:ascii="Courier New" w:hAnsi="Courier New" w:cs="Courier New"/>
+          <w:sz w:val="16"/>
+          <w:szCs w:val="16"/>
+        </w:rPr>
+      </w:pPr>
+      <w:r>
+        <w:rPr>
+          <w:rFonts w:ascii="Courier New" w:hAnsi="Courier New" w:cs="Courier New"/>
+          <w:sz w:val="16"/>
+          <w:szCs w:val="16"/>
+        </w:rPr>
+        <w:t xml:space="preserve">                getSymbols.yahoo(Ticker, from="2010-01-01", to="2020-05-08", </w:t>
+      </w:r>
+    </w:p>
+    <w:p>
+      <w:pPr>
+        <w:rPr>
+          <w:rFonts w:ascii="Courier New" w:hAnsi="Courier New" w:cs="Courier New"/>
+          <w:sz w:val="16"/>
+          <w:szCs w:val="16"/>
+        </w:rPr>
+      </w:pPr>
+      <w:r>
+        <w:rPr>
+          <w:rFonts w:ascii="Courier New" w:hAnsi="Courier New" w:cs="Courier New"/>
+          <w:sz w:val="16"/>
+          <w:szCs w:val="16"/>
+        </w:rPr>
+        <w:t xml:space="preserve">                                 </w:t>
+      </w:r>
+      <w:r>
+        <w:rPr>
+          <w:rFonts w:ascii="Courier New" w:hAnsi="Courier New" w:cs="Courier New"/>
+          <w:sz w:val="16"/>
+          <w:szCs w:val="16"/>
+        </w:rPr>
+        <w:t>periodicity = "weekly",</w:t>
+      </w:r>
+      <w:r>
+        <w:rPr>
+          <w:rFonts w:ascii="Courier New" w:hAnsi="Courier New" w:cs="Courier New"/>
+          <w:sz w:val="16"/>
+          <w:szCs w:val="16"/>
+        </w:rPr>
+        <w:t xml:space="preserve"> </w:t>
+      </w:r>
+      <w:r>
+        <w:rPr>
+          <w:rFonts w:ascii="Courier New" w:hAnsi="Courier New" w:cs="Courier New"/>
+          <w:sz w:val="16"/>
+          <w:szCs w:val="16"/>
+        </w:rPr>
+        <w:t>auto.assign=FALSE)[,6])</w:t>
+      </w:r>
+    </w:p>
+    <w:p>
+      <w:pPr>
+        <w:rPr>
+          <w:rFonts w:ascii="Courier New" w:hAnsi="Courier New" w:cs="Courier New"/>
+          <w:sz w:val="16"/>
+          <w:szCs w:val="16"/>
+        </w:rPr>
+      </w:pPr>
+      <w:r>
+        <w:rPr>
+          <w:rFonts w:ascii="Courier New" w:hAnsi="Courier New" w:cs="Courier New"/>
+          <w:sz w:val="16"/>
+          <w:szCs w:val="16"/>
+        </w:rPr>
+        <w:t xml:space="preserve">  </w:t>
+      </w:r>
+    </w:p>
+    <w:p>
+      <w:pPr>
+        <w:rPr>
+          <w:rFonts w:ascii="Courier New" w:hAnsi="Courier New" w:cs="Courier New"/>
+          <w:sz w:val="16"/>
+          <w:szCs w:val="16"/>
+        </w:rPr>
+      </w:pPr>
+      <w:r>
+        <w:rPr>
+          <w:rFonts w:ascii="Courier New" w:hAnsi="Courier New" w:cs="Courier New"/>
+          <w:sz w:val="16"/>
+          <w:szCs w:val="16"/>
+        </w:rPr>
+        <w:t>}</w:t>
+      </w:r>
+    </w:p>
+    <w:p>
+      <w:pPr>
+        <w:rPr>
+          <w:rFonts w:ascii="Courier New" w:hAnsi="Courier New" w:cs="Courier New"/>
+          <w:sz w:val="16"/>
+          <w:szCs w:val="16"/>
+        </w:rPr>
+      </w:pPr>
+    </w:p>
+    <w:p>
+      <w:pPr>
+        <w:rPr>
+          <w:rFonts w:ascii="Courier New" w:hAnsi="Courier New" w:cs="Courier New"/>
+          <w:sz w:val="16"/>
+          <w:szCs w:val="16"/>
+        </w:rPr>
+      </w:pPr>
+      <w:r>
+        <w:rPr>
+          <w:rFonts w:ascii="Courier New" w:hAnsi="Courier New" w:cs="Courier New"/>
+          <w:sz w:val="16"/>
+          <w:szCs w:val="16"/>
+        </w:rPr>
+        <w:t>colnames(data) &lt;- col_names</w:t>
+      </w:r>
+    </w:p>
+    <w:p>
+      <w:pPr>
+        <w:rPr>
+          <w:rFonts w:ascii="Courier New" w:hAnsi="Courier New" w:cs="Courier New"/>
+          <w:sz w:val="16"/>
+          <w:szCs w:val="16"/>
+        </w:rPr>
+      </w:pPr>
+    </w:p>
+    <w:p>
+      <w:pPr>
+        <w:rPr>
+          <w:rFonts w:ascii="Courier New" w:hAnsi="Courier New" w:cs="Courier New"/>
+          <w:sz w:val="16"/>
+          <w:szCs w:val="16"/>
+        </w:rPr>
+      </w:pPr>
+      <w:r>
+        <w:rPr>
+          <w:rFonts w:ascii="Courier New" w:hAnsi="Courier New" w:cs="Courier New"/>
+          <w:sz w:val="16"/>
+          <w:szCs w:val="16"/>
+        </w:rPr>
+        <w:t>head(data)</w:t>
+      </w:r>
+    </w:p>
+    <w:p>
+      <w:pPr>
+        <w:rPr>
+          <w:rFonts w:ascii="Courier New" w:hAnsi="Courier New" w:cs="Courier New"/>
+          <w:sz w:val="16"/>
+          <w:szCs w:val="16"/>
+        </w:rPr>
+      </w:pPr>
+    </w:p>
+    <w:p>
+      <w:pPr>
+        <w:rPr>
+          <w:rFonts w:ascii="Courier New" w:hAnsi="Courier New" w:cs="Courier New"/>
+          <w:sz w:val="16"/>
+          <w:szCs w:val="16"/>
+        </w:rPr>
+      </w:pPr>
+      <w:r>
+        <w:rPr>
+          <w:rFonts w:ascii="Courier New" w:hAnsi="Courier New" w:cs="Courier New"/>
+          <w:sz w:val="16"/>
+          <w:szCs w:val="16"/>
+        </w:rPr>
+        <w:t># calculate the returns for the alle shares</w:t>
+      </w:r>
+    </w:p>
+    <w:p>
+      <w:pPr>
+        <w:rPr>
+          <w:rFonts w:ascii="Courier New" w:hAnsi="Courier New" w:cs="Courier New"/>
+          <w:sz w:val="16"/>
+          <w:szCs w:val="16"/>
+        </w:rPr>
+      </w:pPr>
+      <w:r>
+        <w:rPr>
+          <w:rFonts w:ascii="Courier New" w:hAnsi="Courier New" w:cs="Courier New"/>
+          <w:sz w:val="16"/>
+          <w:szCs w:val="16"/>
+        </w:rPr>
+        <w:t>returns &lt;- Return.calculate(data, method = "simple")</w:t>
+      </w:r>
+    </w:p>
+    <w:p>
+      <w:pPr>
+        <w:rPr>
+          <w:rFonts w:ascii="Courier New" w:hAnsi="Courier New" w:cs="Courier New"/>
+          <w:sz w:val="16"/>
+          <w:szCs w:val="16"/>
+        </w:rPr>
+      </w:pPr>
+      <w:r>
+        <w:rPr>
+          <w:rFonts w:ascii="Courier New" w:hAnsi="Courier New" w:cs="Courier New"/>
+          <w:sz w:val="16"/>
+          <w:szCs w:val="16"/>
+        </w:rPr>
+        <w:t># eliminate the first row because there isn't any return</w:t>
+      </w:r>
+    </w:p>
+    <w:p>
+      <w:pPr>
+        <w:rPr>
+          <w:rFonts w:ascii="Courier New" w:hAnsi="Courier New" w:cs="Courier New"/>
+          <w:sz w:val="16"/>
+          <w:szCs w:val="16"/>
+        </w:rPr>
+      </w:pPr>
+      <w:r>
+        <w:rPr>
+          <w:rFonts w:ascii="Courier New" w:hAnsi="Courier New" w:cs="Courier New"/>
+          <w:sz w:val="16"/>
+          <w:szCs w:val="16"/>
+        </w:rPr>
+        <w:t>returns &lt;- returns[-1, ]</w:t>
+      </w:r>
+    </w:p>
+    <w:p>
+      <w:pPr>
+        <w:rPr>
+          <w:rFonts w:ascii="Courier New" w:hAnsi="Courier New" w:cs="Courier New"/>
+          <w:sz w:val="16"/>
+          <w:szCs w:val="16"/>
+        </w:rPr>
+      </w:pPr>
+      <w:r>
+        <w:rPr>
+          <w:rFonts w:ascii="Courier New" w:hAnsi="Courier New" w:cs="Courier New"/>
+          <w:sz w:val="16"/>
+          <w:szCs w:val="16"/>
+        </w:rPr>
+        <w:t>head(returns)</w:t>
+      </w:r>
+    </w:p>
+    <w:p>
+      <w:pPr>
+        <w:rPr>
+          <w:rFonts w:ascii="Courier New" w:hAnsi="Courier New" w:cs="Courier New"/>
+          <w:sz w:val="16"/>
+          <w:szCs w:val="16"/>
+        </w:rPr>
+      </w:pPr>
+    </w:p>
+    <w:p>
+      <w:pPr>
+        <w:rPr>
+          <w:rFonts w:ascii="Courier New" w:hAnsi="Courier New" w:cs="Courier New"/>
+          <w:sz w:val="16"/>
+          <w:szCs w:val="16"/>
+        </w:rPr>
+      </w:pPr>
+      <w:r>
+        <w:rPr>
+          <w:rFonts w:ascii="Courier New" w:hAnsi="Courier New" w:cs="Courier New"/>
+          <w:sz w:val="16"/>
+          <w:szCs w:val="16"/>
+        </w:rPr>
+        <w:t># define the portfolio definition. One share can have 30% maximum. This is defined in the box constrained.</w:t>
+      </w:r>
+    </w:p>
+    <w:p>
+      <w:pPr>
+        <w:rPr>
+          <w:rFonts w:ascii="Courier New" w:hAnsi="Courier New" w:cs="Courier New"/>
+          <w:sz w:val="16"/>
+          <w:szCs w:val="16"/>
+        </w:rPr>
+      </w:pPr>
+      <w:r>
+        <w:rPr>
+          <w:rFonts w:ascii="Courier New" w:hAnsi="Courier New" w:cs="Courier New"/>
+          <w:sz w:val="16"/>
+          <w:szCs w:val="16"/>
+        </w:rPr>
+        <w:t>port_spec &lt;- portfolio.spec(assets = col_names)</w:t>
+      </w:r>
+    </w:p>
+    <w:p>
+      <w:pPr>
+        <w:rPr>
+          <w:rFonts w:ascii="Courier New" w:hAnsi="Courier New" w:cs="Courier New"/>
+          <w:sz w:val="16"/>
+          <w:szCs w:val="16"/>
+        </w:rPr>
+      </w:pPr>
+      <w:r>
+        <w:rPr>
+          <w:rFonts w:ascii="Courier New" w:hAnsi="Courier New" w:cs="Courier New"/>
+          <w:sz w:val="16"/>
+          <w:szCs w:val="16"/>
+        </w:rPr>
+        <w:t>port_spec &lt;- add.constraint(portfolio = port_spec, type = "full_investment")</w:t>
+      </w:r>
+    </w:p>
+    <w:p>
+      <w:pPr>
+        <w:rPr>
+          <w:rFonts w:ascii="Courier New" w:hAnsi="Courier New" w:cs="Courier New"/>
+          <w:sz w:val="16"/>
+          <w:szCs w:val="16"/>
+        </w:rPr>
+      </w:pPr>
+      <w:r>
+        <w:rPr>
+          <w:rFonts w:ascii="Courier New" w:hAnsi="Courier New" w:cs="Courier New"/>
+          <w:sz w:val="16"/>
+          <w:szCs w:val="16"/>
+        </w:rPr>
+        <w:t>port_spec &lt;- add.constraint(portfolio = port_spec, type = "long_only")</w:t>
+      </w:r>
+    </w:p>
+    <w:p>
+      <w:pPr>
+        <w:rPr>
+          <w:rFonts w:ascii="Courier New" w:hAnsi="Courier New" w:cs="Courier New"/>
+          <w:sz w:val="16"/>
+          <w:szCs w:val="16"/>
+        </w:rPr>
+      </w:pPr>
+      <w:r>
+        <w:rPr>
+          <w:rFonts w:ascii="Courier New" w:hAnsi="Courier New" w:cs="Courier New"/>
+          <w:sz w:val="16"/>
+          <w:szCs w:val="16"/>
+        </w:rPr>
+        <w:t>port_spec &lt;- add.constraint(portfolio = port_spec, type = "box", min = 0.0, max = 0.3)</w:t>
+      </w:r>
+    </w:p>
+    <w:p>
+      <w:pPr>
+        <w:rPr>
+          <w:rFonts w:ascii="Courier New" w:hAnsi="Courier New" w:cs="Courier New"/>
+          <w:sz w:val="16"/>
+          <w:szCs w:val="16"/>
+        </w:rPr>
+      </w:pPr>
+    </w:p>
+    <w:p>
+      <w:pPr>
+        <w:rPr>
+          <w:rFonts w:ascii="Courier New" w:hAnsi="Courier New" w:cs="Courier New"/>
+          <w:sz w:val="16"/>
+          <w:szCs w:val="16"/>
+        </w:rPr>
+      </w:pPr>
+      <w:r>
+        <w:rPr>
+          <w:rFonts w:ascii="Courier New" w:hAnsi="Courier New" w:cs="Courier New"/>
+          <w:sz w:val="16"/>
+          <w:szCs w:val="16"/>
+        </w:rPr>
+        <w:t># define the standard deviation and mean for the portfolio as objectives</w:t>
+      </w:r>
+    </w:p>
+    <w:p>
+      <w:pPr>
+        <w:rPr>
+          <w:rFonts w:ascii="Courier New" w:hAnsi="Courier New" w:cs="Courier New"/>
+          <w:sz w:val="16"/>
+          <w:szCs w:val="16"/>
+        </w:rPr>
+      </w:pPr>
+      <w:r>
+        <w:rPr>
+          <w:rFonts w:ascii="Courier New" w:hAnsi="Courier New" w:cs="Courier New"/>
+          <w:sz w:val="16"/>
+          <w:szCs w:val="16"/>
+        </w:rPr>
+        <w:t>portMeanVar = port_spec</w:t>
+      </w:r>
+    </w:p>
+    <w:p>
+      <w:pPr>
+        <w:rPr>
+          <w:rFonts w:ascii="Courier New" w:hAnsi="Courier New" w:cs="Courier New"/>
+          <w:sz w:val="16"/>
+          <w:szCs w:val="16"/>
+        </w:rPr>
+      </w:pPr>
+      <w:r>
+        <w:rPr>
+          <w:rFonts w:ascii="Courier New" w:hAnsi="Courier New" w:cs="Courier New"/>
+          <w:sz w:val="16"/>
+          <w:szCs w:val="16"/>
+        </w:rPr>
+        <w:t>portMeanVar &lt;- add.objective(portfolio = portMeanVar, type = "risk", name = "StdDev")</w:t>
+      </w:r>
+    </w:p>
+    <w:p>
+      <w:pPr>
+        <w:rPr>
+          <w:rFonts w:ascii="Courier New" w:hAnsi="Courier New" w:cs="Courier New"/>
+          <w:sz w:val="16"/>
+          <w:szCs w:val="16"/>
+        </w:rPr>
+      </w:pPr>
+      <w:r>
+        <w:rPr>
+          <w:rFonts w:ascii="Courier New" w:hAnsi="Courier New" w:cs="Courier New"/>
+          <w:sz w:val="16"/>
+          <w:szCs w:val="16"/>
+        </w:rPr>
+        <w:t>portMeanVar &lt;- add.objective(portfolio = portMeanVar, type = "return", name = "mean")</w:t>
+      </w:r>
+    </w:p>
+    <w:p>
+      <w:pPr>
+        <w:rPr>
+          <w:rFonts w:ascii="Courier New" w:hAnsi="Courier New" w:cs="Courier New"/>
+          <w:sz w:val="16"/>
+          <w:szCs w:val="16"/>
+        </w:rPr>
+      </w:pPr>
+      <w:r>
+        <w:rPr>
+          <w:rFonts w:ascii="Courier New" w:hAnsi="Courier New" w:cs="Courier New"/>
+          <w:sz w:val="16"/>
+          <w:szCs w:val="16"/>
+        </w:rPr>
+        <w:lastRenderedPageBreak/>
+        <w:t>portMeanVar</w:t>
+      </w:r>
+    </w:p>
+    <w:p>
+      <w:pPr>
+        <w:rPr>
+          <w:rFonts w:ascii="Courier New" w:hAnsi="Courier New" w:cs="Courier New"/>
+          <w:sz w:val="16"/>
+          <w:szCs w:val="16"/>
+        </w:rPr>
+      </w:pPr>
+    </w:p>
+    <w:p>
+      <w:pPr>
+        <w:rPr>
+          <w:rFonts w:ascii="Courier New" w:hAnsi="Courier New" w:cs="Courier New"/>
+          <w:sz w:val="16"/>
+          <w:szCs w:val="16"/>
+        </w:rPr>
+      </w:pPr>
+      <w:r>
+        <w:rPr>
+          <w:rFonts w:ascii="Courier New" w:hAnsi="Courier New" w:cs="Courier New"/>
+          <w:sz w:val="16"/>
+          <w:szCs w:val="16"/>
+        </w:rPr>
+        <w:t># calculate the optimal portfolio based on the ROI method</w:t>
+      </w:r>
+    </w:p>
+    <w:p>
+      <w:pPr>
+        <w:rPr>
+          <w:rFonts w:ascii="Courier New" w:hAnsi="Courier New" w:cs="Courier New"/>
+          <w:sz w:val="16"/>
+          <w:szCs w:val="16"/>
+        </w:rPr>
+      </w:pPr>
+      <w:r>
+        <w:rPr>
+          <w:rFonts w:ascii="Courier New" w:hAnsi="Courier New" w:cs="Courier New"/>
+          <w:sz w:val="16"/>
+          <w:szCs w:val="16"/>
+        </w:rPr>
+        <w:t>opt_single &lt;- optimize.portfolio(R = returns, portfolio = portMeanVar, optimize_method = "ROI")</w:t>
+      </w:r>
+    </w:p>
+    <w:p>
+      <w:pPr>
+        <w:rPr>
+          <w:rFonts w:ascii="Courier New" w:hAnsi="Courier New" w:cs="Courier New"/>
+          <w:sz w:val="16"/>
+          <w:szCs w:val="16"/>
+        </w:rPr>
+      </w:pPr>
+    </w:p>
+    <w:p>
+      <w:pPr>
+        <w:rPr>
+          <w:rFonts w:ascii="Courier New" w:hAnsi="Courier New" w:cs="Courier New"/>
+          <w:sz w:val="16"/>
+          <w:szCs w:val="16"/>
+        </w:rPr>
+      </w:pPr>
+    </w:p>
+    <w:p>
+      <w:pPr>
+        <w:rPr>
+          <w:rFonts w:ascii="Courier New" w:hAnsi="Courier New" w:cs="Courier New"/>
+          <w:sz w:val="16"/>
+          <w:szCs w:val="16"/>
+        </w:rPr>
+      </w:pPr>
+      <w:r>
+        <w:rPr>
+          <w:rFonts w:ascii="Courier New" w:hAnsi="Courier New" w:cs="Courier New"/>
+          <w:sz w:val="16"/>
+          <w:szCs w:val="16"/>
+        </w:rPr>
+        <w:t>minVarReturns &lt;- Return.portfolio(returns, weight = extractWeights(opt_single))</w:t>
+      </w:r>
+    </w:p>
+    <w:p>
+      <w:pPr>
+        <w:rPr>
+          <w:rFonts w:ascii="Courier New" w:hAnsi="Courier New" w:cs="Courier New"/>
+          <w:sz w:val="16"/>
+          <w:szCs w:val="16"/>
+        </w:rPr>
+      </w:pPr>
+      <w:r>
+        <w:rPr>
+          <w:rFonts w:ascii="Courier New" w:hAnsi="Courier New" w:cs="Courier New"/>
+          <w:sz w:val="16"/>
+          <w:szCs w:val="16"/>
+        </w:rPr>
+        <w:t>table.AnnualizedReturns(R = minVarReturns, Rf = 0.01/250)</w:t>
+      </w:r>
+    </w:p>
+    <w:p>
+      <w:pPr>
+        <w:rPr>
+          <w:rFonts w:ascii="Courier New" w:hAnsi="Courier New" w:cs="Courier New"/>
+          <w:sz w:val="16"/>
+          <w:szCs w:val="16"/>
+        </w:rPr>
+      </w:pPr>
+      <w:r>
+        <w:rPr>
+          <w:rFonts w:ascii="Courier New" w:hAnsi="Courier New" w:cs="Courier New"/>
+          <w:sz w:val="16"/>
+          <w:szCs w:val="16"/>
+        </w:rPr>
+        <w:t>chart.Weights(opt_single)</w:t>
+      </w:r>
+    </w:p>
+    <w:p>
+      <w:pPr>
+        <w:rPr>
+          <w:rFonts w:ascii="Courier New" w:hAnsi="Courier New" w:cs="Courier New"/>
+          <w:sz w:val="16"/>
+          <w:szCs w:val="16"/>
+        </w:rPr>
+      </w:pPr>
+      <w:r>
+        <w:rPr>
+          <w:rFonts w:ascii="Courier New" w:hAnsi="Courier New" w:cs="Courier New"/>
+          <w:sz w:val="16"/>
+          <w:szCs w:val="16"/>
+        </w:rPr>
+        <w:t>charts.PerformanceSummary(returns, weights = extractWeights(opt_single), main = "Performance Summary")</w:t>
+      </w:r>
+    </w:p>
+    <w:p>
+      <w:pPr>
+        <w:rPr>
+          <w:rFonts w:ascii="Courier New" w:hAnsi="Courier New" w:cs="Courier New"/>
+          <w:sz w:val="16"/>
+          <w:szCs w:val="16"/>
+        </w:rPr>
+      </w:pPr>
+    </w:p>
+    <w:p>
+      <w:pPr>
+        <w:rPr>
+          <w:rFonts w:ascii="Courier New" w:hAnsi="Courier New" w:cs="Courier New"/>
+          <w:sz w:val="16"/>
+          <w:szCs w:val="16"/>
+        </w:rPr>
+      </w:pPr>
+      <w:r>
+        <w:rPr>
+          <w:rFonts w:ascii="Courier New" w:hAnsi="Courier New" w:cs="Courier New"/>
+          <w:sz w:val="16"/>
+          <w:szCs w:val="16"/>
+        </w:rPr>
+        <w:t>meanvar.portf &lt;- add.objective(portfolio = port_spec, type = "risk", name = "var", risk_aversion = 10)</w:t>
+      </w:r>
+    </w:p>
+    <w:p>
+      <w:pPr>
+        <w:rPr>
+          <w:rFonts w:ascii="Courier New" w:hAnsi="Courier New" w:cs="Courier New"/>
+          <w:sz w:val="16"/>
+          <w:szCs w:val="16"/>
+        </w:rPr>
+      </w:pPr>
+      <w:r>
+        <w:rPr>
+          <w:rFonts w:ascii="Courier New" w:hAnsi="Courier New" w:cs="Courier New"/>
+          <w:sz w:val="16"/>
+          <w:szCs w:val="16"/>
+        </w:rPr>
+        <w:t>meanvar.portf &lt;- add.objective(portfolio = meanvar.portf, type = "return", name = "mean")</w:t>
+      </w:r>
+    </w:p>
+    <w:p>
+      <w:pPr>
+        <w:rPr>
+          <w:rFonts w:ascii="Courier New" w:hAnsi="Courier New" w:cs="Courier New"/>
+          <w:sz w:val="16"/>
+          <w:szCs w:val="16"/>
+        </w:rPr>
+      </w:pPr>
+      <w:r>
+        <w:rPr>
+          <w:rFonts w:ascii="Courier New" w:hAnsi="Courier New" w:cs="Courier New"/>
+          <w:sz w:val="16"/>
+          <w:szCs w:val="16"/>
+        </w:rPr>
+        <w:t>meanvar.ef &lt;- create.EfficientFrontier(R = returns, portfolio = port_spec, type = "mean-StdDev")</w:t>
+      </w:r>
+    </w:p>
+    <w:p>
+      <w:pPr>
+        <w:rPr>
+          <w:rFonts w:ascii="Courier New" w:hAnsi="Courier New" w:cs="Courier New"/>
+          <w:sz w:val="16"/>
+          <w:szCs w:val="16"/>
+        </w:rPr>
+      </w:pPr>
+      <w:r>
+        <w:rPr>
+          <w:rFonts w:ascii="Courier New" w:hAnsi="Courier New" w:cs="Courier New"/>
+          <w:sz w:val="16"/>
+          <w:szCs w:val="16"/>
+        </w:rPr>
+        <w:t>meanvar.ef</w:t>
+      </w:r>
+    </w:p>
+    <w:p>
+      <w:pPr>
+        <w:rPr>
+          <w:rFonts w:ascii="Courier New" w:hAnsi="Courier New" w:cs="Courier New"/>
+          <w:sz w:val="16"/>
+          <w:szCs w:val="16"/>
+        </w:rPr>
+      </w:pPr>
+    </w:p>
+    <w:p>
+      <w:pPr>
+        <w:rPr>
+          <w:rFonts w:ascii="Courier New" w:hAnsi="Courier New" w:cs="Courier New"/>
+          <w:sz w:val="16"/>
+          <w:szCs w:val="16"/>
+        </w:rPr>
+      </w:pPr>
+      <w:r>
+        <w:rPr>
+          <w:rFonts w:ascii="Courier New" w:hAnsi="Courier New" w:cs="Courier New"/>
+          <w:sz w:val="16"/>
+          <w:szCs w:val="16"/>
+        </w:rPr>
+        <w:t># plot the Efficient Frontier for the whole SMI</w:t>
+      </w:r>
+    </w:p>
+    <w:p>
+      <w:pPr>
+        <w:rPr>
+          <w:rFonts w:ascii="Courier New" w:hAnsi="Courier New" w:cs="Courier New"/>
+          <w:sz w:val="16"/>
+          <w:szCs w:val="16"/>
+        </w:rPr>
+      </w:pPr>
+      <w:r>
+        <w:rPr>
+          <w:rFonts w:ascii="Courier New" w:hAnsi="Courier New" w:cs="Courier New"/>
+          <w:sz w:val="16"/>
+          <w:szCs w:val="16"/>
+        </w:rPr>
+        <w:t xml:space="preserve">chart.EfficientFrontier(meanvar.ef, match.col="StdDev", type="l", </w:t>
+      </w:r>
+    </w:p>
+    <w:p>
+      <w:pPr>
+        <w:rPr>
+          <w:rFonts w:ascii="Courier New" w:hAnsi="Courier New" w:cs="Courier New"/>
+          <w:sz w:val="16"/>
+          <w:szCs w:val="16"/>
+        </w:rPr>
+      </w:pPr>
+      <w:r>
+        <w:rPr>
+          <w:rFonts w:ascii="Courier New" w:hAnsi="Courier New" w:cs="Courier New"/>
+          <w:sz w:val="16"/>
+          <w:szCs w:val="16"/>
+        </w:rPr>
+        <w:t xml:space="preserve">                        RAR.text="Sharpe Ratio", pch=4)</w:t>
+      </w:r>
+    </w:p>
+    <w:p>
+      <w:pPr>
+        <w:rPr>
+          <w:rFonts w:ascii="Courier New" w:hAnsi="Courier New" w:cs="Courier New"/>
+          <w:sz w:val="16"/>
+          <w:szCs w:val="16"/>
+        </w:rPr>
+      </w:pPr>
+      <w:r>
+        <w:rPr>
+          <w:rFonts w:ascii="Courier New" w:hAnsi="Courier New" w:cs="Courier New"/>
+          <w:sz w:val="16"/>
+          <w:szCs w:val="16"/>
+        </w:rPr>
+        <w:t># show the weigths for each SMI title by standard deviation</w:t>
+      </w:r>
+    </w:p>
+    <w:p>
+      <w:pPr>
+        <w:rPr>
+          <w:rFonts w:ascii="Courier New" w:hAnsi="Courier New" w:cs="Courier New"/>
+          <w:sz w:val="16"/>
+          <w:szCs w:val="16"/>
+        </w:rPr>
+      </w:pPr>
+      <w:r>
+        <w:rPr>
+          <w:rFonts w:ascii="Courier New" w:hAnsi="Courier New" w:cs="Courier New"/>
+          <w:sz w:val="16"/>
+          <w:szCs w:val="16"/>
+        </w:rPr>
+        <w:t>chart.EF.Weights(meanvar.ef, match.col="StdDev", main = "Efficient Frontier Weights by StdDev")</w:t>
+      </w:r>
+    </w:p>
+    <w:p>
+      <w:pPr>
+        <w:rPr>
+          <w:rFonts w:ascii="Courier New" w:hAnsi="Courier New" w:cs="Courier New"/>
+          <w:sz w:val="16"/>
+          <w:szCs w:val="16"/>
+        </w:rPr>
+      </w:pPr>
+    </w:p>
+    <w:p>
+      <w:pPr>
+        <w:rPr>
+          <w:rFonts w:ascii="Courier New" w:hAnsi="Courier New" w:cs="Courier New"/>
+          <w:sz w:val="16"/>
+          <w:szCs w:val="16"/>
+        </w:rPr>
+      </w:pPr>
+      <w:r>
+        <w:rPr>
+          <w:rFonts w:ascii="Courier New" w:hAnsi="Courier New" w:cs="Courier New"/>
+          <w:sz w:val="16"/>
+          <w:szCs w:val="16"/>
+        </w:rPr>
+        <w:t># define the porfolio size in CHF</w:t>
+      </w:r>
+    </w:p>
+    <w:p>
+      <w:pPr>
+        <w:rPr>
+          <w:rFonts w:ascii="Courier New" w:hAnsi="Courier New" w:cs="Courier New"/>
+          <w:sz w:val="16"/>
+          <w:szCs w:val="16"/>
+        </w:rPr>
+      </w:pPr>
+      <w:r>
+        <w:rPr>
+          <w:rFonts w:ascii="Courier New" w:hAnsi="Courier New" w:cs="Courier New"/>
+          <w:sz w:val="16"/>
+          <w:szCs w:val="16"/>
+        </w:rPr>
+        <w:t>total_investment &lt;- 10000</w:t>
+      </w:r>
+    </w:p>
+    <w:p>
+      <w:pPr>
+        <w:rPr>
+          <w:rFonts w:ascii="Courier New" w:hAnsi="Courier New" w:cs="Courier New"/>
+          <w:sz w:val="16"/>
+          <w:szCs w:val="16"/>
+        </w:rPr>
+      </w:pPr>
+    </w:p>
+    <w:p>
+      <w:pPr>
+        <w:rPr>
+          <w:rFonts w:ascii="Courier New" w:hAnsi="Courier New" w:cs="Courier New"/>
+          <w:sz w:val="16"/>
+          <w:szCs w:val="16"/>
+        </w:rPr>
+      </w:pPr>
+      <w:r>
+        <w:rPr>
+          <w:rFonts w:ascii="Courier New" w:hAnsi="Courier New" w:cs="Courier New"/>
+          <w:sz w:val="16"/>
+          <w:szCs w:val="16"/>
+        </w:rPr>
+        <w:t># show the performance for the porfolio</w:t>
+      </w:r>
+    </w:p>
+    <w:p>
+      <w:pPr>
+        <w:rPr>
+          <w:rFonts w:ascii="Courier New" w:hAnsi="Courier New" w:cs="Courier New"/>
+          <w:sz w:val="16"/>
+          <w:szCs w:val="16"/>
+        </w:rPr>
+      </w:pPr>
+      <w:r>
+        <w:rPr>
+          <w:rFonts w:ascii="Courier New" w:hAnsi="Courier New" w:cs="Courier New"/>
+          <w:sz w:val="16"/>
+          <w:szCs w:val="16"/>
+        </w:rPr>
+        <w:t>chart.CumReturns(minVarReturns, main = "Return Performance")</w:t>
+      </w:r>
+    </w:p>
+    <w:p>
+      <w:pPr>
+        <w:rPr>
+          <w:rFonts w:ascii="Courier New" w:hAnsi="Courier New" w:cs="Courier New"/>
+          <w:sz w:val="16"/>
+          <w:szCs w:val="16"/>
+        </w:rPr>
+      </w:pPr>
+    </w:p>
+    <w:p>
+      <w:pPr>
+        <w:rPr>
+          <w:rFonts w:ascii="Courier New" w:hAnsi="Courier New" w:cs="Courier New"/>
+          <w:sz w:val="16"/>
+          <w:szCs w:val="16"/>
+        </w:rPr>
+      </w:pPr>
+      <w:r>
+        <w:rPr>
+          <w:rFonts w:ascii="Courier New" w:hAnsi="Courier New" w:cs="Courier New"/>
+          <w:sz w:val="16"/>
+          <w:szCs w:val="16"/>
+        </w:rPr>
+        <w:t>shares &lt;- matrix(nrow = 4, ncol = length(col_names))</w:t>
+      </w:r>
+    </w:p>
+    <w:p>
+      <w:pPr>
+        <w:rPr>
+          <w:rFonts w:ascii="Courier New" w:hAnsi="Courier New" w:cs="Courier New"/>
+          <w:sz w:val="16"/>
+          <w:szCs w:val="16"/>
+        </w:rPr>
+      </w:pPr>
+    </w:p>
+    <w:p>
+      <w:pPr>
+        <w:rPr>
+          <w:rFonts w:ascii="Courier New" w:hAnsi="Courier New" w:cs="Courier New"/>
+          <w:sz w:val="16"/>
+          <w:szCs w:val="16"/>
+        </w:rPr>
+      </w:pPr>
+      <w:r>
+        <w:rPr>
+          <w:rFonts w:ascii="Courier New" w:hAnsi="Courier New" w:cs="Courier New"/>
+          <w:sz w:val="16"/>
+          <w:szCs w:val="16"/>
+        </w:rPr>
+        <w:t># calculate the invested sum in CHF and number of shares per company</w:t>
+      </w:r>
+    </w:p>
+    <w:p>
+      <w:pPr>
+        <w:rPr>
+          <w:rFonts w:ascii="Courier New" w:hAnsi="Courier New" w:cs="Courier New"/>
+          <w:sz w:val="16"/>
+          <w:szCs w:val="16"/>
+        </w:rPr>
+      </w:pPr>
+      <w:r>
+        <w:rPr>
+          <w:rFonts w:ascii="Courier New" w:hAnsi="Courier New" w:cs="Courier New"/>
+          <w:sz w:val="16"/>
+          <w:szCs w:val="16"/>
+        </w:rPr>
+        <w:t>for (i in 1:length(col_names))</w:t>
+      </w:r>
+    </w:p>
+    <w:p>
+      <w:pPr>
+        <w:rPr>
+          <w:rFonts w:ascii="Courier New" w:hAnsi="Courier New" w:cs="Courier New"/>
+          <w:sz w:val="16"/>
+          <w:szCs w:val="16"/>
+        </w:rPr>
+      </w:pPr>
+      <w:r>
+        <w:rPr>
+          <w:rFonts w:ascii="Courier New" w:hAnsi="Courier New" w:cs="Courier New"/>
+          <w:sz w:val="16"/>
+          <w:szCs w:val="16"/>
+        </w:rPr>
+        <w:t>{</w:t>
+      </w:r>
+    </w:p>
+    <w:p>
+      <w:pPr>
+        <w:rPr>
+          <w:rFonts w:ascii="Courier New" w:hAnsi="Courier New" w:cs="Courier New"/>
+          <w:sz w:val="16"/>
+          <w:szCs w:val="16"/>
+        </w:rPr>
+      </w:pPr>
+      <w:r>
+        <w:rPr>
+          <w:rFonts w:ascii="Courier New" w:hAnsi="Courier New" w:cs="Courier New"/>
+          <w:sz w:val="16"/>
+          <w:szCs w:val="16"/>
+        </w:rPr>
+        <w:t xml:space="preserve">  first &lt;- as.numeric(first(data[, col_names[i]]))</w:t>
+      </w:r>
+    </w:p>
+    <w:p>
+      <w:pPr>
+        <w:rPr>
+          <w:rFonts w:ascii="Courier New" w:hAnsi="Courier New" w:cs="Courier New"/>
+          <w:sz w:val="16"/>
+          <w:szCs w:val="16"/>
+        </w:rPr>
+      </w:pPr>
+      <w:r>
+        <w:rPr>
+          <w:rFonts w:ascii="Courier New" w:hAnsi="Courier New" w:cs="Courier New"/>
+          <w:sz w:val="16"/>
+          <w:szCs w:val="16"/>
+        </w:rPr>
+        <w:t xml:space="preserve">  last &lt;- as.numeric(last(data[, col_names[i]]))</w:t>
+      </w:r>
+    </w:p>
+    <w:p>
+      <w:pPr>
+        <w:rPr>
+          <w:rFonts w:ascii="Courier New" w:hAnsi="Courier New" w:cs="Courier New"/>
+          <w:sz w:val="16"/>
+          <w:szCs w:val="16"/>
+        </w:rPr>
+      </w:pPr>
+      <w:r>
+        <w:rPr>
+          <w:rFonts w:ascii="Courier New" w:hAnsi="Courier New" w:cs="Courier New"/>
+          <w:sz w:val="16"/>
+          <w:szCs w:val="16"/>
+        </w:rPr>
+        <w:t xml:space="preserve">  </w:t>
+      </w:r>
+    </w:p>
+    <w:p>
+      <w:pPr>
+        <w:rPr>
+          <w:rFonts w:ascii="Courier New" w:hAnsi="Courier New" w:cs="Courier New"/>
+          <w:sz w:val="16"/>
+          <w:szCs w:val="16"/>
+        </w:rPr>
+      </w:pPr>
+      <w:r>
+        <w:rPr>
+          <w:rFonts w:ascii="Courier New" w:hAnsi="Courier New" w:cs="Courier New"/>
+          <w:sz w:val="16"/>
+          <w:szCs w:val="16"/>
+        </w:rPr>
+        <w:t xml:space="preserve">  print(first)</w:t>
+      </w:r>
+    </w:p>
+    <w:p>
+      <w:pPr>
+        <w:rPr>
+          <w:rFonts w:ascii="Courier New" w:hAnsi="Courier New" w:cs="Courier New"/>
+          <w:sz w:val="16"/>
+          <w:szCs w:val="16"/>
+        </w:rPr>
+      </w:pPr>
+      <w:r>
+        <w:rPr>
+          <w:rFonts w:ascii="Courier New" w:hAnsi="Courier New" w:cs="Courier New"/>
+          <w:sz w:val="16"/>
+          <w:szCs w:val="16"/>
+        </w:rPr>
+        <w:t xml:space="preserve">  print(last)</w:t>
+      </w:r>
+    </w:p>
+    <w:p>
+      <w:pPr>
+        <w:rPr>
+          <w:rFonts w:ascii="Courier New" w:hAnsi="Courier New" w:cs="Courier New"/>
+          <w:sz w:val="16"/>
+          <w:szCs w:val="16"/>
+        </w:rPr>
+      </w:pPr>
+      <w:r>
+        <w:rPr>
+          <w:rFonts w:ascii="Courier New" w:hAnsi="Courier New" w:cs="Courier New"/>
+          <w:sz w:val="16"/>
+          <w:szCs w:val="16"/>
+        </w:rPr>
+        <w:t xml:space="preserve">  </w:t>
+      </w:r>
+    </w:p>
+    <w:p>
+      <w:pPr>
+        <w:rPr>
+          <w:rFonts w:ascii="Courier New" w:hAnsi="Courier New" w:cs="Courier New"/>
+          <w:sz w:val="16"/>
+          <w:szCs w:val="16"/>
+        </w:rPr>
+      </w:pPr>
+      <w:r>
+        <w:rPr>
+          <w:rFonts w:ascii="Courier New" w:hAnsi="Courier New" w:cs="Courier New"/>
+          <w:sz w:val="16"/>
+          <w:szCs w:val="16"/>
+        </w:rPr>
+        <w:t xml:space="preserve">  share_number &lt;- floor(total_investment * opt_single$weights[i] / first)</w:t>
+      </w:r>
+    </w:p>
+    <w:p>
+      <w:pPr>
+        <w:rPr>
+          <w:rFonts w:ascii="Courier New" w:hAnsi="Courier New" w:cs="Courier New"/>
+          <w:sz w:val="16"/>
+          <w:szCs w:val="16"/>
+        </w:rPr>
+      </w:pPr>
+      <w:r>
+        <w:rPr>
+          <w:rFonts w:ascii="Courier New" w:hAnsi="Courier New" w:cs="Courier New"/>
+          <w:sz w:val="16"/>
+          <w:szCs w:val="16"/>
+        </w:rPr>
+        <w:lastRenderedPageBreak/>
+        <w:t xml:space="preserve">  if (share_number &lt; 0)</w:t>
+      </w:r>
+    </w:p>
+    <w:p>
+      <w:pPr>
+        <w:rPr>
+          <w:rFonts w:ascii="Courier New" w:hAnsi="Courier New" w:cs="Courier New"/>
+          <w:sz w:val="16"/>
+          <w:szCs w:val="16"/>
+        </w:rPr>
+      </w:pPr>
+      <w:r>
+        <w:rPr>
+          <w:rFonts w:ascii="Courier New" w:hAnsi="Courier New" w:cs="Courier New"/>
+          <w:sz w:val="16"/>
+          <w:szCs w:val="16"/>
+        </w:rPr>
+        <w:t xml:space="preserve">    share_number = 0</w:t>
+      </w:r>
+    </w:p>
+    <w:p>
+      <w:pPr>
+        <w:rPr>
+          <w:rFonts w:ascii="Courier New" w:hAnsi="Courier New" w:cs="Courier New"/>
+          <w:sz w:val="16"/>
+          <w:szCs w:val="16"/>
+        </w:rPr>
+      </w:pPr>
+      <w:r>
+        <w:rPr>
+          <w:rFonts w:ascii="Courier New" w:hAnsi="Courier New" w:cs="Courier New"/>
+          <w:sz w:val="16"/>
+          <w:szCs w:val="16"/>
+        </w:rPr>
+        <w:t xml:space="preserve">  </w:t>
+      </w:r>
+    </w:p>
+    <w:p>
+      <w:pPr>
+        <w:rPr>
+          <w:rFonts w:ascii="Courier New" w:hAnsi="Courier New" w:cs="Courier New"/>
+          <w:sz w:val="16"/>
+          <w:szCs w:val="16"/>
+        </w:rPr>
+      </w:pPr>
+      <w:r>
+        <w:rPr>
+          <w:rFonts w:ascii="Courier New" w:hAnsi="Courier New" w:cs="Courier New"/>
+          <w:sz w:val="16"/>
+          <w:szCs w:val="16"/>
+        </w:rPr>
+        <w:t xml:space="preserve">  print(share_number)</w:t>
+      </w:r>
+    </w:p>
+    <w:p>
+      <w:pPr>
+        <w:rPr>
+          <w:rFonts w:ascii="Courier New" w:hAnsi="Courier New" w:cs="Courier New"/>
+          <w:sz w:val="16"/>
+          <w:szCs w:val="16"/>
+        </w:rPr>
+      </w:pPr>
+      <w:r>
+        <w:rPr>
+          <w:rFonts w:ascii="Courier New" w:hAnsi="Courier New" w:cs="Courier New"/>
+          <w:sz w:val="16"/>
+          <w:szCs w:val="16"/>
+        </w:rPr>
+        <w:t xml:space="preserve">  print(share_number * first)</w:t>
+      </w:r>
+    </w:p>
+    <w:p>
+      <w:pPr>
+        <w:rPr>
+          <w:rFonts w:ascii="Courier New" w:hAnsi="Courier New" w:cs="Courier New"/>
+          <w:sz w:val="16"/>
+          <w:szCs w:val="16"/>
+        </w:rPr>
+      </w:pPr>
+      <w:r>
+        <w:rPr>
+          <w:rFonts w:ascii="Courier New" w:hAnsi="Courier New" w:cs="Courier New"/>
+          <w:sz w:val="16"/>
+          <w:szCs w:val="16"/>
+        </w:rPr>
+        <w:t xml:space="preserve">  print(share_number * last)</w:t>
+      </w:r>
+    </w:p>
+    <w:p>
+      <w:pPr>
+        <w:rPr>
+          <w:rFonts w:ascii="Courier New" w:hAnsi="Courier New" w:cs="Courier New"/>
+          <w:sz w:val="16"/>
+          <w:szCs w:val="16"/>
+        </w:rPr>
+      </w:pPr>
+      <w:r>
+        <w:rPr>
+          <w:rFonts w:ascii="Courier New" w:hAnsi="Courier New" w:cs="Courier New"/>
+          <w:sz w:val="16"/>
+          <w:szCs w:val="16"/>
+        </w:rPr>
+        <w:t xml:space="preserve">  </w:t>
+      </w:r>
+    </w:p>
+    <w:p>
+      <w:pPr>
+        <w:rPr>
+          <w:rFonts w:ascii="Courier New" w:hAnsi="Courier New" w:cs="Courier New"/>
+          <w:sz w:val="16"/>
+          <w:szCs w:val="16"/>
+        </w:rPr>
+      </w:pPr>
+      <w:r>
+        <w:rPr>
+          <w:rFonts w:ascii="Courier New" w:hAnsi="Courier New" w:cs="Courier New"/>
+          <w:sz w:val="16"/>
+          <w:szCs w:val="16"/>
+        </w:rPr>
+        <w:t xml:space="preserve">  shares[1, i] &lt;- share_number</w:t>
+      </w:r>
+    </w:p>
+    <w:p>
+      <w:pPr>
+        <w:rPr>
+          <w:rFonts w:ascii="Courier New" w:hAnsi="Courier New" w:cs="Courier New"/>
+          <w:sz w:val="16"/>
+          <w:szCs w:val="16"/>
+        </w:rPr>
+      </w:pPr>
+      <w:r>
+        <w:rPr>
+          <w:rFonts w:ascii="Courier New" w:hAnsi="Courier New" w:cs="Courier New"/>
+          <w:sz w:val="16"/>
+          <w:szCs w:val="16"/>
+        </w:rPr>
+        <w:t xml:space="preserve">  shares[2, i] &lt;- share_number * first</w:t>
+      </w:r>
+    </w:p>
+    <w:p>
+      <w:pPr>
+        <w:rPr>
+          <w:rFonts w:ascii="Courier New" w:hAnsi="Courier New" w:cs="Courier New"/>
+          <w:sz w:val="16"/>
+          <w:szCs w:val="16"/>
+        </w:rPr>
+      </w:pPr>
+      <w:r>
+        <w:rPr>
+          <w:rFonts w:ascii="Courier New" w:hAnsi="Courier New" w:cs="Courier New"/>
+          <w:sz w:val="16"/>
+          <w:szCs w:val="16"/>
+        </w:rPr>
+        <w:t xml:space="preserve">  shares[3, i] &lt;- share_number * last</w:t>
+      </w:r>
+    </w:p>
+    <w:p>
+      <w:pPr>
+        <w:rPr>
+          <w:rFonts w:ascii="Courier New" w:hAnsi="Courier New" w:cs="Courier New"/>
+          <w:sz w:val="16"/>
+          <w:szCs w:val="16"/>
+        </w:rPr>
+      </w:pPr>
+      <w:r>
+        <w:rPr>
+          <w:rFonts w:ascii="Courier New" w:hAnsi="Courier New" w:cs="Courier New"/>
+          <w:sz w:val="16"/>
+          <w:szCs w:val="16"/>
+        </w:rPr>
+        <w:t xml:space="preserve">  shares[4, i] &lt;- share_number * (last - first)</w:t>
+      </w:r>
+    </w:p>
+    <w:p>
+      <w:pPr>
+        <w:rPr>
+          <w:rFonts w:ascii="Courier New" w:hAnsi="Courier New" w:cs="Courier New"/>
+          <w:sz w:val="16"/>
+          <w:szCs w:val="16"/>
+        </w:rPr>
+      </w:pPr>
+      <w:r>
+        <w:rPr>
+          <w:rFonts w:ascii="Courier New" w:hAnsi="Courier New" w:cs="Courier New"/>
+          <w:sz w:val="16"/>
+          <w:szCs w:val="16"/>
+        </w:rPr>
+        <w:t>}</w:t>
+      </w:r>
+    </w:p>
+    <w:p>
+      <w:pPr>
+        <w:rPr>
+          <w:rFonts w:ascii="Courier New" w:hAnsi="Courier New" w:cs="Courier New"/>
+          <w:sz w:val="16"/>
+          <w:szCs w:val="16"/>
+        </w:rPr>
+      </w:pPr>
+    </w:p>
+    <w:p>
+      <w:pPr>
+        <w:rPr>
+          <w:rFonts w:ascii="Courier New" w:hAnsi="Courier New" w:cs="Courier New"/>
+          <w:sz w:val="16"/>
+          <w:szCs w:val="16"/>
+        </w:rPr>
+      </w:pPr>
+      <w:r>
+        <w:rPr>
+          <w:rFonts w:ascii="Courier New" w:hAnsi="Courier New" w:cs="Courier New"/>
+          <w:sz w:val="16"/>
+          <w:szCs w:val="16"/>
+        </w:rPr>
+        <w:t>colnames(shares) &lt;- col_names</w:t>
+      </w:r>
+    </w:p>
+    <w:p>
+      <w:pPr>
+        <w:rPr>
+          <w:rFonts w:ascii="Courier New" w:hAnsi="Courier New" w:cs="Courier New"/>
+          <w:sz w:val="16"/>
+          <w:szCs w:val="16"/>
+        </w:rPr>
+      </w:pPr>
+      <w:r>
+        <w:rPr>
+          <w:rFonts w:ascii="Courier New" w:hAnsi="Courier New" w:cs="Courier New"/>
+          <w:sz w:val="16"/>
+          <w:szCs w:val="16"/>
+        </w:rPr>
+        <w:t>rownames(shares) &lt;- c("Share Number", "Start Value", "End Value", "Difference")</w:t>
+      </w:r>
+    </w:p>
+    <w:p>
+      <w:pPr>
+        <w:rPr>
+          <w:rFonts w:ascii="Courier New" w:hAnsi="Courier New" w:cs="Courier New"/>
+          <w:sz w:val="16"/>
+          <w:szCs w:val="16"/>
+        </w:rPr>
+      </w:pPr>
+      <w:r>
+        <w:rPr>
+          <w:rFonts w:ascii="Courier New" w:hAnsi="Courier New" w:cs="Courier New"/>
+          <w:sz w:val="16"/>
+          <w:szCs w:val="16"/>
+        </w:rPr>
+        <w:t>shares</w:t>
+      </w:r>
+    </w:p>
+    <w:p>
+      <w:pPr>
+        <w:rPr>
+          <w:rFonts w:ascii="Courier New" w:hAnsi="Courier New" w:cs="Courier New"/>
+          <w:sz w:val="16"/>
+          <w:szCs w:val="16"/>
+        </w:rPr>
+      </w:pPr>
+    </w:p>
+    <w:p>
+      <w:pPr>
+        <w:rPr>
+          <w:rFonts w:ascii="Courier New" w:hAnsi="Courier New" w:cs="Courier New"/>
+          <w:sz w:val="16"/>
+          <w:szCs w:val="16"/>
+        </w:rPr>
+      </w:pPr>
+      <w:r>
+        <w:rPr>
+          <w:rFonts w:ascii="Courier New" w:hAnsi="Courier New" w:cs="Courier New"/>
+          <w:sz w:val="16"/>
+          <w:szCs w:val="16"/>
+        </w:rPr>
+        <w:t># calculate the information used for the Plots</w:t>
+      </w:r>
+    </w:p>
+    <w:p>
+      <w:pPr>
+        <w:rPr>
+          <w:rFonts w:ascii="Courier New" w:hAnsi="Courier New" w:cs="Courier New"/>
+          <w:sz w:val="16"/>
+          <w:szCs w:val="16"/>
+        </w:rPr>
+      </w:pPr>
+      <w:r>
+        <w:rPr>
+          <w:rFonts w:ascii="Courier New" w:hAnsi="Courier New" w:cs="Courier New"/>
+          <w:sz w:val="16"/>
+          <w:szCs w:val="16"/>
+        </w:rPr>
+        <w:t>share_number &lt;- data.frame(number = shares[1, ], company = col_names)</w:t>
+      </w:r>
+    </w:p>
+    <w:p>
+      <w:pPr>
+        <w:rPr>
+          <w:rFonts w:ascii="Courier New" w:hAnsi="Courier New" w:cs="Courier New"/>
+          <w:sz w:val="16"/>
+          <w:szCs w:val="16"/>
+        </w:rPr>
+      </w:pPr>
+      <w:r>
+        <w:rPr>
+          <w:rFonts w:ascii="Courier New" w:hAnsi="Courier New" w:cs="Courier New"/>
+          <w:sz w:val="16"/>
+          <w:szCs w:val="16"/>
+        </w:rPr>
+        <w:t>start_val &lt;- data.frame(money=shares[2, ], company=col_names)</w:t>
+      </w:r>
+    </w:p>
+    <w:p>
+      <w:pPr>
+        <w:rPr>
+          <w:rFonts w:ascii="Courier New" w:hAnsi="Courier New" w:cs="Courier New"/>
+          <w:sz w:val="16"/>
+          <w:szCs w:val="16"/>
+        </w:rPr>
+      </w:pPr>
+      <w:r>
+        <w:rPr>
+          <w:rFonts w:ascii="Courier New" w:hAnsi="Courier New" w:cs="Courier New"/>
+          <w:sz w:val="16"/>
+          <w:szCs w:val="16"/>
+        </w:rPr>
+        <w:t>end_val &lt;- data.frame(money=shares[3, ], company=col_names)</w:t>
+      </w:r>
+    </w:p>
+    <w:p>
+      <w:pPr>
+        <w:rPr>
+          <w:rFonts w:ascii="Courier New" w:hAnsi="Courier New" w:cs="Courier New"/>
+          <w:sz w:val="16"/>
+          <w:szCs w:val="16"/>
+        </w:rPr>
+      </w:pPr>
+      <w:r>
+        <w:rPr>
+          <w:rFonts w:ascii="Courier New" w:hAnsi="Courier New" w:cs="Courier New"/>
+          <w:sz w:val="16"/>
+          <w:szCs w:val="16"/>
+        </w:rPr>
+        <w:t>start_val &lt;- start_val %&gt;%</w:t>
+      </w:r>
+    </w:p>
+    <w:p>
+      <w:pPr>
+        <w:rPr>
+          <w:rFonts w:ascii="Courier New" w:hAnsi="Courier New" w:cs="Courier New"/>
+          <w:sz w:val="16"/>
+          <w:szCs w:val="16"/>
+        </w:rPr>
+      </w:pPr>
+      <w:r>
+        <w:rPr>
+          <w:rFonts w:ascii="Courier New" w:hAnsi="Courier New" w:cs="Courier New"/>
+          <w:sz w:val="16"/>
+          <w:szCs w:val="16"/>
+        </w:rPr>
+        <w:t xml:space="preserve">  group_by(company) %&gt;%</w:t>
+      </w:r>
+    </w:p>
+    <w:p>
+      <w:pPr>
+        <w:rPr>
+          <w:rFonts w:ascii="Courier New" w:hAnsi="Courier New" w:cs="Courier New"/>
+          <w:sz w:val="16"/>
+          <w:szCs w:val="16"/>
+        </w:rPr>
+      </w:pPr>
+      <w:r>
+        <w:rPr>
+          <w:rFonts w:ascii="Courier New" w:hAnsi="Courier New" w:cs="Courier New"/>
+          <w:sz w:val="16"/>
+          <w:szCs w:val="16"/>
+        </w:rPr>
+        <w:t xml:space="preserve">  filter(money &gt; 0) %&gt;%</w:t>
+      </w:r>
+    </w:p>
+    <w:p>
+      <w:pPr>
+        <w:rPr>
+          <w:rFonts w:ascii="Courier New" w:hAnsi="Courier New" w:cs="Courier New"/>
+          <w:sz w:val="16"/>
+          <w:szCs w:val="16"/>
+        </w:rPr>
+      </w:pPr>
+      <w:r>
+        <w:rPr>
+          <w:rFonts w:ascii="Courier New" w:hAnsi="Courier New" w:cs="Courier New"/>
+          <w:sz w:val="16"/>
+          <w:szCs w:val="16"/>
+        </w:rPr>
+        <w:t xml:space="preserve">  arrange(desc(company)) %&gt;%</w:t>
+      </w:r>
+    </w:p>
+    <w:p>
+      <w:pPr>
+        <w:rPr>
+          <w:rFonts w:ascii="Courier New" w:hAnsi="Courier New" w:cs="Courier New"/>
+          <w:sz w:val="16"/>
+          <w:szCs w:val="16"/>
+        </w:rPr>
+      </w:pPr>
+      <w:r>
+        <w:rPr>
+          <w:rFonts w:ascii="Courier New" w:hAnsi="Courier New" w:cs="Courier New"/>
+          <w:sz w:val="16"/>
+          <w:szCs w:val="16"/>
+        </w:rPr>
+        <w:t xml:space="preserve">  mutate(prop = round(money*100/sum(sum(shares[2, ])), 1), </w:t>
+      </w:r>
+    </w:p>
+    <w:p>
+      <w:pPr>
+        <w:rPr>
+          <w:rFonts w:ascii="Courier New" w:hAnsi="Courier New" w:cs="Courier New"/>
+          <w:sz w:val="16"/>
+          <w:szCs w:val="16"/>
+        </w:rPr>
+      </w:pPr>
+      <w:r>
+        <w:rPr>
+          <w:rFonts w:ascii="Courier New" w:hAnsi="Courier New" w:cs="Courier New"/>
+          <w:sz w:val="16"/>
+          <w:szCs w:val="16"/>
+        </w:rPr>
+        <w:t xml:space="preserve">         pie_text = paste("\n\n", prop, "%", sep = ""),</w:t>
+      </w:r>
+    </w:p>
+    <w:p>
+      <w:pPr>
+        <w:rPr>
+          <w:rFonts w:ascii="Courier New" w:hAnsi="Courier New" w:cs="Courier New"/>
+          <w:sz w:val="16"/>
+          <w:szCs w:val="16"/>
+        </w:rPr>
+      </w:pPr>
+      <w:r>
+        <w:rPr>
+          <w:rFonts w:ascii="Courier New" w:hAnsi="Courier New" w:cs="Courier New"/>
+          <w:sz w:val="16"/>
+          <w:szCs w:val="16"/>
+        </w:rPr>
+        <w:t xml:space="preserve">         num_p = paste(money, pie_text, sep = "\n"),</w:t>
+      </w:r>
+    </w:p>
+    <w:p>
+      <w:pPr>
+        <w:rPr>
+          <w:rFonts w:ascii="Courier New" w:hAnsi="Courier New" w:cs="Courier New"/>
+          <w:sz w:val="16"/>
+          <w:szCs w:val="16"/>
+        </w:rPr>
+      </w:pPr>
+      <w:r>
+        <w:rPr>
+          <w:rFonts w:ascii="Courier New" w:hAnsi="Courier New" w:cs="Courier New"/>
+          <w:sz w:val="16"/>
+          <w:szCs w:val="16"/>
+        </w:rPr>
+        <w:t xml:space="preserve">         money = round(money, 2))</w:t>
+      </w:r>
+    </w:p>
+    <w:p>
+      <w:pPr>
+        <w:rPr>
+          <w:rFonts w:ascii="Courier New" w:hAnsi="Courier New" w:cs="Courier New"/>
+          <w:sz w:val="16"/>
+          <w:szCs w:val="16"/>
+        </w:rPr>
+      </w:pPr>
+      <w:r>
+        <w:rPr>
+          <w:rFonts w:ascii="Courier New" w:hAnsi="Courier New" w:cs="Courier New"/>
+          <w:sz w:val="16"/>
+          <w:szCs w:val="16"/>
+        </w:rPr>
+        <w:t>end_val &lt;- end_val %&gt;%</w:t>
+      </w:r>
+    </w:p>
+    <w:p>
+      <w:pPr>
+        <w:rPr>
+          <w:rFonts w:ascii="Courier New" w:hAnsi="Courier New" w:cs="Courier New"/>
+          <w:sz w:val="16"/>
+          <w:szCs w:val="16"/>
+        </w:rPr>
+      </w:pPr>
+      <w:r>
+        <w:rPr>
+          <w:rFonts w:ascii="Courier New" w:hAnsi="Courier New" w:cs="Courier New"/>
+          <w:sz w:val="16"/>
+          <w:szCs w:val="16"/>
+        </w:rPr>
+        <w:t xml:space="preserve">  group_by(company) %&gt;%</w:t>
+      </w:r>
+    </w:p>
+    <w:p>
+      <w:pPr>
+        <w:rPr>
+          <w:rFonts w:ascii="Courier New" w:hAnsi="Courier New" w:cs="Courier New"/>
+          <w:sz w:val="16"/>
+          <w:szCs w:val="16"/>
+        </w:rPr>
+      </w:pPr>
+      <w:r>
+        <w:rPr>
+          <w:rFonts w:ascii="Courier New" w:hAnsi="Courier New" w:cs="Courier New"/>
+          <w:sz w:val="16"/>
+          <w:szCs w:val="16"/>
+        </w:rPr>
+        <w:t xml:space="preserve">  filter(money &gt; 0) %&gt;%</w:t>
+      </w:r>
+    </w:p>
+    <w:p>
+      <w:pPr>
+        <w:rPr>
+          <w:rFonts w:ascii="Courier New" w:hAnsi="Courier New" w:cs="Courier New"/>
+          <w:sz w:val="16"/>
+          <w:szCs w:val="16"/>
+        </w:rPr>
+      </w:pPr>
+      <w:r>
+        <w:rPr>
+          <w:rFonts w:ascii="Courier New" w:hAnsi="Courier New" w:cs="Courier New"/>
+          <w:sz w:val="16"/>
+          <w:szCs w:val="16"/>
+        </w:rPr>
+        <w:t xml:space="preserve">  arrange(desc(company)) %&gt;%</w:t>
+      </w:r>
+    </w:p>
+    <w:p>
+      <w:pPr>
+        <w:rPr>
+          <w:rFonts w:ascii="Courier New" w:hAnsi="Courier New" w:cs="Courier New"/>
+          <w:sz w:val="16"/>
+          <w:szCs w:val="16"/>
+        </w:rPr>
+      </w:pPr>
+      <w:r>
+        <w:rPr>
+          <w:rFonts w:ascii="Courier New" w:hAnsi="Courier New" w:cs="Courier New"/>
+          <w:sz w:val="16"/>
+          <w:szCs w:val="16"/>
+        </w:rPr>
+        <w:t xml:space="preserve">  mutate(prop = round(money*100/sum(sum(shares[3, ])), 1), </w:t>
+      </w:r>
+    </w:p>
+    <w:p>
+      <w:pPr>
+        <w:rPr>
+          <w:rFonts w:ascii="Courier New" w:hAnsi="Courier New" w:cs="Courier New"/>
+          <w:sz w:val="16"/>
+          <w:szCs w:val="16"/>
+        </w:rPr>
+      </w:pPr>
+      <w:r>
+        <w:rPr>
+          <w:rFonts w:ascii="Courier New" w:hAnsi="Courier New" w:cs="Courier New"/>
+          <w:sz w:val="16"/>
+          <w:szCs w:val="16"/>
+        </w:rPr>
+        <w:t xml:space="preserve">         performance = round(money * 100 / total_investment, 1),</w:t>
+      </w:r>
+    </w:p>
+    <w:p>
+      <w:pPr>
+        <w:rPr>
+          <w:rFonts w:ascii="Courier New" w:hAnsi="Courier New" w:cs="Courier New"/>
+          <w:sz w:val="16"/>
+          <w:szCs w:val="16"/>
+        </w:rPr>
+      </w:pPr>
+      <w:r>
+        <w:rPr>
+          <w:rFonts w:ascii="Courier New" w:hAnsi="Courier New" w:cs="Courier New"/>
+          <w:sz w:val="16"/>
+          <w:szCs w:val="16"/>
+        </w:rPr>
+        <w:t xml:space="preserve">         pie_text = paste("\n\n", prop, "%", sep = ""),</w:t>
+      </w:r>
+    </w:p>
+    <w:p>
+      <w:pPr>
+        <w:rPr>
+          <w:rFonts w:ascii="Courier New" w:hAnsi="Courier New" w:cs="Courier New"/>
+          <w:sz w:val="16"/>
+          <w:szCs w:val="16"/>
+        </w:rPr>
+      </w:pPr>
+      <w:r>
+        <w:rPr>
+          <w:rFonts w:ascii="Courier New" w:hAnsi="Courier New" w:cs="Courier New"/>
+          <w:sz w:val="16"/>
+          <w:szCs w:val="16"/>
+        </w:rPr>
+        <w:t xml:space="preserve">         perf_text = paste("\n\n\n\n", "Performance = ", performance, "%", sep = ""),</w:t>
+      </w:r>
+    </w:p>
+    <w:p>
+      <w:pPr>
+        <w:rPr>
+          <w:rFonts w:ascii="Courier New" w:hAnsi="Courier New" w:cs="Courier New"/>
+          <w:sz w:val="16"/>
+          <w:szCs w:val="16"/>
+        </w:rPr>
+      </w:pPr>
+      <w:r>
+        <w:rPr>
+          <w:rFonts w:ascii="Courier New" w:hAnsi="Courier New" w:cs="Courier New"/>
+          <w:sz w:val="16"/>
+          <w:szCs w:val="16"/>
+        </w:rPr>
+        <w:t xml:space="preserve">         num_p = paste(money, pie_text, perf_text, sep = "\n"),</w:t>
+      </w:r>
+    </w:p>
+    <w:p>
+      <w:pPr>
+        <w:rPr>
+          <w:rFonts w:ascii="Courier New" w:hAnsi="Courier New" w:cs="Courier New"/>
+          <w:sz w:val="16"/>
+          <w:szCs w:val="16"/>
+        </w:rPr>
+      </w:pPr>
+      <w:r>
+        <w:rPr>
+          <w:rFonts w:ascii="Courier New" w:hAnsi="Courier New" w:cs="Courier New"/>
+          <w:sz w:val="16"/>
+          <w:szCs w:val="16"/>
+        </w:rPr>
+        <w:t xml:space="preserve">         money = round(money, 2))</w:t>
+      </w:r>
+    </w:p>
+    <w:p>
+      <w:pPr>
+        <w:rPr>
+          <w:rFonts w:ascii="Courier New" w:hAnsi="Courier New" w:cs="Courier New"/>
+          <w:sz w:val="16"/>
+          <w:szCs w:val="16"/>
+        </w:rPr>
+      </w:pPr>
+    </w:p>
+    <w:p>
+      <w:pPr>
+        <w:rPr>
+          <w:rFonts w:ascii="Courier New" w:hAnsi="Courier New" w:cs="Courier New"/>
+          <w:sz w:val="16"/>
+          <w:szCs w:val="16"/>
+        </w:rPr>
+      </w:pPr>
+      <w:r>
+        <w:rPr>
+          <w:rFonts w:ascii="Courier New" w:hAnsi="Courier New" w:cs="Courier New"/>
+          <w:sz w:val="16"/>
+          <w:szCs w:val="16"/>
+        </w:rPr>
+        <w:t># plot the number of share per company</w:t>
+      </w:r>
+    </w:p>
+    <w:p>
+      <w:pPr>
+        <w:rPr>
+          <w:rFonts w:ascii="Courier New" w:hAnsi="Courier New" w:cs="Courier New"/>
+          <w:sz w:val="16"/>
+          <w:szCs w:val="16"/>
+        </w:rPr>
+      </w:pPr>
+      <w:r>
+        <w:rPr>
+          <w:rFonts w:ascii="Courier New" w:hAnsi="Courier New" w:cs="Courier New"/>
+          <w:sz w:val="16"/>
+          <w:szCs w:val="16"/>
+        </w:rPr>
+        <w:lastRenderedPageBreak/>
+        <w:t>ggplot(data = share_number, aes(x=company, y=number, color = company))+</w:t>
+      </w:r>
+    </w:p>
+    <w:p>
+      <w:pPr>
+        <w:rPr>
+          <w:rFonts w:ascii="Courier New" w:hAnsi="Courier New" w:cs="Courier New"/>
+          <w:sz w:val="16"/>
+          <w:szCs w:val="16"/>
+        </w:rPr>
+      </w:pPr>
+      <w:r>
+        <w:rPr>
+          <w:rFonts w:ascii="Courier New" w:hAnsi="Courier New" w:cs="Courier New"/>
+          <w:sz w:val="16"/>
+          <w:szCs w:val="16"/>
+        </w:rPr>
+        <w:t xml:space="preserve">  geom_bar(stat = "identity", fill = "white") +</w:t>
+      </w:r>
+    </w:p>
+    <w:p>
+      <w:pPr>
+        <w:rPr>
+          <w:rFonts w:ascii="Courier New" w:hAnsi="Courier New" w:cs="Courier New"/>
+          <w:sz w:val="16"/>
+          <w:szCs w:val="16"/>
+        </w:rPr>
+      </w:pPr>
+      <w:r>
+        <w:rPr>
+          <w:rFonts w:ascii="Courier New" w:hAnsi="Courier New" w:cs="Courier New"/>
+          <w:sz w:val="16"/>
+          <w:szCs w:val="16"/>
+        </w:rPr>
+        <w:t xml:space="preserve">  geom_text(aes(label=number), vjust=1.6, color = "black", size = 3.5) +</w:t>
+      </w:r>
+    </w:p>
+    <w:p>
+      <w:pPr>
+        <w:rPr>
+          <w:rFonts w:ascii="Courier New" w:hAnsi="Courier New" w:cs="Courier New"/>
+          <w:sz w:val="16"/>
+          <w:szCs w:val="16"/>
+        </w:rPr>
+      </w:pPr>
+      <w:r>
+        <w:rPr>
+          <w:rFonts w:ascii="Courier New" w:hAnsi="Courier New" w:cs="Courier New"/>
+          <w:sz w:val="16"/>
+          <w:szCs w:val="16"/>
+        </w:rPr>
+        <w:t xml:space="preserve">  ggtitle("Number of Shares per Company") +</w:t>
+      </w:r>
+    </w:p>
+    <w:p>
+      <w:pPr>
+        <w:rPr>
+          <w:rFonts w:ascii="Courier New" w:hAnsi="Courier New" w:cs="Courier New"/>
+          <w:sz w:val="16"/>
+          <w:szCs w:val="16"/>
+        </w:rPr>
+      </w:pPr>
+      <w:r>
+        <w:rPr>
+          <w:rFonts w:ascii="Courier New" w:hAnsi="Courier New" w:cs="Courier New"/>
+          <w:sz w:val="16"/>
+          <w:szCs w:val="16"/>
+        </w:rPr>
+        <w:t xml:space="preserve">  theme(plot.title = element_text(hjust = 0.5))</w:t>
+      </w:r>
+    </w:p>
+    <w:p>
+      <w:pPr>
+        <w:rPr>
+          <w:rFonts w:ascii="Courier New" w:hAnsi="Courier New" w:cs="Courier New"/>
+          <w:sz w:val="16"/>
+          <w:szCs w:val="16"/>
+        </w:rPr>
+      </w:pPr>
+      <w:r>
+        <w:rPr>
+          <w:rFonts w:ascii="Courier New" w:hAnsi="Courier New" w:cs="Courier New"/>
+          <w:sz w:val="16"/>
+          <w:szCs w:val="16"/>
+        </w:rPr>
+        <w:t># plot the the start value in % and CHF per company which has at least 1 share</w:t>
+      </w:r>
+    </w:p>
+    <w:p>
+      <w:pPr>
+        <w:rPr>
+          <w:rFonts w:ascii="Courier New" w:hAnsi="Courier New" w:cs="Courier New"/>
+          <w:sz w:val="16"/>
+          <w:szCs w:val="16"/>
+        </w:rPr>
+      </w:pPr>
+      <w:r>
+        <w:rPr>
+          <w:rFonts w:ascii="Courier New" w:hAnsi="Courier New" w:cs="Courier New"/>
+          <w:sz w:val="16"/>
+          <w:szCs w:val="16"/>
+        </w:rPr>
+        <w:t>ggplot(data = start_val, aes(x = "", y = money, fill = company)) +</w:t>
+      </w:r>
+    </w:p>
+    <w:p>
+      <w:pPr>
+        <w:rPr>
+          <w:rFonts w:ascii="Courier New" w:hAnsi="Courier New" w:cs="Courier New"/>
+          <w:sz w:val="16"/>
+          <w:szCs w:val="16"/>
+        </w:rPr>
+      </w:pPr>
+      <w:r>
+        <w:rPr>
+          <w:rFonts w:ascii="Courier New" w:hAnsi="Courier New" w:cs="Courier New"/>
+          <w:sz w:val="16"/>
+          <w:szCs w:val="16"/>
+        </w:rPr>
+        <w:t xml:space="preserve">  geom_bar(width = 1, stat = "identity", color = "white") +</w:t>
+      </w:r>
+    </w:p>
+    <w:p>
+      <w:pPr>
+        <w:rPr>
+          <w:rFonts w:ascii="Courier New" w:hAnsi="Courier New" w:cs="Courier New"/>
+          <w:sz w:val="16"/>
+          <w:szCs w:val="16"/>
+        </w:rPr>
+      </w:pPr>
+      <w:r>
+        <w:rPr>
+          <w:rFonts w:ascii="Courier New" w:hAnsi="Courier New" w:cs="Courier New"/>
+          <w:sz w:val="16"/>
+          <w:szCs w:val="16"/>
+        </w:rPr>
+        <w:t xml:space="preserve">  geom_text(aes(label=money), position = position_stack(vjust = 0.5), color = "black") +</w:t>
+      </w:r>
+    </w:p>
+    <w:p>
+      <w:pPr>
+        <w:rPr>
+          <w:rFonts w:ascii="Courier New" w:hAnsi="Courier New" w:cs="Courier New"/>
+          <w:sz w:val="16"/>
+          <w:szCs w:val="16"/>
+        </w:rPr>
+      </w:pPr>
+      <w:r>
+        <w:rPr>
+          <w:rFonts w:ascii="Courier New" w:hAnsi="Courier New" w:cs="Courier New"/>
+          <w:sz w:val="16"/>
+          <w:szCs w:val="16"/>
+        </w:rPr>
+        <w:t xml:space="preserve">  geom_text(aes(label=pie_text), position = position_stack(vjust = 0.5), color = "black") +</w:t>
+      </w:r>
+    </w:p>
+    <w:p>
+      <w:pPr>
+        <w:rPr>
+          <w:rFonts w:ascii="Courier New" w:hAnsi="Courier New" w:cs="Courier New"/>
+          <w:sz w:val="16"/>
+          <w:szCs w:val="16"/>
+        </w:rPr>
+      </w:pPr>
+      <w:r>
+        <w:rPr>
+          <w:rFonts w:ascii="Courier New" w:hAnsi="Courier New" w:cs="Courier New"/>
+          <w:sz w:val="16"/>
+          <w:szCs w:val="16"/>
+        </w:rPr>
+        <w:t xml:space="preserve">  coord_polar("y", direction = -1) +</w:t>
+      </w:r>
+    </w:p>
+    <w:p>
+      <w:pPr>
+        <w:rPr>
+          <w:rFonts w:ascii="Courier New" w:hAnsi="Courier New" w:cs="Courier New"/>
+          <w:sz w:val="16"/>
+          <w:szCs w:val="16"/>
+        </w:rPr>
+      </w:pPr>
+      <w:r>
+        <w:rPr>
+          <w:rFonts w:ascii="Courier New" w:hAnsi="Courier New" w:cs="Courier New"/>
+          <w:sz w:val="16"/>
+          <w:szCs w:val="16"/>
+        </w:rPr>
+        <w:t xml:space="preserve">  labs(x = "", y = "", title = "Investment at Start") +</w:t>
+      </w:r>
+    </w:p>
+    <w:p>
+      <w:pPr>
+        <w:rPr>
+          <w:rFonts w:ascii="Courier New" w:hAnsi="Courier New" w:cs="Courier New"/>
+          <w:sz w:val="16"/>
+          <w:szCs w:val="16"/>
+        </w:rPr>
+      </w:pPr>
+      <w:r>
+        <w:rPr>
+          <w:rFonts w:ascii="Courier New" w:hAnsi="Courier New" w:cs="Courier New"/>
+          <w:sz w:val="16"/>
+          <w:szCs w:val="16"/>
+        </w:rPr>
+        <w:t xml:space="preserve">  theme(axis.ticks = element_blank(), axis.text = element_blank(), legend.position = c(0.2, 0), legend.justification = c(0.1, 0), plot.title = element_text(hjust = 0.5)) +</w:t>
+      </w:r>
+    </w:p>
+    <w:p>
+      <w:pPr>
+        <w:rPr>
+          <w:rFonts w:ascii="Courier New" w:hAnsi="Courier New" w:cs="Courier New"/>
+          <w:sz w:val="16"/>
+          <w:szCs w:val="16"/>
+        </w:rPr>
+      </w:pPr>
+      <w:r>
+        <w:rPr>
+          <w:rFonts w:ascii="Courier New" w:hAnsi="Courier New" w:cs="Courier New"/>
+          <w:sz w:val="16"/>
+          <w:szCs w:val="16"/>
+        </w:rPr>
+        <w:t xml:space="preserve">  guides(fill = guide_legend(title = NULL, nrow = 1))</w:t>
+      </w:r>
+    </w:p>
+    <w:p>
+      <w:pPr>
+        <w:rPr>
+          <w:rFonts w:ascii="Courier New" w:hAnsi="Courier New" w:cs="Courier New"/>
+          <w:sz w:val="16"/>
+          <w:szCs w:val="16"/>
+        </w:rPr>
+      </w:pPr>
+      <w:r>
+        <w:rPr>
+          <w:rFonts w:ascii="Courier New" w:hAnsi="Courier New" w:cs="Courier New"/>
+          <w:sz w:val="16"/>
+          <w:szCs w:val="16"/>
+        </w:rPr>
+        <w:t># plot the the end value in %, performance in %  and CHF per company which has at least 1 share</w:t>
+      </w:r>
+    </w:p>
+    <w:p>
+      <w:pPr>
+        <w:rPr>
+          <w:rFonts w:ascii="Courier New" w:hAnsi="Courier New" w:cs="Courier New"/>
+          <w:sz w:val="16"/>
+          <w:szCs w:val="16"/>
+        </w:rPr>
+      </w:pPr>
+      <w:r>
+        <w:rPr>
+          <w:rFonts w:ascii="Courier New" w:hAnsi="Courier New" w:cs="Courier New"/>
+          <w:sz w:val="16"/>
+          <w:szCs w:val="16"/>
+        </w:rPr>
+        <w:t>ggplot(data = end_val, aes(x = "", y = money, fill = company)) +</w:t>
+      </w:r>
+    </w:p>
+    <w:p>
+      <w:pPr>
+        <w:rPr>
+          <w:rFonts w:ascii="Courier New" w:hAnsi="Courier New" w:cs="Courier New"/>
+          <w:sz w:val="16"/>
+          <w:szCs w:val="16"/>
+        </w:rPr>
+      </w:pPr>
+      <w:r>
+        <w:rPr>
+          <w:rFonts w:ascii="Courier New" w:hAnsi="Courier New" w:cs="Courier New"/>
+          <w:sz w:val="16"/>
+          <w:szCs w:val="16"/>
+        </w:rPr>
+        <w:t xml:space="preserve">  geom_bar(width = 1, stat = "identity", color = "white") +</w:t>
+      </w:r>
+    </w:p>
+    <w:p>
+      <w:pPr>
+        <w:rPr>
+          <w:rFonts w:ascii="Courier New" w:hAnsi="Courier New" w:cs="Courier New"/>
+          <w:sz w:val="16"/>
+          <w:szCs w:val="16"/>
+        </w:rPr>
+      </w:pPr>
+      <w:r>
+        <w:rPr>
+          <w:rFonts w:ascii="Courier New" w:hAnsi="Courier New" w:cs="Courier New"/>
+          <w:sz w:val="16"/>
+          <w:szCs w:val="16"/>
+        </w:rPr>
+        <w:t xml:space="preserve">  geom_text(aes(label=money), position = position_stack(vjust = 0.5), color = "black") +</w:t>
+      </w:r>
+    </w:p>
+    <w:p>
+      <w:pPr>
+        <w:rPr>
+          <w:rFonts w:ascii="Courier New" w:hAnsi="Courier New" w:cs="Courier New"/>
+          <w:sz w:val="16"/>
+          <w:szCs w:val="16"/>
+        </w:rPr>
+      </w:pPr>
+      <w:r>
+        <w:rPr>
+          <w:rFonts w:ascii="Courier New" w:hAnsi="Courier New" w:cs="Courier New"/>
+          <w:sz w:val="16"/>
+          <w:szCs w:val="16"/>
+        </w:rPr>
+        <w:t xml:space="preserve">  geom_text(aes(label=pie_text), position = position_stack(vjust = 0.5), color = "black") +</w:t>
+      </w:r>
+    </w:p>
+    <w:p>
+      <w:pPr>
+        <w:rPr>
+          <w:rFonts w:ascii="Courier New" w:hAnsi="Courier New" w:cs="Courier New"/>
+          <w:sz w:val="16"/>
+          <w:szCs w:val="16"/>
+        </w:rPr>
+      </w:pPr>
+      <w:r>
+        <w:rPr>
+          <w:rFonts w:ascii="Courier New" w:hAnsi="Courier New" w:cs="Courier New"/>
+          <w:sz w:val="16"/>
+          <w:szCs w:val="16"/>
+        </w:rPr>
+        <w:t xml:space="preserve">  geom_text(aes(label=perf_text), position = position_stack(vjust = 0.5), color = "black") +</w:t>
+      </w:r>
+    </w:p>
+    <w:p>
+      <w:pPr>
+        <w:rPr>
+          <w:rFonts w:ascii="Courier New" w:hAnsi="Courier New" w:cs="Courier New"/>
+          <w:sz w:val="16"/>
+          <w:szCs w:val="16"/>
+        </w:rPr>
+      </w:pPr>
+      <w:r>
+        <w:rPr>
+          <w:rFonts w:ascii="Courier New" w:hAnsi="Courier New" w:cs="Courier New"/>
+          <w:sz w:val="16"/>
+          <w:szCs w:val="16"/>
+        </w:rPr>
+        <w:t xml:space="preserve">  coord_polar("y", direction = -1) +</w:t>
+      </w:r>
+    </w:p>
+    <w:p>
+      <w:pPr>
+        <w:rPr>
+          <w:rFonts w:ascii="Courier New" w:hAnsi="Courier New" w:cs="Courier New"/>
+          <w:sz w:val="16"/>
+          <w:szCs w:val="16"/>
+        </w:rPr>
+      </w:pPr>
+      <w:r>
+        <w:rPr>
+          <w:rFonts w:ascii="Courier New" w:hAnsi="Courier New" w:cs="Courier New"/>
+          <w:sz w:val="16"/>
+          <w:szCs w:val="16"/>
+        </w:rPr>
+        <w:t xml:space="preserve">  labs(x = "", y = "", title = "Investment at End") +</w:t>
+      </w:r>
+    </w:p>
+    <w:p>
+      <w:pPr>
+        <w:rPr>
+          <w:rFonts w:ascii="Courier New" w:hAnsi="Courier New" w:cs="Courier New"/>
+          <w:sz w:val="16"/>
+          <w:szCs w:val="16"/>
+        </w:rPr>
+      </w:pPr>
+      <w:r>
+        <w:rPr>
+          <w:rFonts w:ascii="Courier New" w:hAnsi="Courier New" w:cs="Courier New"/>
+          <w:sz w:val="16"/>
+          <w:szCs w:val="16"/>
+        </w:rPr>
+        <w:t xml:space="preserve">  theme(axis.ticks = element_blank(), axis.text = element_blank(), legend.position = c(0.2, 0), legend.justification = c(0.1, 0), plot.title = element_text(hjust = 0.5)) +</w:t>
+      </w:r>
+    </w:p>
+    <w:p>
+      <w:pPr>
+        <w:rPr>
+          <w:rFonts w:ascii="Courier New" w:hAnsi="Courier New" w:cs="Courier New"/>
+          <w:sz w:val="16"/>
+          <w:szCs w:val="16"/>
+        </w:rPr>
+      </w:pPr>
+      <w:r>
+        <w:rPr>
+          <w:rFonts w:ascii="Courier New" w:hAnsi="Courier New" w:cs="Courier New"/>
+          <w:sz w:val="16"/>
+          <w:szCs w:val="16"/>
+        </w:rPr>
+        <w:t xml:space="preserve">  guides(fill = guide_legend(title = NULL, nrow = 1))</w:t>
+      </w:r>
+    </w:p>
+    <w:p>
+      <w:pPr>
+        <w:rPr>
+          <w:rFonts w:ascii="Courier New" w:hAnsi="Courier New" w:cs="Courier New"/>
+          <w:sz w:val="16"/>
+          <w:szCs w:val="16"/>
+        </w:rPr>
+      </w:pPr>
+    </w:p>
+    <w:p>
+      <w:pPr>
+        <w:rPr>
+          <w:rFonts w:ascii="Courier New" w:hAnsi="Courier New" w:cs="Courier New"/>
+          <w:sz w:val="16"/>
+          <w:szCs w:val="16"/>
+        </w:rPr>
+      </w:pPr>
+      <w:r>
+        <w:rPr>
+          <w:rFonts w:ascii="Courier New" w:hAnsi="Courier New" w:cs="Courier New"/>
+          <w:sz w:val="16"/>
+          <w:szCs w:val="16"/>
+        </w:rPr>
+        <w:t># cumulative all returns</w:t>
+      </w:r>
+    </w:p>
+    <w:p>
+      <w:pPr>
+        <w:rPr>
+          <w:rFonts w:ascii="Courier New" w:hAnsi="Courier New" w:cs="Courier New"/>
+          <w:sz w:val="16"/>
+          <w:szCs w:val="16"/>
+        </w:rPr>
+      </w:pPr>
+      <w:r>
+        <w:rPr>
+          <w:rFonts w:ascii="Courier New" w:hAnsi="Courier New" w:cs="Courier New"/>
+          <w:sz w:val="16"/>
+          <w:szCs w:val="16"/>
+        </w:rPr>
+        <w:t>cumret &lt;- cumprod(1+minVarReturns)</w:t>
+      </w:r>
+    </w:p>
+    <w:p>
+      <w:pPr>
+        <w:rPr>
+          <w:rFonts w:ascii="Courier New" w:hAnsi="Courier New" w:cs="Courier New"/>
+          <w:sz w:val="16"/>
+          <w:szCs w:val="16"/>
+        </w:rPr>
+      </w:pPr>
+      <w:r>
+        <w:rPr>
+          <w:rFonts w:ascii="Courier New" w:hAnsi="Courier New" w:cs="Courier New"/>
+          <w:sz w:val="16"/>
+          <w:szCs w:val="16"/>
+        </w:rPr>
+        <w:t># calculate Arima from the cumulative returns</w:t>
+      </w:r>
+    </w:p>
+    <w:p>
+      <w:pPr>
+        <w:rPr>
+          <w:rFonts w:ascii="Courier New" w:hAnsi="Courier New" w:cs="Courier New"/>
+          <w:sz w:val="16"/>
+          <w:szCs w:val="16"/>
+        </w:rPr>
+      </w:pPr>
+      <w:r>
+        <w:rPr>
+          <w:rFonts w:ascii="Courier New" w:hAnsi="Courier New" w:cs="Courier New"/>
+          <w:sz w:val="16"/>
+          <w:szCs w:val="16"/>
+        </w:rPr>
+        <w:t>fit &lt;- Arima(cumret, order = c(0, 1, 0), include.drift = TRUE)</w:t>
+      </w:r>
+    </w:p>
+    <w:p>
+      <w:pPr>
+        <w:rPr>
+          <w:rFonts w:ascii="Courier New" w:hAnsi="Courier New" w:cs="Courier New"/>
+          <w:sz w:val="16"/>
+          <w:szCs w:val="16"/>
+        </w:rPr>
+      </w:pPr>
+      <w:r>
+        <w:rPr>
+          <w:rFonts w:ascii="Courier New" w:hAnsi="Courier New" w:cs="Courier New"/>
+          <w:sz w:val="16"/>
+          <w:szCs w:val="16"/>
+        </w:rPr>
+        <w:t>summary(fit)</w:t>
+      </w:r>
+    </w:p>
+    <w:p>
+      <w:pPr>
+        <w:rPr>
+          <w:rFonts w:ascii="Courier New" w:hAnsi="Courier New" w:cs="Courier New"/>
+          <w:sz w:val="16"/>
+          <w:szCs w:val="16"/>
+        </w:rPr>
+      </w:pPr>
+    </w:p>
+    <w:p>
+      <w:pPr>
+        <w:rPr>
+          <w:rFonts w:ascii="Courier New" w:hAnsi="Courier New" w:cs="Courier New"/>
+          <w:sz w:val="16"/>
+          <w:szCs w:val="16"/>
+        </w:rPr>
+      </w:pPr>
+      <w:r>
+        <w:rPr>
+          <w:rFonts w:ascii="Courier New" w:hAnsi="Courier New" w:cs="Courier New"/>
+          <w:sz w:val="16"/>
+          <w:szCs w:val="16"/>
+        </w:rPr>
+        <w:t># print the residuals</w:t>
+      </w:r>
+    </w:p>
+    <w:p>
+      <w:pPr>
+        <w:rPr>
+          <w:rFonts w:ascii="Courier New" w:hAnsi="Courier New" w:cs="Courier New"/>
+          <w:sz w:val="16"/>
+          <w:szCs w:val="16"/>
+        </w:rPr>
+      </w:pPr>
+      <w:r>
+        <w:rPr>
+          <w:rFonts w:ascii="Courier New" w:hAnsi="Courier New" w:cs="Courier New"/>
+          <w:sz w:val="16"/>
+          <w:szCs w:val="16"/>
+        </w:rPr>
+        <w:t>checkresiduals(fit)</w:t>
+      </w:r>
+    </w:p>
+    <w:p>
+      <w:pPr>
+        <w:rPr>
+          <w:rFonts w:ascii="Courier New" w:hAnsi="Courier New" w:cs="Courier New"/>
+          <w:sz w:val="16"/>
+          <w:szCs w:val="16"/>
+        </w:rPr>
+      </w:pPr>
+    </w:p>
+    <w:p>
+      <w:pPr>
+        <w:rPr>
+          <w:rFonts w:ascii="Courier New" w:hAnsi="Courier New" w:cs="Courier New"/>
+          <w:sz w:val="16"/>
+          <w:szCs w:val="16"/>
+        </w:rPr>
+      </w:pPr>
+      <w:r>
+        <w:rPr>
+          <w:rFonts w:ascii="Courier New" w:hAnsi="Courier New" w:cs="Courier New"/>
+          <w:sz w:val="16"/>
+          <w:szCs w:val="16"/>
+        </w:rPr>
+        <w:t># calculate the forecast for the next 12 and 24 Lag</w:t>
+      </w:r>
+    </w:p>
+    <w:p>
+      <w:pPr>
+        <w:rPr>
+          <w:rFonts w:ascii="Courier New" w:hAnsi="Courier New" w:cs="Courier New"/>
+          <w:sz w:val="16"/>
+          <w:szCs w:val="16"/>
+        </w:rPr>
+      </w:pPr>
+      <w:r>
+        <w:rPr>
+          <w:rFonts w:ascii="Courier New" w:hAnsi="Courier New" w:cs="Courier New"/>
+          <w:sz w:val="16"/>
+          <w:szCs w:val="16"/>
+        </w:rPr>
+        <w:t>smi_forecast &lt;- forecast(fit, h = 24)</w:t>
+      </w:r>
+    </w:p>
+    <w:p>
+      <w:pPr>
+        <w:rPr>
+          <w:rFonts w:ascii="Courier New" w:hAnsi="Courier New" w:cs="Courier New"/>
+          <w:sz w:val="16"/>
+          <w:szCs w:val="16"/>
+        </w:rPr>
+      </w:pPr>
+      <w:r>
+        <w:rPr>
+          <w:rFonts w:ascii="Courier New" w:hAnsi="Courier New" w:cs="Courier New"/>
+          <w:sz w:val="16"/>
+          <w:szCs w:val="16"/>
+        </w:rPr>
+        <w:t>smi_forecast &lt;- forecast(fit, h = 12)</w:t>
+      </w:r>
+    </w:p>
+    <w:p>
+      <w:pPr>
+        <w:rPr>
+          <w:rFonts w:ascii="Courier New" w:hAnsi="Courier New" w:cs="Courier New"/>
+          <w:sz w:val="16"/>
+          <w:szCs w:val="16"/>
+        </w:rPr>
+      </w:pPr>
+    </w:p>
+    <w:p>
+      <w:pPr>
+        <w:rPr>
+          <w:rFonts w:ascii="Courier New" w:hAnsi="Courier New" w:cs="Courier New"/>
+          <w:sz w:val="16"/>
+          <w:szCs w:val="16"/>
+        </w:rPr>
+      </w:pPr>
+      <w:r>
+        <w:rPr>
+          <w:rFonts w:ascii="Courier New" w:hAnsi="Courier New" w:cs="Courier New"/>
+          <w:sz w:val="16"/>
+          <w:szCs w:val="16"/>
+        </w:rPr>
+        <w:t># print the forecast</w:t>
+      </w:r>
+    </w:p>
+    <w:p>
+      <w:r>
+        <w:rPr>
+          <w:rFonts w:ascii="Courier New" w:hAnsi="Courier New" w:cs="Courier New"/>
+          <w:sz w:val="16"/>
+          <w:szCs w:val="16"/>
+        </w:rPr>
+        <w:t>plot(smi_forecast)</w:t>
+      </w:r>
+    </w:p>
+    <w:p>
+      <w:pPr>
+        <w:spacing w:line="259" w:lineRule="auto"/>
+        <w:jc w:val="left"/>
         <w:rPr>
           <w:rFonts w:eastAsiaTheme="majorEastAsia" w:cstheme="majorBidi"/>
           <w:b/>
@@ -6638,6 +9832,7 @@
         </w:rPr>
       </w:pPr>
       <w:r>
+        <w:lastRenderedPageBreak/>
         <w:br w:type="page"/>
       </w:r>
     </w:p>
@@ -6651,7 +9846,7 @@
         <w:lastRenderedPageBreak/>
         <w:t>Eidesstattliche Erklärung</w:t>
       </w:r>
-      <w:bookmarkEnd w:id="33"/>
+      <w:bookmarkEnd w:id="32"/>
       <w:bookmarkEnd w:id="38"/>
       <w:bookmarkEnd w:id="39"/>
     </w:p>
@@ -6793,7 +9988,7 @@
                     </pic:cNvPicPr>
                   </pic:nvPicPr>
                   <pic:blipFill>
-                    <a:blip r:embed="rId15">
+                    <a:blip r:embed="rId28">
                       <a:extLst>
                         <a:ext uri="{28A0092B-C50C-407E-A947-70E740481C1C}">
                           <a14:useLocalDpi xmlns:a14="http://schemas.microsoft.com/office/drawing/2010/main" val="0"/>
@@ -6920,7 +10115,7 @@
       </w:r>
     </w:p>
     <w:sectPr>
-      <w:footerReference w:type="default" r:id="rId16"/>
+      <w:footerReference w:type="default" r:id="rId29"/>
       <w:pgSz w:w="11906" w:h="16838"/>
       <w:pgMar w:top="1418" w:right="1418" w:bottom="1418" w:left="1418" w:header="709" w:footer="709" w:gutter="0"/>
       <w:cols w:space="708"/>
@@ -6931,8 +10126,47 @@
 </w:document>
 </file>
 
+<file path=word/comments.xml><?xml version="1.0" encoding="utf-8"?>
+<w:comments xmlns:wpc="http://schemas.microsoft.com/office/word/2010/wordprocessingCanvas" xmlns:cx="http://schemas.microsoft.com/office/drawing/2014/chartex" xmlns:cx1="http://schemas.microsoft.com/office/drawing/2015/9/8/chartex" xmlns:cx2="http://schemas.microsoft.com/office/drawing/2015/10/21/chartex" xmlns:cx3="http://schemas.microsoft.com/office/drawing/2016/5/9/chartex" xmlns:cx4="http://schemas.microsoft.com/office/drawing/2016/5/10/chartex" xmlns:cx5="http://schemas.microsoft.com/office/drawing/2016/5/11/chartex" xmlns:cx6="http://schemas.microsoft.com/office/drawing/2016/5/12/chartex" xmlns:cx7="http://schemas.microsoft.com/office/drawing/2016/5/13/chartex" xmlns:cx8="http://schemas.microsoft.com/office/drawing/2016/5/14/chartex" xmlns:mc="http://schemas.openxmlformats.org/markup-compatibility/2006" xmlns:aink="http://schemas.microsoft.com/office/drawing/2016/ink" xmlns:am3d="http://schemas.microsoft.com/office/drawing/2017/model3d" xmlns:o="urn:schemas-microsoft-com:office:office" xmlns:r="http://schemas.openxmlformats.org/officeDocument/2006/relationships" xmlns:m="http://schemas.openxmlformats.org/officeDocument/2006/math" xmlns:v="urn:schemas-microsoft-com:vml" xmlns:wp14="http://schemas.microsoft.com/office/word/2010/wordprocessingDrawing" xmlns:wp="http://schemas.openxmlformats.org/drawingml/2006/wordprocessingDrawing" xmlns:w10="urn:schemas-microsoft-com:office:word" xmlns:w="http://schemas.openxmlformats.org/wordprocessingml/2006/main" xmlns:w14="http://schemas.microsoft.com/office/word/2010/wordml" xmlns:w15="http://schemas.microsoft.com/office/word/2012/wordml" xmlns:w16cex="http://schemas.microsoft.com/office/word/2018/wordml/cex" xmlns:w16cid="http://schemas.microsoft.com/office/word/2016/wordml/cid" xmlns:w16="http://schemas.microsoft.com/office/word/2018/wordml" xmlns:w16se="http://schemas.microsoft.com/office/word/2015/wordml/symex" xmlns:wpg="http://schemas.microsoft.com/office/word/2010/wordprocessingGroup" xmlns:wpi="http://schemas.microsoft.com/office/word/2010/wordprocessingInk" xmlns:wne="http://schemas.microsoft.com/office/word/2006/wordml" xmlns:wps="http://schemas.microsoft.com/office/word/2010/wordprocessingShape" mc:Ignorable="w14 w15 w16se w16cid w16 w16cex wp14">
+  <w:comment w:id="13" w:author="Markus Blaser" w:date="2020-05-22T20:53:00Z" w:initials="MB">
+    <w:p>
+      <w:pPr>
+        <w:pStyle w:val="Kommentartext"/>
+      </w:pPr>
+      <w:r>
+        <w:rPr>
+          <w:rStyle w:val="Kommentarzeichen"/>
+        </w:rPr>
+        <w:annotationRef/>
+      </w:r>
+      <w:r>
+        <w:t>Am Ende korrigieren</w:t>
+      </w:r>
+    </w:p>
+  </w:comment>
+</w:comments>
+</file>
+
+<file path=word/commentsExtended.xml><?xml version="1.0" encoding="utf-8"?>
+<w15:commentsEx xmlns:wpc="http://schemas.microsoft.com/office/word/2010/wordprocessingCanvas" xmlns:cx="http://schemas.microsoft.com/office/drawing/2014/chartex" xmlns:cx1="http://schemas.microsoft.com/office/drawing/2015/9/8/chartex" xmlns:cx2="http://schemas.microsoft.com/office/drawing/2015/10/21/chartex" xmlns:cx3="http://schemas.microsoft.com/office/drawing/2016/5/9/chartex" xmlns:cx4="http://schemas.microsoft.com/office/drawing/2016/5/10/chartex" xmlns:cx5="http://schemas.microsoft.com/office/drawing/2016/5/11/chartex" xmlns:cx6="http://schemas.microsoft.com/office/drawing/2016/5/12/chartex" xmlns:cx7="http://schemas.microsoft.com/office/drawing/2016/5/13/chartex" xmlns:cx8="http://schemas.microsoft.com/office/drawing/2016/5/14/chartex" xmlns:mc="http://schemas.openxmlformats.org/markup-compatibility/2006" xmlns:aink="http://schemas.microsoft.com/office/drawing/2016/ink" xmlns:am3d="http://schemas.microsoft.com/office/drawing/2017/model3d" xmlns:o="urn:schemas-microsoft-com:office:office" xmlns:r="http://schemas.openxmlformats.org/officeDocument/2006/relationships" xmlns:m="http://schemas.openxmlformats.org/officeDocument/2006/math" xmlns:v="urn:schemas-microsoft-com:vml" xmlns:wp14="http://schemas.microsoft.com/office/word/2010/wordprocessingDrawing" xmlns:wp="http://schemas.openxmlformats.org/drawingml/2006/wordprocessingDrawing" xmlns:w10="urn:schemas-microsoft-com:office:word" xmlns:w="http://schemas.openxmlformats.org/wordprocessingml/2006/main" xmlns:w14="http://schemas.microsoft.com/office/word/2010/wordml" xmlns:w15="http://schemas.microsoft.com/office/word/2012/wordml" xmlns:w16cex="http://schemas.microsoft.com/office/word/2018/wordml/cex" xmlns:w16cid="http://schemas.microsoft.com/office/word/2016/wordml/cid" xmlns:w16="http://schemas.microsoft.com/office/word/2018/wordml" xmlns:w16se="http://schemas.microsoft.com/office/word/2015/wordml/symex" xmlns:wpg="http://schemas.microsoft.com/office/word/2010/wordprocessingGroup" xmlns:wpi="http://schemas.microsoft.com/office/word/2010/wordprocessingInk" xmlns:wne="http://schemas.microsoft.com/office/word/2006/wordml" xmlns:wps="http://schemas.microsoft.com/office/word/2010/wordprocessingShape" mc:Ignorable="w14 w15 w16se w16cid w16 w16cex wp14">
+  <w15:commentEx w15:paraId="66A19DCD" w15:done="0"/>
+</w15:commentsEx>
+</file>
+
+<file path=word/commentsExtensible.xml><?xml version="1.0" encoding="utf-8"?>
+<w16cex:commentsExtensible xmlns:wpc="http://schemas.microsoft.com/office/word/2010/wordprocessingCanvas" xmlns:cx="http://schemas.microsoft.com/office/drawing/2014/chartex" xmlns:cx1="http://schemas.microsoft.com/office/drawing/2015/9/8/chartex" xmlns:cx2="http://schemas.microsoft.com/office/drawing/2015/10/21/chartex" xmlns:cx3="http://schemas.microsoft.com/office/drawing/2016/5/9/chartex" xmlns:cx4="http://schemas.microsoft.com/office/drawing/2016/5/10/chartex" xmlns:cx5="http://schemas.microsoft.com/office/drawing/2016/5/11/chartex" xmlns:cx6="http://schemas.microsoft.com/office/drawing/2016/5/12/chartex" xmlns:cx7="http://schemas.microsoft.com/office/drawing/2016/5/13/chartex" xmlns:cx8="http://schemas.microsoft.com/office/drawing/2016/5/14/chartex" xmlns:mc="http://schemas.openxmlformats.org/markup-compatibility/2006" xmlns:aink="http://schemas.microsoft.com/office/drawing/2016/ink" xmlns:am3d="http://schemas.microsoft.com/office/drawing/2017/model3d" xmlns:o="urn:schemas-microsoft-com:office:office" xmlns:r="http://schemas.openxmlformats.org/officeDocument/2006/relationships" xmlns:m="http://schemas.openxmlformats.org/officeDocument/2006/math" xmlns:v="urn:schemas-microsoft-com:vml" xmlns:wp14="http://schemas.microsoft.com/office/word/2010/wordprocessingDrawing" xmlns:wp="http://schemas.openxmlformats.org/drawingml/2006/wordprocessingDrawing" xmlns:w10="urn:schemas-microsoft-com:office:word" xmlns:w="http://schemas.openxmlformats.org/wordprocessingml/2006/main" xmlns:w14="http://schemas.microsoft.com/office/word/2010/wordml" xmlns:w15="http://schemas.microsoft.com/office/word/2012/wordml" xmlns:w16cex="http://schemas.microsoft.com/office/word/2018/wordml/cex" xmlns:w16cid="http://schemas.microsoft.com/office/word/2016/wordml/cid" xmlns:w16="http://schemas.microsoft.com/office/word/2018/wordml" xmlns:w16se="http://schemas.microsoft.com/office/word/2015/wordml/symex" xmlns:wpg="http://schemas.microsoft.com/office/word/2010/wordprocessingGroup" xmlns:wpi="http://schemas.microsoft.com/office/word/2010/wordprocessingInk" xmlns:wne="http://schemas.microsoft.com/office/word/2006/wordml" xmlns:wps="http://schemas.microsoft.com/office/word/2010/wordprocessingShape" mc:Ignorable="w14 w15 w16se w16cid w16 w16cex wp14">
+  <w16cex:commentExtensible w16cex:durableId="2272BA2D" w16cex:dateUtc="2020-05-22T18:53:00Z"/>
+</w16cex:commentsExtensible>
+</file>
+
+<file path=word/commentsIds.xml><?xml version="1.0" encoding="utf-8"?>
+<w16cid:commentsIds xmlns:wpc="http://schemas.microsoft.com/office/word/2010/wordprocessingCanvas" xmlns:cx="http://schemas.microsoft.com/office/drawing/2014/chartex" xmlns:cx1="http://schemas.microsoft.com/office/drawing/2015/9/8/chartex" xmlns:cx2="http://schemas.microsoft.com/office/drawing/2015/10/21/chartex" xmlns:cx3="http://schemas.microsoft.com/office/drawing/2016/5/9/chartex" xmlns:cx4="http://schemas.microsoft.com/office/drawing/2016/5/10/chartex" xmlns:cx5="http://schemas.microsoft.com/office/drawing/2016/5/11/chartex" xmlns:cx6="http://schemas.microsoft.com/office/drawing/2016/5/12/chartex" xmlns:cx7="http://schemas.microsoft.com/office/drawing/2016/5/13/chartex" xmlns:cx8="http://schemas.microsoft.com/office/drawing/2016/5/14/chartex" xmlns:mc="http://schemas.openxmlformats.org/markup-compatibility/2006" xmlns:aink="http://schemas.microsoft.com/office/drawing/2016/ink" xmlns:am3d="http://schemas.microsoft.com/office/drawing/2017/model3d" xmlns:o="urn:schemas-microsoft-com:office:office" xmlns:r="http://schemas.openxmlformats.org/officeDocument/2006/relationships" xmlns:m="http://schemas.openxmlformats.org/officeDocument/2006/math" xmlns:v="urn:schemas-microsoft-com:vml" xmlns:wp14="http://schemas.microsoft.com/office/word/2010/wordprocessingDrawing" xmlns:wp="http://schemas.openxmlformats.org/drawingml/2006/wordprocessingDrawing" xmlns:w10="urn:schemas-microsoft-com:office:word" xmlns:w="http://schemas.openxmlformats.org/wordprocessingml/2006/main" xmlns:w14="http://schemas.microsoft.com/office/word/2010/wordml" xmlns:w15="http://schemas.microsoft.com/office/word/2012/wordml" xmlns:w16cex="http://schemas.microsoft.com/office/word/2018/wordml/cex" xmlns:w16cid="http://schemas.microsoft.com/office/word/2016/wordml/cid" xmlns:w16="http://schemas.microsoft.com/office/word/2018/wordml" xmlns:w16se="http://schemas.microsoft.com/office/word/2015/wordml/symex" xmlns:wpg="http://schemas.microsoft.com/office/word/2010/wordprocessingGroup" xmlns:wpi="http://schemas.microsoft.com/office/word/2010/wordprocessingInk" xmlns:wne="http://schemas.microsoft.com/office/word/2006/wordml" xmlns:wps="http://schemas.microsoft.com/office/word/2010/wordprocessingShape" mc:Ignorable="w14 w15 w16se w16cid w16 w16cex wp14">
+  <w16cid:commentId w16cid:paraId="66A19DCD" w16cid:durableId="2272BA2D"/>
+</w16cid:commentsIds>
+</file>
+
 <file path=word/endnotes.xml><?xml version="1.0" encoding="utf-8"?>
-<w:endnotes xmlns:wpc="http://schemas.microsoft.com/office/word/2010/wordprocessingCanvas" xmlns:cx="http://schemas.microsoft.com/office/drawing/2014/chartex" xmlns:cx1="http://schemas.microsoft.com/office/drawing/2015/9/8/chartex" xmlns:cx2="http://schemas.microsoft.com/office/drawing/2015/10/21/chartex" xmlns:cx3="http://schemas.microsoft.com/office/drawing/2016/5/9/chartex" xmlns:cx4="http://schemas.microsoft.com/office/drawing/2016/5/10/chartex" xmlns:cx5="http://schemas.microsoft.com/office/drawing/2016/5/11/chartex" xmlns:cx6="http://schemas.microsoft.com/office/drawing/2016/5/12/chartex" xmlns:cx7="http://schemas.microsoft.com/office/drawing/2016/5/13/chartex" xmlns:cx8="http://schemas.microsoft.com/office/drawing/2016/5/14/chartex" xmlns:mc="http://schemas.openxmlformats.org/markup-compatibility/2006" xmlns:aink="http://schemas.microsoft.com/office/drawing/2016/ink" xmlns:am3d="http://schemas.microsoft.com/office/drawing/2017/model3d" xmlns:o="urn:schemas-microsoft-com:office:office" xmlns:r="http://schemas.openxmlformats.org/officeDocument/2006/relationships" xmlns:m="http://schemas.openxmlformats.org/officeDocument/2006/math" xmlns:v="urn:schemas-microsoft-com:vml" xmlns:wp14="http://schemas.microsoft.com/office/word/2010/wordprocessingDrawing" xmlns:wp="http://schemas.openxmlformats.org/drawingml/2006/wordprocessingDrawing" xmlns:w10="urn:schemas-microsoft-com:office:word" xmlns:w="http://schemas.openxmlformats.org/wordprocessingml/2006/main" xmlns:w14="http://schemas.microsoft.com/office/word/2010/wordml" xmlns:w15="http://schemas.microsoft.com/office/word/2012/wordml" xmlns:w16cid="http://schemas.microsoft.com/office/word/2016/wordml/cid" xmlns:w16se="http://schemas.microsoft.com/office/word/2015/wordml/symex" xmlns:wpg="http://schemas.microsoft.com/office/word/2010/wordprocessingGroup" xmlns:wpi="http://schemas.microsoft.com/office/word/2010/wordprocessingInk" xmlns:wne="http://schemas.microsoft.com/office/word/2006/wordml" xmlns:wps="http://schemas.microsoft.com/office/word/2010/wordprocessingShape" mc:Ignorable="w14 w15 w16se w16cid wp14">
+<w:endnotes xmlns:wpc="http://schemas.microsoft.com/office/word/2010/wordprocessingCanvas" xmlns:cx="http://schemas.microsoft.com/office/drawing/2014/chartex" xmlns:cx1="http://schemas.microsoft.com/office/drawing/2015/9/8/chartex" xmlns:cx2="http://schemas.microsoft.com/office/drawing/2015/10/21/chartex" xmlns:cx3="http://schemas.microsoft.com/office/drawing/2016/5/9/chartex" xmlns:cx4="http://schemas.microsoft.com/office/drawing/2016/5/10/chartex" xmlns:cx5="http://schemas.microsoft.com/office/drawing/2016/5/11/chartex" xmlns:cx6="http://schemas.microsoft.com/office/drawing/2016/5/12/chartex" xmlns:cx7="http://schemas.microsoft.com/office/drawing/2016/5/13/chartex" xmlns:cx8="http://schemas.microsoft.com/office/drawing/2016/5/14/chartex" xmlns:mc="http://schemas.openxmlformats.org/markup-compatibility/2006" xmlns:aink="http://schemas.microsoft.com/office/drawing/2016/ink" xmlns:am3d="http://schemas.microsoft.com/office/drawing/2017/model3d" xmlns:o="urn:schemas-microsoft-com:office:office" xmlns:r="http://schemas.openxmlformats.org/officeDocument/2006/relationships" xmlns:m="http://schemas.openxmlformats.org/officeDocument/2006/math" xmlns:v="urn:schemas-microsoft-com:vml" xmlns:wp14="http://schemas.microsoft.com/office/word/2010/wordprocessingDrawing" xmlns:wp="http://schemas.openxmlformats.org/drawingml/2006/wordprocessingDrawing" xmlns:w10="urn:schemas-microsoft-com:office:word" xmlns:w="http://schemas.openxmlformats.org/wordprocessingml/2006/main" xmlns:w14="http://schemas.microsoft.com/office/word/2010/wordml" xmlns:w15="http://schemas.microsoft.com/office/word/2012/wordml" xmlns:w16cex="http://schemas.microsoft.com/office/word/2018/wordml/cex" xmlns:w16cid="http://schemas.microsoft.com/office/word/2016/wordml/cid" xmlns:w16="http://schemas.microsoft.com/office/word/2018/wordml" xmlns:w16se="http://schemas.microsoft.com/office/word/2015/wordml/symex" xmlns:wpg="http://schemas.microsoft.com/office/word/2010/wordprocessingGroup" xmlns:wpi="http://schemas.microsoft.com/office/word/2010/wordprocessingInk" xmlns:wne="http://schemas.microsoft.com/office/word/2006/wordml" xmlns:wps="http://schemas.microsoft.com/office/word/2010/wordprocessingShape" mc:Ignorable="w14 w15 w16se w16cid w16 w16cex wp14">
   <w:endnote w:type="separator" w:id="-1">
     <w:p>
       <w:pPr>
@@ -6957,7 +10191,7 @@
 </file>
 
 <file path=word/footer1.xml><?xml version="1.0" encoding="utf-8"?>
-<w:ftr xmlns:wpc="http://schemas.microsoft.com/office/word/2010/wordprocessingCanvas" xmlns:cx="http://schemas.microsoft.com/office/drawing/2014/chartex" xmlns:cx1="http://schemas.microsoft.com/office/drawing/2015/9/8/chartex" xmlns:cx2="http://schemas.microsoft.com/office/drawing/2015/10/21/chartex" xmlns:cx3="http://schemas.microsoft.com/office/drawing/2016/5/9/chartex" xmlns:cx4="http://schemas.microsoft.com/office/drawing/2016/5/10/chartex" xmlns:cx5="http://schemas.microsoft.com/office/drawing/2016/5/11/chartex" xmlns:cx6="http://schemas.microsoft.com/office/drawing/2016/5/12/chartex" xmlns:cx7="http://schemas.microsoft.com/office/drawing/2016/5/13/chartex" xmlns:cx8="http://schemas.microsoft.com/office/drawing/2016/5/14/chartex" xmlns:mc="http://schemas.openxmlformats.org/markup-compatibility/2006" xmlns:aink="http://schemas.microsoft.com/office/drawing/2016/ink" xmlns:am3d="http://schemas.microsoft.com/office/drawing/2017/model3d" xmlns:o="urn:schemas-microsoft-com:office:office" xmlns:r="http://schemas.openxmlformats.org/officeDocument/2006/relationships" xmlns:m="http://schemas.openxmlformats.org/officeDocument/2006/math" xmlns:v="urn:schemas-microsoft-com:vml" xmlns:wp14="http://schemas.microsoft.com/office/word/2010/wordprocessingDrawing" xmlns:wp="http://schemas.openxmlformats.org/drawingml/2006/wordprocessingDrawing" xmlns:w10="urn:schemas-microsoft-com:office:word" xmlns:w="http://schemas.openxmlformats.org/wordprocessingml/2006/main" xmlns:w14="http://schemas.microsoft.com/office/word/2010/wordml" xmlns:w15="http://schemas.microsoft.com/office/word/2012/wordml" xmlns:w16cid="http://schemas.microsoft.com/office/word/2016/wordml/cid" xmlns:w16se="http://schemas.microsoft.com/office/word/2015/wordml/symex" xmlns:wpg="http://schemas.microsoft.com/office/word/2010/wordprocessingGroup" xmlns:wpi="http://schemas.microsoft.com/office/word/2010/wordprocessingInk" xmlns:wne="http://schemas.microsoft.com/office/word/2006/wordml" xmlns:wps="http://schemas.microsoft.com/office/word/2010/wordprocessingShape" mc:Ignorable="w14 w15 w16se w16cid wp14">
+<w:ftr xmlns:wpc="http://schemas.microsoft.com/office/word/2010/wordprocessingCanvas" xmlns:cx="http://schemas.microsoft.com/office/drawing/2014/chartex" xmlns:cx1="http://schemas.microsoft.com/office/drawing/2015/9/8/chartex" xmlns:cx2="http://schemas.microsoft.com/office/drawing/2015/10/21/chartex" xmlns:cx3="http://schemas.microsoft.com/office/drawing/2016/5/9/chartex" xmlns:cx4="http://schemas.microsoft.com/office/drawing/2016/5/10/chartex" xmlns:cx5="http://schemas.microsoft.com/office/drawing/2016/5/11/chartex" xmlns:cx6="http://schemas.microsoft.com/office/drawing/2016/5/12/chartex" xmlns:cx7="http://schemas.microsoft.com/office/drawing/2016/5/13/chartex" xmlns:cx8="http://schemas.microsoft.com/office/drawing/2016/5/14/chartex" xmlns:mc="http://schemas.openxmlformats.org/markup-compatibility/2006" xmlns:aink="http://schemas.microsoft.com/office/drawing/2016/ink" xmlns:am3d="http://schemas.microsoft.com/office/drawing/2017/model3d" xmlns:o="urn:schemas-microsoft-com:office:office" xmlns:r="http://schemas.openxmlformats.org/officeDocument/2006/relationships" xmlns:m="http://schemas.openxmlformats.org/officeDocument/2006/math" xmlns:v="urn:schemas-microsoft-com:vml" xmlns:wp14="http://schemas.microsoft.com/office/word/2010/wordprocessingDrawing" xmlns:wp="http://schemas.openxmlformats.org/drawingml/2006/wordprocessingDrawing" xmlns:w10="urn:schemas-microsoft-com:office:word" xmlns:w="http://schemas.openxmlformats.org/wordprocessingml/2006/main" xmlns:w14="http://schemas.microsoft.com/office/word/2010/wordml" xmlns:w15="http://schemas.microsoft.com/office/word/2012/wordml" xmlns:w16cex="http://schemas.microsoft.com/office/word/2018/wordml/cex" xmlns:w16cid="http://schemas.microsoft.com/office/word/2016/wordml/cid" xmlns:w16="http://schemas.microsoft.com/office/word/2018/wordml" xmlns:w16se="http://schemas.microsoft.com/office/word/2015/wordml/symex" xmlns:wpg="http://schemas.microsoft.com/office/word/2010/wordprocessingGroup" xmlns:wpi="http://schemas.microsoft.com/office/word/2010/wordprocessingInk" xmlns:wne="http://schemas.microsoft.com/office/word/2006/wordml" xmlns:wps="http://schemas.microsoft.com/office/word/2010/wordprocessingShape" mc:Ignorable="w14 w15 w16se w16cid w16 w16cex wp14">
   <w:sdt>
     <w:sdtPr>
       <w:id w:val="1061759324"/>
@@ -6966,6 +10200,7 @@
         <w:docPartUnique/>
       </w:docPartObj>
     </w:sdtPr>
+    <w:sdtEndPr/>
     <w:sdtContent>
       <w:p>
         <w:pPr>
@@ -7002,7 +10237,7 @@
 </file>
 
 <file path=word/footnotes.xml><?xml version="1.0" encoding="utf-8"?>
-<w:footnotes xmlns:wpc="http://schemas.microsoft.com/office/word/2010/wordprocessingCanvas" xmlns:cx="http://schemas.microsoft.com/office/drawing/2014/chartex" xmlns:cx1="http://schemas.microsoft.com/office/drawing/2015/9/8/chartex" xmlns:cx2="http://schemas.microsoft.com/office/drawing/2015/10/21/chartex" xmlns:cx3="http://schemas.microsoft.com/office/drawing/2016/5/9/chartex" xmlns:cx4="http://schemas.microsoft.com/office/drawing/2016/5/10/chartex" xmlns:cx5="http://schemas.microsoft.com/office/drawing/2016/5/11/chartex" xmlns:cx6="http://schemas.microsoft.com/office/drawing/2016/5/12/chartex" xmlns:cx7="http://schemas.microsoft.com/office/drawing/2016/5/13/chartex" xmlns:cx8="http://schemas.microsoft.com/office/drawing/2016/5/14/chartex" xmlns:mc="http://schemas.openxmlformats.org/markup-compatibility/2006" xmlns:aink="http://schemas.microsoft.com/office/drawing/2016/ink" xmlns:am3d="http://schemas.microsoft.com/office/drawing/2017/model3d" xmlns:o="urn:schemas-microsoft-com:office:office" xmlns:r="http://schemas.openxmlformats.org/officeDocument/2006/relationships" xmlns:m="http://schemas.openxmlformats.org/officeDocument/2006/math" xmlns:v="urn:schemas-microsoft-com:vml" xmlns:wp14="http://schemas.microsoft.com/office/word/2010/wordprocessingDrawing" xmlns:wp="http://schemas.openxmlformats.org/drawingml/2006/wordprocessingDrawing" xmlns:w10="urn:schemas-microsoft-com:office:word" xmlns:w="http://schemas.openxmlformats.org/wordprocessingml/2006/main" xmlns:w14="http://schemas.microsoft.com/office/word/2010/wordml" xmlns:w15="http://schemas.microsoft.com/office/word/2012/wordml" xmlns:w16cid="http://schemas.microsoft.com/office/word/2016/wordml/cid" xmlns:w16se="http://schemas.microsoft.com/office/word/2015/wordml/symex" xmlns:wpg="http://schemas.microsoft.com/office/word/2010/wordprocessingGroup" xmlns:wpi="http://schemas.microsoft.com/office/word/2010/wordprocessingInk" xmlns:wne="http://schemas.microsoft.com/office/word/2006/wordml" xmlns:wps="http://schemas.microsoft.com/office/word/2010/wordprocessingShape" mc:Ignorable="w14 w15 w16se w16cid wp14">
+<w:footnotes xmlns:wpc="http://schemas.microsoft.com/office/word/2010/wordprocessingCanvas" xmlns:cx="http://schemas.microsoft.com/office/drawing/2014/chartex" xmlns:cx1="http://schemas.microsoft.com/office/drawing/2015/9/8/chartex" xmlns:cx2="http://schemas.microsoft.com/office/drawing/2015/10/21/chartex" xmlns:cx3="http://schemas.microsoft.com/office/drawing/2016/5/9/chartex" xmlns:cx4="http://schemas.microsoft.com/office/drawing/2016/5/10/chartex" xmlns:cx5="http://schemas.microsoft.com/office/drawing/2016/5/11/chartex" xmlns:cx6="http://schemas.microsoft.com/office/drawing/2016/5/12/chartex" xmlns:cx7="http://schemas.microsoft.com/office/drawing/2016/5/13/chartex" xmlns:cx8="http://schemas.microsoft.com/office/drawing/2016/5/14/chartex" xmlns:mc="http://schemas.openxmlformats.org/markup-compatibility/2006" xmlns:aink="http://schemas.microsoft.com/office/drawing/2016/ink" xmlns:am3d="http://schemas.microsoft.com/office/drawing/2017/model3d" xmlns:o="urn:schemas-microsoft-com:office:office" xmlns:r="http://schemas.openxmlformats.org/officeDocument/2006/relationships" xmlns:m="http://schemas.openxmlformats.org/officeDocument/2006/math" xmlns:v="urn:schemas-microsoft-com:vml" xmlns:wp14="http://schemas.microsoft.com/office/word/2010/wordprocessingDrawing" xmlns:wp="http://schemas.openxmlformats.org/drawingml/2006/wordprocessingDrawing" xmlns:w10="urn:schemas-microsoft-com:office:word" xmlns:w="http://schemas.openxmlformats.org/wordprocessingml/2006/main" xmlns:w14="http://schemas.microsoft.com/office/word/2010/wordml" xmlns:w15="http://schemas.microsoft.com/office/word/2012/wordml" xmlns:w16cex="http://schemas.microsoft.com/office/word/2018/wordml/cex" xmlns:w16cid="http://schemas.microsoft.com/office/word/2016/wordml/cid" xmlns:w16="http://schemas.microsoft.com/office/word/2018/wordml" xmlns:w16se="http://schemas.microsoft.com/office/word/2015/wordml/symex" xmlns:wpg="http://schemas.microsoft.com/office/word/2010/wordprocessingGroup" xmlns:wpi="http://schemas.microsoft.com/office/word/2010/wordprocessingInk" xmlns:wne="http://schemas.microsoft.com/office/word/2006/wordml" xmlns:wps="http://schemas.microsoft.com/office/word/2010/wordprocessingShape" mc:Ignorable="w14 w15 w16se w16cid w16 w16cex wp14">
   <w:footnote w:type="separator" w:id="-1">
     <w:p>
       <w:pPr>
@@ -7196,7 +10431,7 @@
 </file>
 
 <file path=word/numbering.xml><?xml version="1.0" encoding="utf-8"?>
-<w:numbering xmlns:wpc="http://schemas.microsoft.com/office/word/2010/wordprocessingCanvas" xmlns:cx="http://schemas.microsoft.com/office/drawing/2014/chartex" xmlns:cx1="http://schemas.microsoft.com/office/drawing/2015/9/8/chartex" xmlns:cx2="http://schemas.microsoft.com/office/drawing/2015/10/21/chartex" xmlns:cx3="http://schemas.microsoft.com/office/drawing/2016/5/9/chartex" xmlns:cx4="http://schemas.microsoft.com/office/drawing/2016/5/10/chartex" xmlns:cx5="http://schemas.microsoft.com/office/drawing/2016/5/11/chartex" xmlns:cx6="http://schemas.microsoft.com/office/drawing/2016/5/12/chartex" xmlns:cx7="http://schemas.microsoft.com/office/drawing/2016/5/13/chartex" xmlns:cx8="http://schemas.microsoft.com/office/drawing/2016/5/14/chartex" xmlns:mc="http://schemas.openxmlformats.org/markup-compatibility/2006" xmlns:aink="http://schemas.microsoft.com/office/drawing/2016/ink" xmlns:am3d="http://schemas.microsoft.com/office/drawing/2017/model3d" xmlns:o="urn:schemas-microsoft-com:office:office" xmlns:r="http://schemas.openxmlformats.org/officeDocument/2006/relationships" xmlns:m="http://schemas.openxmlformats.org/officeDocument/2006/math" xmlns:v="urn:schemas-microsoft-com:vml" xmlns:wp14="http://schemas.microsoft.com/office/word/2010/wordprocessingDrawing" xmlns:wp="http://schemas.openxmlformats.org/drawingml/2006/wordprocessingDrawing" xmlns:w10="urn:schemas-microsoft-com:office:word" xmlns:w="http://schemas.openxmlformats.org/wordprocessingml/2006/main" xmlns:w14="http://schemas.microsoft.com/office/word/2010/wordml" xmlns:w15="http://schemas.microsoft.com/office/word/2012/wordml" xmlns:w16cid="http://schemas.microsoft.com/office/word/2016/wordml/cid" xmlns:w16se="http://schemas.microsoft.com/office/word/2015/wordml/symex" xmlns:wpg="http://schemas.microsoft.com/office/word/2010/wordprocessingGroup" xmlns:wpi="http://schemas.microsoft.com/office/word/2010/wordprocessingInk" xmlns:wne="http://schemas.microsoft.com/office/word/2006/wordml" xmlns:wps="http://schemas.microsoft.com/office/word/2010/wordprocessingShape" mc:Ignorable="w14 w15 w16se w16cid wp14">
+<w:numbering xmlns:wpc="http://schemas.microsoft.com/office/word/2010/wordprocessingCanvas" xmlns:cx="http://schemas.microsoft.com/office/drawing/2014/chartex" xmlns:cx1="http://schemas.microsoft.com/office/drawing/2015/9/8/chartex" xmlns:cx2="http://schemas.microsoft.com/office/drawing/2015/10/21/chartex" xmlns:cx3="http://schemas.microsoft.com/office/drawing/2016/5/9/chartex" xmlns:cx4="http://schemas.microsoft.com/office/drawing/2016/5/10/chartex" xmlns:cx5="http://schemas.microsoft.com/office/drawing/2016/5/11/chartex" xmlns:cx6="http://schemas.microsoft.com/office/drawing/2016/5/12/chartex" xmlns:cx7="http://schemas.microsoft.com/office/drawing/2016/5/13/chartex" xmlns:cx8="http://schemas.microsoft.com/office/drawing/2016/5/14/chartex" xmlns:mc="http://schemas.openxmlformats.org/markup-compatibility/2006" xmlns:aink="http://schemas.microsoft.com/office/drawing/2016/ink" xmlns:am3d="http://schemas.microsoft.com/office/drawing/2017/model3d" xmlns:o="urn:schemas-microsoft-com:office:office" xmlns:r="http://schemas.openxmlformats.org/officeDocument/2006/relationships" xmlns:m="http://schemas.openxmlformats.org/officeDocument/2006/math" xmlns:v="urn:schemas-microsoft-com:vml" xmlns:wp14="http://schemas.microsoft.com/office/word/2010/wordprocessingDrawing" xmlns:wp="http://schemas.openxmlformats.org/drawingml/2006/wordprocessingDrawing" xmlns:w10="urn:schemas-microsoft-com:office:word" xmlns:w="http://schemas.openxmlformats.org/wordprocessingml/2006/main" xmlns:w14="http://schemas.microsoft.com/office/word/2010/wordml" xmlns:w15="http://schemas.microsoft.com/office/word/2012/wordml" xmlns:w16cex="http://schemas.microsoft.com/office/word/2018/wordml/cex" xmlns:w16cid="http://schemas.microsoft.com/office/word/2016/wordml/cid" xmlns:w16="http://schemas.microsoft.com/office/word/2018/wordml" xmlns:w16se="http://schemas.microsoft.com/office/word/2015/wordml/symex" xmlns:wpg="http://schemas.microsoft.com/office/word/2010/wordprocessingGroup" xmlns:wpi="http://schemas.microsoft.com/office/word/2010/wordprocessingInk" xmlns:wne="http://schemas.microsoft.com/office/word/2006/wordml" xmlns:wps="http://schemas.microsoft.com/office/word/2010/wordprocessingShape" mc:Ignorable="w14 w15 w16se w16cid w16 w16cex wp14">
   <w:abstractNum w:abstractNumId="0" w15:restartNumberingAfterBreak="0">
     <w:nsid w:val="0331110A"/>
     <w:multiLevelType w:val="multilevel"/>
@@ -8744,8 +11979,16 @@
 </w:numbering>
 </file>
 
+<file path=word/people.xml><?xml version="1.0" encoding="utf-8"?>
+<w15:people xmlns:wpc="http://schemas.microsoft.com/office/word/2010/wordprocessingCanvas" xmlns:cx="http://schemas.microsoft.com/office/drawing/2014/chartex" xmlns:cx1="http://schemas.microsoft.com/office/drawing/2015/9/8/chartex" xmlns:cx2="http://schemas.microsoft.com/office/drawing/2015/10/21/chartex" xmlns:cx3="http://schemas.microsoft.com/office/drawing/2016/5/9/chartex" xmlns:cx4="http://schemas.microsoft.com/office/drawing/2016/5/10/chartex" xmlns:cx5="http://schemas.microsoft.com/office/drawing/2016/5/11/chartex" xmlns:cx6="http://schemas.microsoft.com/office/drawing/2016/5/12/chartex" xmlns:cx7="http://schemas.microsoft.com/office/drawing/2016/5/13/chartex" xmlns:cx8="http://schemas.microsoft.com/office/drawing/2016/5/14/chartex" xmlns:mc="http://schemas.openxmlformats.org/markup-compatibility/2006" xmlns:aink="http://schemas.microsoft.com/office/drawing/2016/ink" xmlns:am3d="http://schemas.microsoft.com/office/drawing/2017/model3d" xmlns:o="urn:schemas-microsoft-com:office:office" xmlns:r="http://schemas.openxmlformats.org/officeDocument/2006/relationships" xmlns:m="http://schemas.openxmlformats.org/officeDocument/2006/math" xmlns:v="urn:schemas-microsoft-com:vml" xmlns:wp14="http://schemas.microsoft.com/office/word/2010/wordprocessingDrawing" xmlns:wp="http://schemas.openxmlformats.org/drawingml/2006/wordprocessingDrawing" xmlns:w10="urn:schemas-microsoft-com:office:word" xmlns:w="http://schemas.openxmlformats.org/wordprocessingml/2006/main" xmlns:w14="http://schemas.microsoft.com/office/word/2010/wordml" xmlns:w15="http://schemas.microsoft.com/office/word/2012/wordml" xmlns:w16cex="http://schemas.microsoft.com/office/word/2018/wordml/cex" xmlns:w16cid="http://schemas.microsoft.com/office/word/2016/wordml/cid" xmlns:w16="http://schemas.microsoft.com/office/word/2018/wordml" xmlns:w16se="http://schemas.microsoft.com/office/word/2015/wordml/symex" xmlns:wpg="http://schemas.microsoft.com/office/word/2010/wordprocessingGroup" xmlns:wpi="http://schemas.microsoft.com/office/word/2010/wordprocessingInk" xmlns:wne="http://schemas.microsoft.com/office/word/2006/wordml" xmlns:wps="http://schemas.microsoft.com/office/word/2010/wordprocessingShape" mc:Ignorable="w14 w15 w16se w16cid w16 w16cex wp14">
+  <w15:person w15:author="Markus Blaser">
+    <w15:presenceInfo w15:providerId="None" w15:userId="Markus Blaser"/>
+  </w15:person>
+</w15:people>
+</file>
+
 <file path=word/styles.xml><?xml version="1.0" encoding="utf-8"?>
-<w:styles xmlns:mc="http://schemas.openxmlformats.org/markup-compatibility/2006" xmlns:r="http://schemas.openxmlformats.org/officeDocument/2006/relationships" xmlns:w="http://schemas.openxmlformats.org/wordprocessingml/2006/main" xmlns:w14="http://schemas.microsoft.com/office/word/2010/wordml" xmlns:w15="http://schemas.microsoft.com/office/word/2012/wordml" xmlns:w16cid="http://schemas.microsoft.com/office/word/2016/wordml/cid" xmlns:w16se="http://schemas.microsoft.com/office/word/2015/wordml/symex" mc:Ignorable="w14 w15 w16se w16cid">
+<w:styles xmlns:mc="http://schemas.openxmlformats.org/markup-compatibility/2006" xmlns:r="http://schemas.openxmlformats.org/officeDocument/2006/relationships" xmlns:w="http://schemas.openxmlformats.org/wordprocessingml/2006/main" xmlns:w14="http://schemas.microsoft.com/office/word/2010/wordml" xmlns:w15="http://schemas.microsoft.com/office/word/2012/wordml" xmlns:w16cex="http://schemas.microsoft.com/office/word/2018/wordml/cex" xmlns:w16cid="http://schemas.microsoft.com/office/word/2016/wordml/cid" xmlns:w16="http://schemas.microsoft.com/office/word/2018/wordml" xmlns:w16se="http://schemas.microsoft.com/office/word/2015/wordml/symex" mc:Ignorable="w14 w15 w16se w16cid w16 w16cex">
   <w:docDefaults>
     <w:rPrDefault>
       <w:rPr>
@@ -8761,7 +12004,7 @@
       </w:pPr>
     </w:pPrDefault>
   </w:docDefaults>
-  <w:latentStyles w:defLockedState="0" w:defUIPriority="99" w:defSemiHidden="0" w:defUnhideWhenUsed="0" w:defQFormat="0" w:count="377">
+  <w:latentStyles w:defLockedState="0" w:defUIPriority="99" w:defSemiHidden="0" w:defUnhideWhenUsed="0" w:defQFormat="0" w:count="376">
     <w:lsdException w:name="Normal" w:uiPriority="0" w:qFormat="1"/>
     <w:lsdException w:name="heading 1" w:uiPriority="9" w:qFormat="1"/>
     <w:lsdException w:name="heading 2" w:semiHidden="1" w:uiPriority="9" w:unhideWhenUsed="1" w:qFormat="1"/>
@@ -8867,6 +12110,7 @@
     <w:lsdException w:name="HTML Sample" w:semiHidden="1" w:unhideWhenUsed="1"/>
     <w:lsdException w:name="HTML Typewriter" w:semiHidden="1" w:unhideWhenUsed="1"/>
     <w:lsdException w:name="HTML Variable" w:semiHidden="1" w:unhideWhenUsed="1"/>
+    <w:lsdException w:name="Normal Table" w:semiHidden="1" w:unhideWhenUsed="1"/>
     <w:lsdException w:name="annotation subject" w:semiHidden="1" w:unhideWhenUsed="1"/>
     <w:lsdException w:name="No List" w:semiHidden="1" w:unhideWhenUsed="1"/>
     <w:lsdException w:name="Outline List 1" w:semiHidden="1" w:unhideWhenUsed="1"/>
@@ -8913,8 +12157,10 @@
     <w:lsdException w:name="Table Subtle 2" w:semiHidden="1" w:unhideWhenUsed="1"/>
     <w:lsdException w:name="Table Web 1" w:semiHidden="1" w:unhideWhenUsed="1"/>
     <w:lsdException w:name="Table Web 2" w:semiHidden="1" w:unhideWhenUsed="1"/>
+    <w:lsdException w:name="Table Web 3" w:semiHidden="1" w:unhideWhenUsed="1"/>
     <w:lsdException w:name="Balloon Text" w:semiHidden="1" w:unhideWhenUsed="1"/>
     <w:lsdException w:name="Table Grid" w:uiPriority="39"/>
+    <w:lsdException w:name="Table Theme" w:semiHidden="1" w:unhideWhenUsed="1"/>
     <w:lsdException w:name="Placeholder Text" w:semiHidden="1"/>
     <w:lsdException w:name="No Spacing" w:uiPriority="1" w:qFormat="1"/>
     <w:lsdException w:name="Light Shading" w:uiPriority="60"/>
@@ -9135,7 +12381,6 @@
     <w:lsdException w:name="Hashtag" w:semiHidden="1" w:unhideWhenUsed="1"/>
     <w:lsdException w:name="Unresolved Mention" w:semiHidden="1" w:unhideWhenUsed="1"/>
     <w:lsdException w:name="Smart Link" w:semiHidden="1" w:unhideWhenUsed="1"/>
-    <w:lsdException w:name="Smart Link Error" w:semiHidden="1" w:unhideWhenUsed="1"/>
   </w:latentStyles>
   <w:style w:type="paragraph" w:default="1" w:styleId="Standard">
     <w:name w:val="Normal"/>
@@ -10370,7 +13615,7 @@
 </file>
 
 <file path=customXml/itemProps1.xml><?xml version="1.0" encoding="utf-8"?>
-<ds:datastoreItem xmlns:ds="http://schemas.openxmlformats.org/officeDocument/2006/customXml" ds:itemID="{450E2E35-22DB-4F28-B8CC-84C0C367BE01}">
+<ds:datastoreItem xmlns:ds="http://schemas.openxmlformats.org/officeDocument/2006/customXml" ds:itemID="{FFEB7596-A8EE-436F-A313-BD8A7F67FBBC}">
   <ds:schemaRefs>
     <ds:schemaRef ds:uri="http://schemas.openxmlformats.org/officeDocument/2006/bibliography"/>
   </ds:schemaRefs>

</xml_diff>